<commit_message>
add a few sections
</commit_message>
<xml_diff>
--- a/Documents/ProjectReport.docx
+++ b/Documents/ProjectReport.docx
@@ -2,6 +2,86 @@
 <file path=word/document.xml><?xml version="1.0" encoding="utf-8"?>
 <w:document xmlns:wpc="http://schemas.microsoft.com/office/word/2010/wordprocessingCanvas" xmlns:cx="http://schemas.microsoft.com/office/drawing/2014/chartex" xmlns:cx1="http://schemas.microsoft.com/office/drawing/2015/9/8/chartex" xmlns:cx2="http://schemas.microsoft.com/office/drawing/2015/10/21/chartex" xmlns:cx3="http://schemas.microsoft.com/office/drawing/2016/5/9/chartex" xmlns:cx4="http://schemas.microsoft.com/office/drawing/2016/5/10/chartex" xmlns:cx5="http://schemas.microsoft.com/office/drawing/2016/5/11/chartex" xmlns:cx6="http://schemas.microsoft.com/office/drawing/2016/5/12/chartex" xmlns:cx7="http://schemas.microsoft.com/office/drawing/2016/5/13/chartex" xmlns:cx8="http://schemas.microsoft.com/office/drawing/2016/5/14/chartex" xmlns:mc="http://schemas.openxmlformats.org/markup-compatibility/2006" xmlns:aink="http://schemas.microsoft.com/office/drawing/2016/ink" xmlns:am3d="http://schemas.microsoft.com/office/drawing/2017/model3d" xmlns:o="urn:schemas-microsoft-com:office:office" xmlns:r="http://schemas.openxmlformats.org/officeDocument/2006/relationships" xmlns:m="http://schemas.openxmlformats.org/officeDocument/2006/math" xmlns:v="urn:schemas-microsoft-com:vml" xmlns:wp14="http://schemas.microsoft.com/office/word/2010/wordprocessingDrawing" xmlns:wp="http://schemas.openxmlformats.org/drawingml/2006/wordprocessingDrawing" xmlns:w10="urn:schemas-microsoft-com:office:word" xmlns:w="http://schemas.openxmlformats.org/wordprocessingml/2006/main" xmlns:w14="http://schemas.microsoft.com/office/word/2010/wordml" xmlns:w15="http://schemas.microsoft.com/office/word/2012/wordml" xmlns:w16cid="http://schemas.microsoft.com/office/word/2016/wordml/cid" xmlns:w16se="http://schemas.microsoft.com/office/word/2015/wordml/symex" xmlns:wpg="http://schemas.microsoft.com/office/word/2010/wordprocessingGroup" xmlns:wpi="http://schemas.microsoft.com/office/word/2010/wordprocessingInk" xmlns:wne="http://schemas.microsoft.com/office/word/2006/wordml" xmlns:wps="http://schemas.microsoft.com/office/word/2010/wordprocessingShape" mc:Ignorable="w14 w15 w16se w16cid wp14">
   <w:body>
+    <w:p>
+      <w:pPr>
+        <w:rPr>
+          <w:b/>
+          <w:bCs/>
+          <w:sz w:val="24"/>
+          <w:szCs w:val="24"/>
+        </w:rPr>
+      </w:pPr>
+      <w:r>
+        <w:rPr>
+          <w:b/>
+          <w:bCs/>
+          <w:sz w:val="24"/>
+          <w:szCs w:val="24"/>
+        </w:rPr>
+        <w:t>Installation</w:t>
+      </w:r>
+    </w:p>
+    <w:p>
+      <w:r>
+        <w:t>The</w:t>
+      </w:r>
+      <w:r>
+        <w:t xml:space="preserve"> project may be run directly from the GitHub web server.</w:t>
+      </w:r>
+    </w:p>
+    <w:p>
+      <w:pPr>
+        <w:ind w:firstLine="720"/>
+      </w:pPr>
+      <w:r>
+        <w:t xml:space="preserve"> </w:t>
+      </w:r>
+      <w:hyperlink r:id="rId10" w:history="1">
+        <w:r>
+          <w:rPr>
+            <w:rStyle w:val="Hyperlink"/>
+          </w:rPr>
+          <w:t>https://gary-schulke.github.io/Project2/index.html</w:t>
+        </w:r>
+      </w:hyperlink>
+      <w:r>
+        <w:t xml:space="preserve"> </w:t>
+      </w:r>
+    </w:p>
+    <w:p>
+      <w:r>
+        <w:t>It can also be run locally by cloning the repository.  A local file server such on Python.</w:t>
+      </w:r>
+    </w:p>
+    <w:p>
+      <w:r>
+        <w:tab/>
+        <w:t xml:space="preserve">$ </w:t>
+      </w:r>
+      <w:r>
+        <w:t xml:space="preserve">python -m </w:t>
+      </w:r>
+      <w:proofErr w:type="spellStart"/>
+      <w:proofErr w:type="gramStart"/>
+      <w:r>
+        <w:t>http.server</w:t>
+      </w:r>
+      <w:proofErr w:type="spellEnd"/>
+      <w:proofErr w:type="gramEnd"/>
+      <w:r>
+        <w:t xml:space="preserve"> </w:t>
+      </w:r>
+    </w:p>
+    <w:p>
+      <w:pPr>
+        <w:rPr>
+          <w:b/>
+          <w:bCs/>
+          <w:sz w:val="24"/>
+          <w:szCs w:val="24"/>
+        </w:rPr>
+      </w:pPr>
+    </w:p>
     <w:p>
       <w:pPr>
         <w:rPr>
@@ -21,100 +101,120 @@
         <w:t>Data Acquisition and Munging</w:t>
       </w:r>
     </w:p>
+    <w:p>
+      <w:bookmarkStart w:id="0" w:name="_GoBack"/>
+      <w:bookmarkEnd w:id="0"/>
+    </w:p>
+    <w:p>
+      <w:r>
+        <w:t xml:space="preserve">This project uses public data from Portland </w:t>
+      </w:r>
+      <w:proofErr w:type="spellStart"/>
+      <w:r>
+        <w:t>TriMet</w:t>
+      </w:r>
+      <w:proofErr w:type="spellEnd"/>
+      <w:r>
+        <w:t xml:space="preserve">.  </w:t>
+      </w:r>
+      <w:proofErr w:type="spellStart"/>
+      <w:r>
+        <w:t>TriMet</w:t>
+      </w:r>
+      <w:proofErr w:type="spellEnd"/>
+      <w:r>
+        <w:t xml:space="preserve"> provides Geo data for developers </w:t>
+      </w:r>
+      <w:proofErr w:type="gramStart"/>
+      <w:r>
+        <w:t>with .</w:t>
+      </w:r>
+      <w:proofErr w:type="spellStart"/>
+      <w:r>
+        <w:t>geojson</w:t>
+      </w:r>
+      <w:proofErr w:type="spellEnd"/>
+      <w:proofErr w:type="gramEnd"/>
+      <w:r>
+        <w:t xml:space="preserve"> files for boundaries, stops,</w:t>
+      </w:r>
+      <w:r>
+        <w:t xml:space="preserve"> bus routes and rail lines.</w:t>
+      </w:r>
+    </w:p>
     <w:p/>
     <w:p>
       <w:r>
-        <w:t>This project uses public data from Portland TriMet.  TriMet provides Geo data for developers with .geojson files for boundaries, stops,</w:t>
-      </w:r>
-      <w:r>
-        <w:t xml:space="preserve"> bus routes and rail lines.</w:t>
+        <w:t xml:space="preserve">The </w:t>
+      </w:r>
+      <w:r>
+        <w:t xml:space="preserve">raw </w:t>
+      </w:r>
+      <w:r>
+        <w:t xml:space="preserve">data was downloaded </w:t>
+      </w:r>
+      <w:r>
+        <w:t>from</w:t>
+      </w:r>
+      <w:r>
+        <w:t xml:space="preserve"> the </w:t>
+      </w:r>
+      <w:proofErr w:type="spellStart"/>
+      <w:proofErr w:type="gramStart"/>
+      <w:r>
+        <w:t>Tri</w:t>
+      </w:r>
+      <w:r>
+        <w:t>M</w:t>
+      </w:r>
+      <w:r>
+        <w:t>et</w:t>
+      </w:r>
+      <w:proofErr w:type="spellEnd"/>
+      <w:r>
+        <w:t xml:space="preserve"> </w:t>
+      </w:r>
+      <w:r>
+        <w:t xml:space="preserve"> website</w:t>
+      </w:r>
+      <w:proofErr w:type="gramEnd"/>
+      <w:r>
+        <w:t>.</w:t>
+      </w:r>
+      <w:r>
+        <w:t xml:space="preserve"> (</w:t>
+      </w:r>
+      <w:r>
+        <w:t>https://trimet.org/about/performance.htm</w:t>
+      </w:r>
+      <w:r>
+        <w:t>)</w:t>
+      </w:r>
+    </w:p>
+    <w:p>
+      <w:r>
+        <w:t>Census Reports and Route Ridership Reports were manually downloaded for the periods Spring 2018,</w:t>
+      </w:r>
+    </w:p>
+    <w:p>
+      <w:r>
+        <w:t>Fall 2018, Spring 2019, Fall 2019.</w:t>
+      </w:r>
+      <w:r>
+        <w:t xml:space="preserve"> File names had parentheses “(“, “)” in them which prevented them from being downloaded and converted from pdf to csv </w:t>
+      </w:r>
+      <w:proofErr w:type="gramStart"/>
+      <w:r>
+        <w:t>format  programmatically</w:t>
+      </w:r>
+      <w:proofErr w:type="gramEnd"/>
+      <w:r>
+        <w:t xml:space="preserve">.  </w:t>
       </w:r>
     </w:p>
     <w:p/>
     <w:p>
       <w:r>
-        <w:t xml:space="preserve">The </w:t>
-      </w:r>
-      <w:r>
-        <w:t xml:space="preserve">raw </w:t>
-      </w:r>
-      <w:r>
-        <w:t>data was do</w:t>
-      </w:r>
-      <w:r>
-        <w:t>wn</w:t>
-      </w:r>
-      <w:r>
-        <w:t xml:space="preserve">loaded </w:t>
-      </w:r>
-      <w:r>
-        <w:t>from</w:t>
-      </w:r>
-      <w:r>
-        <w:t xml:space="preserve"> the Tri</w:t>
-      </w:r>
-      <w:r>
-        <w:t>M</w:t>
-      </w:r>
-      <w:r>
-        <w:t>et</w:t>
-      </w:r>
-      <w:r>
-        <w:t xml:space="preserve"> </w:t>
-      </w:r>
-      <w:r>
-        <w:t xml:space="preserve"> website.</w:t>
-      </w:r>
-      <w:r>
-        <w:t xml:space="preserve"> (</w:t>
-      </w:r>
-      <w:r>
-        <w:t>https://trimet.org/about/performance.htm</w:t>
-      </w:r>
-      <w:r>
-        <w:t>)</w:t>
-      </w:r>
-    </w:p>
-    <w:p>
-      <w:r>
-        <w:t>Census Reports and Route Ridership Reports</w:t>
-      </w:r>
-      <w:r>
-        <w:t xml:space="preserve"> were manually downloaded for the periods </w:t>
-      </w:r>
-      <w:r>
-        <w:t>Spring 2018</w:t>
-      </w:r>
-      <w:r>
-        <w:t>,</w:t>
-      </w:r>
-    </w:p>
-    <w:p>
-      <w:r>
-        <w:t>Fall 2018</w:t>
-      </w:r>
-      <w:r>
-        <w:t xml:space="preserve">, </w:t>
-      </w:r>
-      <w:r>
-        <w:t>Spring 2019</w:t>
-      </w:r>
-      <w:r>
-        <w:t xml:space="preserve">, </w:t>
-      </w:r>
-      <w:r>
-        <w:t>Fall 2019</w:t>
-      </w:r>
-      <w:r>
-        <w:t>.</w:t>
-      </w:r>
-      <w:r>
-        <w:t xml:space="preserve"> File names had parentheses “(“, “)” in them which prevented them from being downloaded and converted from pdf to csv format  programmatically.  </w:t>
-      </w:r>
-    </w:p>
-    <w:p/>
-    <w:p>
-      <w:r>
         <w:t xml:space="preserve">The files </w:t>
       </w:r>
       <w:r>
@@ -126,7 +226,7 @@
       <w:r>
         <w:t xml:space="preserve"> and were converted from PDF to XLSX format using the online service </w:t>
       </w:r>
-      <w:hyperlink r:id="rId10" w:history="1">
+      <w:hyperlink r:id="rId11" w:history="1">
         <w:r>
           <w:rPr>
             <w:rStyle w:val="Hyperlink"/>
@@ -155,11 +255,21 @@
       <w:r>
         <w:t>“</w:t>
       </w:r>
+      <w:proofErr w:type="spellStart"/>
       <w:r>
         <w:t>census.bas</w:t>
       </w:r>
-      <w:r>
-        <w:t>” or “routes.bas”</w:t>
+      <w:proofErr w:type="spellEnd"/>
+      <w:r>
+        <w:t>” or “</w:t>
+      </w:r>
+      <w:proofErr w:type="spellStart"/>
+      <w:r>
+        <w:t>routes.bas</w:t>
+      </w:r>
+      <w:proofErr w:type="spellEnd"/>
+      <w:r>
+        <w:t>”</w:t>
       </w:r>
       <w:r>
         <w:t>.  Run the first Sub in the script.</w:t>
@@ -168,11 +278,39 @@
     <w:p/>
     <w:p>
       <w:r>
-        <w:t>Data conversion was completed using Jupyter Notebook and  Pandas.  “MungingTrimet.ipynb”  The notebook has three sections.   Section 1 if for census data, Section 2 is for routes data, and Section 3 adds census data to “</w:t>
-      </w:r>
-      <w:r>
-        <w:t>tm_stops.json</w:t>
-      </w:r>
+        <w:t xml:space="preserve">Data conversion was completed using Jupyter Notebook </w:t>
+      </w:r>
+      <w:proofErr w:type="gramStart"/>
+      <w:r>
+        <w:t>and  Pandas</w:t>
+      </w:r>
+      <w:proofErr w:type="gramEnd"/>
+      <w:r>
+        <w:t>.  “</w:t>
+      </w:r>
+      <w:proofErr w:type="spellStart"/>
+      <w:r>
+        <w:t>MungingTrimet.ipynb</w:t>
+      </w:r>
+      <w:proofErr w:type="spellEnd"/>
+      <w:proofErr w:type="gramStart"/>
+      <w:r>
+        <w:t>”  The</w:t>
+      </w:r>
+      <w:proofErr w:type="gramEnd"/>
+      <w:r>
+        <w:t xml:space="preserve"> notebook has three sections.   Section 1 if for census data, Section 2 is for routes data, and Section 3 adds census data to “</w:t>
+      </w:r>
+      <w:proofErr w:type="spellStart"/>
+      <w:r>
+        <w:t>tm_</w:t>
+      </w:r>
+      <w:proofErr w:type="gramStart"/>
+      <w:r>
+        <w:t>stops.json</w:t>
+      </w:r>
+      <w:proofErr w:type="spellEnd"/>
+      <w:proofErr w:type="gramEnd"/>
       <w:r>
         <w:t xml:space="preserve">”.  All files are converted to </w:t>
       </w:r>
@@ -187,11 +325,16 @@
       </w:r>
     </w:p>
     <w:p>
+      <w:proofErr w:type="gramStart"/>
       <w:r>
         <w:t xml:space="preserve">required </w:t>
       </w:r>
       <w:r>
-        <w:t xml:space="preserve"> some manual editing before it would work in pandas.  Lines 4825 to 4871.</w:t>
+        <w:t xml:space="preserve"> some</w:t>
+      </w:r>
+      <w:proofErr w:type="gramEnd"/>
+      <w:r>
+        <w:t xml:space="preserve"> manual editing before it would work in pandas.  Lines 4825 to 4871.</w:t>
       </w:r>
     </w:p>
     <w:p/>
@@ -223,6 +366,15 @@
         </w:rPr>
         <w:t>Sets</w:t>
       </w:r>
+      <w:r>
+        <w:rPr>
+          <w:b/>
+          <w:bCs/>
+          <w:sz w:val="24"/>
+          <w:szCs w:val="24"/>
+        </w:rPr>
+        <w:t xml:space="preserve"> Used</w:t>
+      </w:r>
     </w:p>
     <w:p/>
     <w:p>
@@ -264,16 +416,23 @@
         <w:ind w:firstLine="720"/>
       </w:pPr>
       <w:r>
-        <w:t xml:space="preserve"> Plotly</w:t>
-      </w:r>
+        <w:t xml:space="preserve"> </w:t>
+      </w:r>
+      <w:proofErr w:type="spellStart"/>
+      <w:r>
+        <w:t>Plotly</w:t>
+      </w:r>
+      <w:proofErr w:type="spellEnd"/>
     </w:p>
     <w:p>
       <w:pPr>
         <w:ind w:firstLine="720"/>
       </w:pPr>
+      <w:proofErr w:type="spellStart"/>
       <w:r>
         <w:t>GeoJSON</w:t>
       </w:r>
+      <w:proofErr w:type="spellEnd"/>
     </w:p>
     <w:p>
       <w:pPr>
@@ -301,30 +460,622 @@
       </w:r>
     </w:p>
     <w:p/>
-    <w:p>
-      <w:pPr>
+    <w:p/>
+    <w:p>
+      <w:pPr>
+        <w:rPr>
+          <w:b/>
+          <w:bCs/>
+          <w:sz w:val="24"/>
+          <w:szCs w:val="24"/>
+        </w:rPr>
+      </w:pPr>
+      <w:r>
+        <w:rPr>
+          <w:b/>
+          <w:bCs/>
+          <w:sz w:val="24"/>
+          <w:szCs w:val="24"/>
+        </w:rPr>
+        <w:lastRenderedPageBreak/>
+        <w:t xml:space="preserve">New JavaScript module: </w:t>
+      </w:r>
+    </w:p>
+    <w:p>
+      <w:r>
+        <w:t>Leaflet.MakiMarkers.js</w:t>
+      </w:r>
+      <w:r>
+        <w:t xml:space="preserve"> </w:t>
+      </w:r>
+    </w:p>
+    <w:p/>
+    <w:p/>
+    <w:p>
+      <w:pPr>
+        <w:rPr>
+          <w:b/>
+          <w:bCs/>
+          <w:sz w:val="24"/>
+          <w:szCs w:val="24"/>
+        </w:rPr>
+      </w:pPr>
+      <w:r>
+        <w:rPr>
+          <w:b/>
+          <w:bCs/>
+          <w:sz w:val="24"/>
+          <w:szCs w:val="24"/>
+        </w:rPr>
+        <w:t>Folder and File Structure</w:t>
+      </w:r>
+    </w:p>
+    <w:p>
+      <w:proofErr w:type="gramStart"/>
+      <w:r>
+        <w:t>.</w:t>
+      </w:r>
+      <w:r>
         <w:rPr>
           <w:b/>
           <w:bCs/>
         </w:rPr>
-      </w:pPr>
+        <w:t>Project</w:t>
+      </w:r>
+      <w:proofErr w:type="gramEnd"/>
       <w:r>
         <w:rPr>
           <w:b/>
           <w:bCs/>
         </w:rPr>
-        <w:t xml:space="preserve">New JavaScript module: </w:t>
-      </w:r>
-    </w:p>
-    <w:p>
-      <w:r>
-        <w:t>dd</w:t>
-      </w:r>
-      <w:bookmarkStart w:id="0" w:name="_GoBack"/>
-      <w:bookmarkEnd w:id="0"/>
-    </w:p>
+        <w:t>2</w:t>
+      </w:r>
+    </w:p>
+    <w:p>
+      <w:r>
+        <w:t xml:space="preserve">|-- </w:t>
+      </w:r>
+      <w:r>
+        <w:rPr>
+          <w:b/>
+          <w:bCs/>
+        </w:rPr>
+        <w:t>Documents</w:t>
+      </w:r>
+    </w:p>
+    <w:p>
+      <w:r>
+        <w:t>|   |-- ProjectReport.docx</w:t>
+      </w:r>
+    </w:p>
+    <w:p>
+      <w:r>
+        <w:t>|   |-- TeamScrapeShow_Proposal.docx</w:t>
+      </w:r>
+    </w:p>
+    <w:p>
+      <w:r>
+        <w:t xml:space="preserve">|   |-- </w:t>
+      </w:r>
+      <w:proofErr w:type="spellStart"/>
+      <w:r>
+        <w:t>TrimetMetaData</w:t>
+      </w:r>
+      <w:proofErr w:type="spellEnd"/>
+      <w:r>
+        <w:t xml:space="preserve"> (Metadata for </w:t>
+      </w:r>
+      <w:proofErr w:type="spellStart"/>
+      <w:r>
+        <w:t>TriMet</w:t>
+      </w:r>
+      <w:proofErr w:type="spellEnd"/>
+      <w:r>
+        <w:t xml:space="preserve"> </w:t>
+      </w:r>
+      <w:proofErr w:type="spellStart"/>
+      <w:r>
+        <w:t>Geojson</w:t>
+      </w:r>
+      <w:proofErr w:type="spellEnd"/>
+      <w:r>
+        <w:t xml:space="preserve"> files, linked from web pages)</w:t>
+      </w:r>
+    </w:p>
+    <w:p>
+      <w:r>
+        <w:t xml:space="preserve">|-- </w:t>
+      </w:r>
+      <w:r>
+        <w:rPr>
+          <w:b/>
+          <w:bCs/>
+        </w:rPr>
+        <w:t>Munging</w:t>
+      </w:r>
+      <w:r>
+        <w:tab/>
+      </w:r>
+      <w:r>
+        <w:tab/>
+      </w:r>
+      <w:r>
+        <w:tab/>
+        <w:t xml:space="preserve">(Jupyter Notebook, Excel scripts, </w:t>
+      </w:r>
+      <w:r>
+        <w:t>d</w:t>
+      </w:r>
+      <w:r>
+        <w:t>ata</w:t>
+      </w:r>
+      <w:r>
+        <w:t xml:space="preserve"> files) </w:t>
+      </w:r>
+    </w:p>
+    <w:p>
+      <w:r>
+        <w:t>|-- dataSources.html</w:t>
+      </w:r>
+      <w:r>
+        <w:tab/>
+      </w:r>
+      <w:r>
+        <w:tab/>
+        <w:t>(Links to data and metadata)</w:t>
+      </w:r>
+    </w:p>
+    <w:p>
+      <w:r>
+        <w:t>|-- index.html</w:t>
+      </w:r>
+      <w:r>
+        <w:tab/>
+      </w:r>
+      <w:r>
+        <w:tab/>
+      </w:r>
+      <w:r>
+        <w:tab/>
+        <w:t>(Launch page)</w:t>
+      </w:r>
+    </w:p>
+    <w:p>
+      <w:r>
+        <w:t>|-- leaflet.html</w:t>
+      </w:r>
+      <w:r>
+        <w:tab/>
+      </w:r>
+      <w:r>
+        <w:tab/>
+      </w:r>
+      <w:r>
+        <w:tab/>
+      </w:r>
+    </w:p>
+    <w:p>
+      <w:r>
+        <w:t>|-- plotly.html</w:t>
+      </w:r>
+      <w:r>
+        <w:tab/>
+      </w:r>
+      <w:r>
+        <w:tab/>
+      </w:r>
+      <w:r>
+        <w:tab/>
+        <w:t>(Chart page)</w:t>
+      </w:r>
+    </w:p>
+    <w:p>
+      <w:r>
+        <w:t xml:space="preserve">|-- </w:t>
+      </w:r>
+      <w:proofErr w:type="spellStart"/>
+      <w:r>
+        <w:t>raw_data</w:t>
+      </w:r>
+      <w:proofErr w:type="spellEnd"/>
+      <w:r>
+        <w:tab/>
+      </w:r>
+      <w:r>
+        <w:tab/>
+      </w:r>
+      <w:r>
+        <w:tab/>
+        <w:t>(General storage of raw data)</w:t>
+      </w:r>
+    </w:p>
+    <w:p>
+      <w:r>
+        <w:t xml:space="preserve">|-- </w:t>
+      </w:r>
+      <w:proofErr w:type="spellStart"/>
+      <w:r>
+        <w:t>rider_</w:t>
+      </w:r>
+      <w:proofErr w:type="gramStart"/>
+      <w:r>
+        <w:t>data.ipynb</w:t>
+      </w:r>
+      <w:proofErr w:type="spellEnd"/>
+      <w:proofErr w:type="gramEnd"/>
+      <w:r>
+        <w:tab/>
+      </w:r>
+      <w:r>
+        <w:tab/>
+        <w:t>(Jupyter Notebook for rider charts)</w:t>
+      </w:r>
+    </w:p>
+    <w:p>
+      <w:r>
+        <w:t xml:space="preserve">|-- </w:t>
+      </w:r>
+      <w:r>
+        <w:rPr>
+          <w:b/>
+          <w:bCs/>
+        </w:rPr>
+        <w:t>static</w:t>
+      </w:r>
+    </w:p>
+    <w:p>
+      <w:r>
+        <w:t xml:space="preserve">|   |-- </w:t>
+      </w:r>
+      <w:proofErr w:type="spellStart"/>
+      <w:r>
+        <w:rPr>
+          <w:b/>
+          <w:bCs/>
+        </w:rPr>
+        <w:t>css</w:t>
+      </w:r>
+      <w:proofErr w:type="spellEnd"/>
+    </w:p>
+    <w:p>
+      <w:r>
+        <w:t>|   |   |-- leafletStyle.css</w:t>
+      </w:r>
+    </w:p>
+    <w:p>
+      <w:r>
+        <w:t>|   |   |-- plotlyStyle.css</w:t>
+      </w:r>
+    </w:p>
+    <w:p>
+      <w:r>
+        <w:t>|   |   `-- style.css</w:t>
+      </w:r>
+    </w:p>
+    <w:p>
+      <w:r>
+        <w:t xml:space="preserve">|   |-- </w:t>
+      </w:r>
+      <w:proofErr w:type="gramStart"/>
+      <w:r>
+        <w:rPr>
+          <w:b/>
+          <w:bCs/>
+        </w:rPr>
+        <w:t>data</w:t>
+      </w:r>
+      <w:r>
+        <w:t xml:space="preserve">  </w:t>
+      </w:r>
+      <w:r>
+        <w:tab/>
+      </w:r>
+      <w:proofErr w:type="gramEnd"/>
+      <w:r>
+        <w:tab/>
+      </w:r>
+      <w:r>
+        <w:tab/>
+        <w:t xml:space="preserve">(The final </w:t>
+      </w:r>
+      <w:r>
+        <w:t xml:space="preserve">JSON </w:t>
+      </w:r>
+      <w:r>
+        <w:t>output from munging, data and map overlays)</w:t>
+      </w:r>
+    </w:p>
+    <w:p>
+      <w:r>
+        <w:t xml:space="preserve">|   |-- </w:t>
+      </w:r>
+      <w:r>
+        <w:rPr>
+          <w:b/>
+          <w:bCs/>
+        </w:rPr>
+        <w:t>icons</w:t>
+      </w:r>
+      <w:r>
+        <w:t xml:space="preserve"> </w:t>
+      </w:r>
+      <w:r>
+        <w:tab/>
+      </w:r>
+      <w:r>
+        <w:tab/>
+      </w:r>
+      <w:r>
+        <w:tab/>
+      </w:r>
+      <w:r>
+        <w:t>(icons used on the map pages)</w:t>
+      </w:r>
+    </w:p>
+    <w:p>
+      <w:r>
+        <w:t xml:space="preserve">|   `-- </w:t>
+      </w:r>
+      <w:proofErr w:type="spellStart"/>
+      <w:r>
+        <w:rPr>
+          <w:b/>
+          <w:bCs/>
+        </w:rPr>
+        <w:t>js</w:t>
+      </w:r>
+      <w:proofErr w:type="spellEnd"/>
+    </w:p>
+    <w:p>
+      <w:r>
+        <w:t>|       |-- config.js</w:t>
+      </w:r>
+      <w:r>
+        <w:tab/>
+      </w:r>
+      <w:r>
+        <w:tab/>
+      </w:r>
+      <w:r>
+        <w:t>(Map API Keys</w:t>
+      </w:r>
+    </w:p>
+    <w:p>
+      <w:r>
+        <w:t>|       |-- leaflet-heat.js</w:t>
+      </w:r>
+      <w:r>
+        <w:tab/>
+      </w:r>
+      <w:r>
+        <w:tab/>
+      </w:r>
+      <w:r>
+        <w:t>(JavaScript for heat map pages)</w:t>
+      </w:r>
+    </w:p>
+    <w:p>
+      <w:r>
+        <w:t>|       |-- plotly.js</w:t>
+      </w:r>
+      <w:r>
+        <w:tab/>
+      </w:r>
+      <w:r>
+        <w:tab/>
+      </w:r>
+      <w:r>
+        <w:tab/>
+      </w:r>
+      <w:r>
+        <w:t xml:space="preserve">(JavaScript for </w:t>
+      </w:r>
+      <w:r>
+        <w:t>weather and ridership charts)</w:t>
+      </w:r>
+    </w:p>
+    <w:p>
+      <w:r>
+        <w:t>|       |-- plotlyRoutes.js</w:t>
+      </w:r>
+      <w:r>
+        <w:t xml:space="preserve"> </w:t>
+      </w:r>
+      <w:r>
+        <w:tab/>
+      </w:r>
+      <w:r>
+        <w:tab/>
+      </w:r>
+      <w:r>
+        <w:t xml:space="preserve">(JavaScript for </w:t>
+      </w:r>
+      <w:r>
+        <w:t>cost-boarding analysis.)</w:t>
+      </w:r>
+    </w:p>
+    <w:p>
+      <w:r>
+        <w:t>|       `-- transitHeatmap.js</w:t>
+      </w:r>
+      <w:r>
+        <w:tab/>
+      </w:r>
+      <w:r>
+        <w:t>(JavaScript for heat map pages)</w:t>
+      </w:r>
+    </w:p>
+    <w:p>
+      <w:r>
+        <w:t>|-- transitHeatmap.html</w:t>
+      </w:r>
+      <w:r>
+        <w:tab/>
+        <w:t>(Transit Heatmap page)</w:t>
+      </w:r>
+    </w:p>
+    <w:p>
+      <w:r>
+        <w:t xml:space="preserve">`-- </w:t>
+      </w:r>
+      <w:proofErr w:type="spellStart"/>
+      <w:r>
+        <w:t>weather_</w:t>
+      </w:r>
+      <w:proofErr w:type="gramStart"/>
+      <w:r>
+        <w:t>data.ipynb</w:t>
+      </w:r>
+      <w:proofErr w:type="spellEnd"/>
+      <w:proofErr w:type="gramEnd"/>
+      <w:r>
+        <w:tab/>
+      </w:r>
+      <w:r>
+        <w:tab/>
+        <w:t>(Jupyter Notebook for weather munging)</w:t>
+      </w:r>
+    </w:p>
+    <w:p/>
+    <w:p>
+      <w:pPr>
+        <w:rPr>
+          <w:b/>
+          <w:bCs/>
+          <w:sz w:val="24"/>
+          <w:szCs w:val="24"/>
+        </w:rPr>
+      </w:pPr>
+    </w:p>
+    <w:p>
+      <w:pPr>
+        <w:rPr>
+          <w:b/>
+          <w:bCs/>
+          <w:sz w:val="24"/>
+          <w:szCs w:val="24"/>
+        </w:rPr>
+      </w:pPr>
+    </w:p>
+    <w:p>
+      <w:pPr>
+        <w:rPr>
+          <w:b/>
+          <w:bCs/>
+          <w:sz w:val="24"/>
+          <w:szCs w:val="24"/>
+        </w:rPr>
+      </w:pPr>
+      <w:proofErr w:type="spellStart"/>
+      <w:r>
+        <w:rPr>
+          <w:b/>
+          <w:bCs/>
+          <w:sz w:val="24"/>
+          <w:szCs w:val="24"/>
+        </w:rPr>
+        <w:t>TriMet</w:t>
+      </w:r>
+      <w:proofErr w:type="spellEnd"/>
+      <w:r>
+        <w:rPr>
+          <w:b/>
+          <w:bCs/>
+          <w:sz w:val="24"/>
+          <w:szCs w:val="24"/>
+        </w:rPr>
+        <w:t xml:space="preserve"> Data Analysis</w:t>
+      </w:r>
+    </w:p>
+    <w:p>
+      <w:pPr>
+        <w:rPr>
+          <w:b/>
+          <w:bCs/>
+          <w:sz w:val="24"/>
+          <w:szCs w:val="24"/>
+        </w:rPr>
+      </w:pPr>
+    </w:p>
+    <w:p>
+      <w:pPr>
+        <w:rPr>
+          <w:b/>
+          <w:bCs/>
+          <w:sz w:val="24"/>
+          <w:szCs w:val="24"/>
+        </w:rPr>
+      </w:pPr>
+      <w:r>
+        <w:rPr>
+          <w:b/>
+          <w:bCs/>
+          <w:sz w:val="24"/>
+          <w:szCs w:val="24"/>
+        </w:rPr>
+        <w:t>Cost vs Rides</w:t>
+      </w:r>
+    </w:p>
+    <w:p>
+      <w:r>
+        <w:t xml:space="preserve">The Cost vs Rides chart shows the reported cost per ride vs the number of boarding rides for each of the four sample periods.  The blue dots show the data for each route.  The orange dots show the two routes with the </w:t>
+      </w:r>
+      <w:proofErr w:type="spellStart"/>
+      <w:r>
+        <w:t>minimun</w:t>
+      </w:r>
+      <w:proofErr w:type="spellEnd"/>
+      <w:r>
+        <w:t xml:space="preserve"> and maximum cost per ride.  The green dot is the point where the median values for each axis cross. Notice that none of the bus routes make a profit on a per rider basis based on a $2.50 cost per </w:t>
+      </w:r>
+      <w:proofErr w:type="gramStart"/>
+      <w:r>
+        <w:t>ride..</w:t>
+      </w:r>
+      <w:proofErr w:type="gramEnd"/>
+      <w:r>
+        <w:t xml:space="preserve"> </w:t>
+      </w:r>
+    </w:p>
+    <w:p/>
+    <w:p>
+      <w:r>
+        <w:t xml:space="preserve">The two routes with the highest cost per rider are Route 97 and Route 152. Route 152 connects Milwaukie with the south end of the Max line and Route 97 </w:t>
+      </w:r>
+      <w:r>
+        <w:t>connects</w:t>
+      </w:r>
+      <w:r>
+        <w:t xml:space="preserve"> Sherwood with the WES in Tualatin indicting that taking a bus to a train is not very popular.  The two routes with the lowest cost per ride </w:t>
+      </w:r>
+      <w:proofErr w:type="gramStart"/>
+      <w:r>
+        <w:t>is</w:t>
+      </w:r>
+      <w:proofErr w:type="gramEnd"/>
+      <w:r>
+        <w:t xml:space="preserve"> </w:t>
+      </w:r>
+      <w:r>
+        <w:lastRenderedPageBreak/>
+        <w:t>Route 72 going from Clackamas Towne Center to Gresham to Swan Island and Route 14 going from downtown Portland to the Max station at Foster and I205. Route 72 is a very long route going from one of Portland's outlying areas through mature populated areas to downtown.</w:t>
+      </w:r>
+    </w:p>
+    <w:p/>
+    <w:p/>
+    <w:p/>
+    <w:p>
+      <w:pPr>
+        <w:rPr>
+          <w:b/>
+          <w:bCs/>
+        </w:rPr>
+      </w:pPr>
+    </w:p>
+    <w:p/>
+    <w:p/>
     <w:sectPr>
-      <w:headerReference w:type="default" r:id="rId11"/>
+      <w:headerReference w:type="default" r:id="rId12"/>
       <w:pgSz w:w="12240" w:h="15840"/>
       <w:pgMar w:top="1440" w:right="1440" w:bottom="1440" w:left="1440" w:header="720" w:footer="720" w:gutter="0"/>
       <w:cols w:space="720"/>
@@ -1894,6 +2645,7 @@
     <w:lsdException w:name="HTML Sample" w:semiHidden="1" w:unhideWhenUsed="1"/>
     <w:lsdException w:name="HTML Typewriter" w:semiHidden="1" w:unhideWhenUsed="1"/>
     <w:lsdException w:name="HTML Variable" w:semiHidden="1" w:unhideWhenUsed="1"/>
+    <w:lsdException w:name="Normal Table" w:semiHidden="1" w:unhideWhenUsed="1"/>
     <w:lsdException w:name="annotation subject" w:semiHidden="1" w:unhideWhenUsed="1"/>
     <w:lsdException w:name="No List" w:semiHidden="1" w:unhideWhenUsed="1"/>
     <w:lsdException w:name="Outline List 1" w:semiHidden="1" w:unhideWhenUsed="1"/>
@@ -1936,8 +2688,11 @@
     <w:lsdException w:name="Table Contemporary" w:semiHidden="1" w:unhideWhenUsed="1"/>
     <w:lsdException w:name="Table Elegant" w:semiHidden="1" w:unhideWhenUsed="1"/>
     <w:lsdException w:name="Table Professional" w:semiHidden="1" w:unhideWhenUsed="1"/>
+    <w:lsdException w:name="Table Subtle 1" w:semiHidden="1" w:unhideWhenUsed="1"/>
     <w:lsdException w:name="Table Subtle 2" w:semiHidden="1" w:unhideWhenUsed="1"/>
     <w:lsdException w:name="Table Web 1" w:semiHidden="1" w:unhideWhenUsed="1"/>
+    <w:lsdException w:name="Table Web 2" w:semiHidden="1" w:unhideWhenUsed="1"/>
+    <w:lsdException w:name="Table Web 3" w:semiHidden="1" w:unhideWhenUsed="1"/>
     <w:lsdException w:name="Balloon Text" w:semiHidden="1" w:unhideWhenUsed="1"/>
     <w:lsdException w:name="Table Grid" w:uiPriority="39"/>
     <w:lsdException w:name="Table Theme" w:semiHidden="1" w:unhideWhenUsed="1"/>
@@ -3444,139 +4199,12 @@
 </file>
 
 <file path=customXml/item1.xml><?xml version="1.0" encoding="utf-8"?>
-<p:properties xmlns:p="http://schemas.microsoft.com/office/2006/metadata/properties" xmlns:xsi="http://www.w3.org/2001/XMLSchema-instance" xmlns:pc="http://schemas.microsoft.com/office/infopath/2007/PartnerControls">
-  <documentManagement>
-    <LocLastLocAttemptVersionTypeLookup xmlns="4873beb7-5857-4685-be1f-d57550cc96cc" xsi:nil="true"/>
-    <MarketSpecific xmlns="4873beb7-5857-4685-be1f-d57550cc96cc">false</MarketSpecific>
-    <ApprovalStatus xmlns="4873beb7-5857-4685-be1f-d57550cc96cc">InProgress</ApprovalStatus>
-    <LocComments xmlns="4873beb7-5857-4685-be1f-d57550cc96cc" xsi:nil="true"/>
-    <DirectSourceMarket xmlns="4873beb7-5857-4685-be1f-d57550cc96cc" xsi:nil="true"/>
-    <LocPublishedLinkedAssetsLookup xmlns="4873beb7-5857-4685-be1f-d57550cc96cc" xsi:nil="true"/>
-    <ThumbnailAssetId xmlns="4873beb7-5857-4685-be1f-d57550cc96cc" xsi:nil="true"/>
-    <PrimaryImageGen xmlns="4873beb7-5857-4685-be1f-d57550cc96cc">true</PrimaryImageGen>
-    <LegacyData xmlns="4873beb7-5857-4685-be1f-d57550cc96cc" xsi:nil="true"/>
-    <LocNewPublishedVersionLookup xmlns="4873beb7-5857-4685-be1f-d57550cc96cc" xsi:nil="true"/>
-    <NumericId xmlns="4873beb7-5857-4685-be1f-d57550cc96cc">102787001</NumericId>
-    <TPFriendlyName xmlns="4873beb7-5857-4685-be1f-d57550cc96cc" xsi:nil="true"/>
-    <LocOverallPublishStatusLookup xmlns="4873beb7-5857-4685-be1f-d57550cc96cc" xsi:nil="true"/>
-    <LocRecommendedHandoff xmlns="4873beb7-5857-4685-be1f-d57550cc96cc" xsi:nil="true"/>
-    <BlockPublish xmlns="4873beb7-5857-4685-be1f-d57550cc96cc">false</BlockPublish>
-    <BusinessGroup xmlns="4873beb7-5857-4685-be1f-d57550cc96cc" xsi:nil="true"/>
-    <OpenTemplate xmlns="4873beb7-5857-4685-be1f-d57550cc96cc">true</OpenTemplate>
-    <SourceTitle xmlns="4873beb7-5857-4685-be1f-d57550cc96cc" xsi:nil="true"/>
-    <LocOverallLocStatusLookup xmlns="4873beb7-5857-4685-be1f-d57550cc96cc" xsi:nil="true"/>
-    <APEditor xmlns="4873beb7-5857-4685-be1f-d57550cc96cc">
-      <UserInfo>
-        <DisplayName/>
-        <AccountId xsi:nil="true"/>
-        <AccountType/>
-      </UserInfo>
-    </APEditor>
-    <UALocComments xmlns="4873beb7-5857-4685-be1f-d57550cc96cc" xsi:nil="true"/>
-    <IntlLangReviewDate xmlns="4873beb7-5857-4685-be1f-d57550cc96cc" xsi:nil="true"/>
-    <PublishStatusLookup xmlns="4873beb7-5857-4685-be1f-d57550cc96cc">
-      <Value>1343188</Value>
-    </PublishStatusLookup>
-    <ParentAssetId xmlns="4873beb7-5857-4685-be1f-d57550cc96cc" xsi:nil="true"/>
-    <FeatureTagsTaxHTField0 xmlns="4873beb7-5857-4685-be1f-d57550cc96cc">
-      <Terms xmlns="http://schemas.microsoft.com/office/infopath/2007/PartnerControls"/>
-    </FeatureTagsTaxHTField0>
-    <MachineTranslated xmlns="4873beb7-5857-4685-be1f-d57550cc96cc">false</MachineTranslated>
-    <Providers xmlns="4873beb7-5857-4685-be1f-d57550cc96cc" xsi:nil="true"/>
-    <OriginalSourceMarket xmlns="4873beb7-5857-4685-be1f-d57550cc96cc" xsi:nil="true"/>
-    <APDescription xmlns="4873beb7-5857-4685-be1f-d57550cc96cc" xsi:nil="true"/>
-    <ContentItem xmlns="4873beb7-5857-4685-be1f-d57550cc96cc" xsi:nil="true"/>
-    <ClipArtFilename xmlns="4873beb7-5857-4685-be1f-d57550cc96cc" xsi:nil="true"/>
-    <TPInstallLocation xmlns="4873beb7-5857-4685-be1f-d57550cc96cc" xsi:nil="true"/>
-    <TimesCloned xmlns="4873beb7-5857-4685-be1f-d57550cc96cc" xsi:nil="true"/>
-    <PublishTargets xmlns="4873beb7-5857-4685-be1f-d57550cc96cc">OfficeOnlineVNext</PublishTargets>
-    <AcquiredFrom xmlns="4873beb7-5857-4685-be1f-d57550cc96cc">Internal MS</AcquiredFrom>
-    <AssetStart xmlns="4873beb7-5857-4685-be1f-d57550cc96cc">2011-11-23T17:29:00+00:00</AssetStart>
-    <FriendlyTitle xmlns="4873beb7-5857-4685-be1f-d57550cc96cc" xsi:nil="true"/>
-    <Provider xmlns="4873beb7-5857-4685-be1f-d57550cc96cc" xsi:nil="true"/>
-    <LastHandOff xmlns="4873beb7-5857-4685-be1f-d57550cc96cc" xsi:nil="true"/>
-    <TPClientViewer xmlns="4873beb7-5857-4685-be1f-d57550cc96cc" xsi:nil="true"/>
-    <TemplateStatus xmlns="4873beb7-5857-4685-be1f-d57550cc96cc">Complete</TemplateStatus>
-    <Downloads xmlns="4873beb7-5857-4685-be1f-d57550cc96cc">0</Downloads>
-    <OOCacheId xmlns="4873beb7-5857-4685-be1f-d57550cc96cc" xsi:nil="true"/>
-    <IsDeleted xmlns="4873beb7-5857-4685-be1f-d57550cc96cc">false</IsDeleted>
-    <LocPublishedDependentAssetsLookup xmlns="4873beb7-5857-4685-be1f-d57550cc96cc" xsi:nil="true"/>
-    <AssetExpire xmlns="4873beb7-5857-4685-be1f-d57550cc96cc">2029-05-12T07:00:00+00:00</AssetExpire>
-    <CSXSubmissionMarket xmlns="4873beb7-5857-4685-be1f-d57550cc96cc" xsi:nil="true"/>
-    <DSATActionTaken xmlns="4873beb7-5857-4685-be1f-d57550cc96cc" xsi:nil="true"/>
-    <SubmitterId xmlns="4873beb7-5857-4685-be1f-d57550cc96cc" xsi:nil="true"/>
-    <EditorialTags xmlns="4873beb7-5857-4685-be1f-d57550cc96cc" xsi:nil="true"/>
-    <TPExecutable xmlns="4873beb7-5857-4685-be1f-d57550cc96cc" xsi:nil="true"/>
-    <CSXSubmissionDate xmlns="4873beb7-5857-4685-be1f-d57550cc96cc" xsi:nil="true"/>
-    <CSXUpdate xmlns="4873beb7-5857-4685-be1f-d57550cc96cc">false</CSXUpdate>
-    <AssetType xmlns="4873beb7-5857-4685-be1f-d57550cc96cc">TP</AssetType>
-    <ApprovalLog xmlns="4873beb7-5857-4685-be1f-d57550cc96cc" xsi:nil="true"/>
-    <BugNumber xmlns="4873beb7-5857-4685-be1f-d57550cc96cc" xsi:nil="true"/>
-    <OriginAsset xmlns="4873beb7-5857-4685-be1f-d57550cc96cc" xsi:nil="true"/>
-    <TPComponent xmlns="4873beb7-5857-4685-be1f-d57550cc96cc" xsi:nil="true"/>
-    <Milestone xmlns="4873beb7-5857-4685-be1f-d57550cc96cc" xsi:nil="true"/>
-    <RecommendationsModifier xmlns="4873beb7-5857-4685-be1f-d57550cc96cc" xsi:nil="true"/>
-    <AssetId xmlns="4873beb7-5857-4685-be1f-d57550cc96cc">TP102787001</AssetId>
-    <PolicheckWords xmlns="4873beb7-5857-4685-be1f-d57550cc96cc" xsi:nil="true"/>
-    <TPLaunchHelpLink xmlns="4873beb7-5857-4685-be1f-d57550cc96cc" xsi:nil="true"/>
-    <IntlLocPriority xmlns="4873beb7-5857-4685-be1f-d57550cc96cc" xsi:nil="true"/>
-    <TPApplication xmlns="4873beb7-5857-4685-be1f-d57550cc96cc" xsi:nil="true"/>
-    <IntlLangReviewer xmlns="4873beb7-5857-4685-be1f-d57550cc96cc" xsi:nil="true"/>
-    <HandoffToMSDN xmlns="4873beb7-5857-4685-be1f-d57550cc96cc" xsi:nil="true"/>
-    <PlannedPubDate xmlns="4873beb7-5857-4685-be1f-d57550cc96cc" xsi:nil="true"/>
-    <CrawlForDependencies xmlns="4873beb7-5857-4685-be1f-d57550cc96cc">false</CrawlForDependencies>
-    <LocLastLocAttemptVersionLookup xmlns="4873beb7-5857-4685-be1f-d57550cc96cc">693888</LocLastLocAttemptVersionLookup>
-    <LocProcessedForHandoffsLookup xmlns="4873beb7-5857-4685-be1f-d57550cc96cc" xsi:nil="true"/>
-    <TrustLevel xmlns="4873beb7-5857-4685-be1f-d57550cc96cc">1 Microsoft Managed Content</TrustLevel>
-    <CampaignTagsTaxHTField0 xmlns="4873beb7-5857-4685-be1f-d57550cc96cc">
-      <Terms xmlns="http://schemas.microsoft.com/office/infopath/2007/PartnerControls"/>
-    </CampaignTagsTaxHTField0>
-    <TPNamespace xmlns="4873beb7-5857-4685-be1f-d57550cc96cc" xsi:nil="true"/>
-    <LocOverallPreviewStatusLookup xmlns="4873beb7-5857-4685-be1f-d57550cc96cc" xsi:nil="true"/>
-    <TaxCatchAll xmlns="4873beb7-5857-4685-be1f-d57550cc96cc"/>
-    <IsSearchable xmlns="4873beb7-5857-4685-be1f-d57550cc96cc">false</IsSearchable>
-    <TemplateTemplateType xmlns="4873beb7-5857-4685-be1f-d57550cc96cc">Word Document Template</TemplateTemplateType>
-    <Markets xmlns="4873beb7-5857-4685-be1f-d57550cc96cc"/>
-    <IntlLangReview xmlns="4873beb7-5857-4685-be1f-d57550cc96cc" xsi:nil="true"/>
-    <UAProjectedTotalWords xmlns="4873beb7-5857-4685-be1f-d57550cc96cc" xsi:nil="true"/>
-    <OutputCachingOn xmlns="4873beb7-5857-4685-be1f-d57550cc96cc">false</OutputCachingOn>
-    <AverageRating xmlns="4873beb7-5857-4685-be1f-d57550cc96cc" xsi:nil="true"/>
-    <LocMarketGroupTiers2 xmlns="4873beb7-5857-4685-be1f-d57550cc96cc" xsi:nil="true"/>
-    <APAuthor xmlns="4873beb7-5857-4685-be1f-d57550cc96cc">
-      <UserInfo>
-        <DisplayName>REDMOND\v-namall</DisplayName>
-        <AccountId>978</AccountId>
-        <AccountType/>
-      </UserInfo>
-    </APAuthor>
-    <TPCommandLine xmlns="4873beb7-5857-4685-be1f-d57550cc96cc" xsi:nil="true"/>
-    <LocManualTestRequired xmlns="4873beb7-5857-4685-be1f-d57550cc96cc">false</LocManualTestRequired>
-    <TPAppVersion xmlns="4873beb7-5857-4685-be1f-d57550cc96cc" xsi:nil="true"/>
-    <EditorialStatus xmlns="4873beb7-5857-4685-be1f-d57550cc96cc">Complete</EditorialStatus>
-    <LocProcessedForMarketsLookup xmlns="4873beb7-5857-4685-be1f-d57550cc96cc" xsi:nil="true"/>
-    <LastModifiedDateTime xmlns="4873beb7-5857-4685-be1f-d57550cc96cc" xsi:nil="true"/>
-    <TPLaunchHelpLinkType xmlns="4873beb7-5857-4685-be1f-d57550cc96cc">Template</TPLaunchHelpLinkType>
-    <ScenarioTagsTaxHTField0 xmlns="4873beb7-5857-4685-be1f-d57550cc96cc">
-      <Terms xmlns="http://schemas.microsoft.com/office/infopath/2007/PartnerControls"/>
-    </ScenarioTagsTaxHTField0>
-    <OriginalRelease xmlns="4873beb7-5857-4685-be1f-d57550cc96cc">14</OriginalRelease>
-    <LocalizationTagsTaxHTField0 xmlns="4873beb7-5857-4685-be1f-d57550cc96cc">
-      <Terms xmlns="http://schemas.microsoft.com/office/infopath/2007/PartnerControls"/>
-    </LocalizationTagsTaxHTField0>
-    <Manager xmlns="4873beb7-5857-4685-be1f-d57550cc96cc" xsi:nil="true"/>
-    <UALocRecommendation xmlns="4873beb7-5857-4685-be1f-d57550cc96cc">Localize</UALocRecommendation>
-    <LocOverallHandbackStatusLookup xmlns="4873beb7-5857-4685-be1f-d57550cc96cc" xsi:nil="true"/>
-    <ArtSampleDocs xmlns="4873beb7-5857-4685-be1f-d57550cc96cc" xsi:nil="true"/>
-    <UACurrentWords xmlns="4873beb7-5857-4685-be1f-d57550cc96cc" xsi:nil="true"/>
-    <ShowIn xmlns="4873beb7-5857-4685-be1f-d57550cc96cc">Show everywhere</ShowIn>
-    <CSXHash xmlns="4873beb7-5857-4685-be1f-d57550cc96cc" xsi:nil="true"/>
-    <VoteCount xmlns="4873beb7-5857-4685-be1f-d57550cc96cc" xsi:nil="true"/>
-    <InternalTagsTaxHTField0 xmlns="4873beb7-5857-4685-be1f-d57550cc96cc">
-      <Terms xmlns="http://schemas.microsoft.com/office/infopath/2007/PartnerControls"/>
-    </InternalTagsTaxHTField0>
-    <UANotes xmlns="4873beb7-5857-4685-be1f-d57550cc96cc" xsi:nil="true"/>
-  </documentManagement>
-</p:properties>
+<?mso-contentType ?>
+<FormTemplates xmlns="http://schemas.microsoft.com/sharepoint/v3/contenttype/forms">
+  <Display>DocumentLibraryForm</Display>
+  <Edit>AssetEditForm</Edit>
+  <New>DocumentLibraryForm</New>
+</FormTemplates>
 </file>
 
 <file path=customXml/item2.xml><?xml version="1.0" encoding="utf-8"?>
@@ -4620,20 +5248,145 @@
 </file>
 
 <file path=customXml/item3.xml><?xml version="1.0" encoding="utf-8"?>
-<?mso-contentType ?>
-<FormTemplates xmlns="http://schemas.microsoft.com/sharepoint/v3/contenttype/forms">
-  <Display>DocumentLibraryForm</Display>
-  <Edit>AssetEditForm</Edit>
-  <New>DocumentLibraryForm</New>
-</FormTemplates>
+<p:properties xmlns:p="http://schemas.microsoft.com/office/2006/metadata/properties" xmlns:xsi="http://www.w3.org/2001/XMLSchema-instance" xmlns:pc="http://schemas.microsoft.com/office/infopath/2007/PartnerControls">
+  <documentManagement>
+    <LocLastLocAttemptVersionTypeLookup xmlns="4873beb7-5857-4685-be1f-d57550cc96cc" xsi:nil="true"/>
+    <MarketSpecific xmlns="4873beb7-5857-4685-be1f-d57550cc96cc">false</MarketSpecific>
+    <ApprovalStatus xmlns="4873beb7-5857-4685-be1f-d57550cc96cc">InProgress</ApprovalStatus>
+    <LocComments xmlns="4873beb7-5857-4685-be1f-d57550cc96cc" xsi:nil="true"/>
+    <DirectSourceMarket xmlns="4873beb7-5857-4685-be1f-d57550cc96cc" xsi:nil="true"/>
+    <LocPublishedLinkedAssetsLookup xmlns="4873beb7-5857-4685-be1f-d57550cc96cc" xsi:nil="true"/>
+    <ThumbnailAssetId xmlns="4873beb7-5857-4685-be1f-d57550cc96cc" xsi:nil="true"/>
+    <PrimaryImageGen xmlns="4873beb7-5857-4685-be1f-d57550cc96cc">true</PrimaryImageGen>
+    <LegacyData xmlns="4873beb7-5857-4685-be1f-d57550cc96cc" xsi:nil="true"/>
+    <LocNewPublishedVersionLookup xmlns="4873beb7-5857-4685-be1f-d57550cc96cc" xsi:nil="true"/>
+    <NumericId xmlns="4873beb7-5857-4685-be1f-d57550cc96cc">102787001</NumericId>
+    <TPFriendlyName xmlns="4873beb7-5857-4685-be1f-d57550cc96cc" xsi:nil="true"/>
+    <LocOverallPublishStatusLookup xmlns="4873beb7-5857-4685-be1f-d57550cc96cc" xsi:nil="true"/>
+    <LocRecommendedHandoff xmlns="4873beb7-5857-4685-be1f-d57550cc96cc" xsi:nil="true"/>
+    <BlockPublish xmlns="4873beb7-5857-4685-be1f-d57550cc96cc">false</BlockPublish>
+    <BusinessGroup xmlns="4873beb7-5857-4685-be1f-d57550cc96cc" xsi:nil="true"/>
+    <OpenTemplate xmlns="4873beb7-5857-4685-be1f-d57550cc96cc">true</OpenTemplate>
+    <SourceTitle xmlns="4873beb7-5857-4685-be1f-d57550cc96cc" xsi:nil="true"/>
+    <LocOverallLocStatusLookup xmlns="4873beb7-5857-4685-be1f-d57550cc96cc" xsi:nil="true"/>
+    <APEditor xmlns="4873beb7-5857-4685-be1f-d57550cc96cc">
+      <UserInfo>
+        <DisplayName/>
+        <AccountId xsi:nil="true"/>
+        <AccountType/>
+      </UserInfo>
+    </APEditor>
+    <UALocComments xmlns="4873beb7-5857-4685-be1f-d57550cc96cc" xsi:nil="true"/>
+    <IntlLangReviewDate xmlns="4873beb7-5857-4685-be1f-d57550cc96cc" xsi:nil="true"/>
+    <PublishStatusLookup xmlns="4873beb7-5857-4685-be1f-d57550cc96cc">
+      <Value>1343188</Value>
+    </PublishStatusLookup>
+    <ParentAssetId xmlns="4873beb7-5857-4685-be1f-d57550cc96cc" xsi:nil="true"/>
+    <FeatureTagsTaxHTField0 xmlns="4873beb7-5857-4685-be1f-d57550cc96cc">
+      <Terms xmlns="http://schemas.microsoft.com/office/infopath/2007/PartnerControls"/>
+    </FeatureTagsTaxHTField0>
+    <MachineTranslated xmlns="4873beb7-5857-4685-be1f-d57550cc96cc">false</MachineTranslated>
+    <Providers xmlns="4873beb7-5857-4685-be1f-d57550cc96cc" xsi:nil="true"/>
+    <OriginalSourceMarket xmlns="4873beb7-5857-4685-be1f-d57550cc96cc" xsi:nil="true"/>
+    <APDescription xmlns="4873beb7-5857-4685-be1f-d57550cc96cc" xsi:nil="true"/>
+    <ContentItem xmlns="4873beb7-5857-4685-be1f-d57550cc96cc" xsi:nil="true"/>
+    <ClipArtFilename xmlns="4873beb7-5857-4685-be1f-d57550cc96cc" xsi:nil="true"/>
+    <TPInstallLocation xmlns="4873beb7-5857-4685-be1f-d57550cc96cc" xsi:nil="true"/>
+    <TimesCloned xmlns="4873beb7-5857-4685-be1f-d57550cc96cc" xsi:nil="true"/>
+    <PublishTargets xmlns="4873beb7-5857-4685-be1f-d57550cc96cc">OfficeOnlineVNext</PublishTargets>
+    <AcquiredFrom xmlns="4873beb7-5857-4685-be1f-d57550cc96cc">Internal MS</AcquiredFrom>
+    <AssetStart xmlns="4873beb7-5857-4685-be1f-d57550cc96cc">2011-11-23T17:29:00+00:00</AssetStart>
+    <FriendlyTitle xmlns="4873beb7-5857-4685-be1f-d57550cc96cc" xsi:nil="true"/>
+    <Provider xmlns="4873beb7-5857-4685-be1f-d57550cc96cc" xsi:nil="true"/>
+    <LastHandOff xmlns="4873beb7-5857-4685-be1f-d57550cc96cc" xsi:nil="true"/>
+    <TPClientViewer xmlns="4873beb7-5857-4685-be1f-d57550cc96cc" xsi:nil="true"/>
+    <TemplateStatus xmlns="4873beb7-5857-4685-be1f-d57550cc96cc">Complete</TemplateStatus>
+    <Downloads xmlns="4873beb7-5857-4685-be1f-d57550cc96cc">0</Downloads>
+    <OOCacheId xmlns="4873beb7-5857-4685-be1f-d57550cc96cc" xsi:nil="true"/>
+    <IsDeleted xmlns="4873beb7-5857-4685-be1f-d57550cc96cc">false</IsDeleted>
+    <LocPublishedDependentAssetsLookup xmlns="4873beb7-5857-4685-be1f-d57550cc96cc" xsi:nil="true"/>
+    <AssetExpire xmlns="4873beb7-5857-4685-be1f-d57550cc96cc">2029-05-12T07:00:00+00:00</AssetExpire>
+    <CSXSubmissionMarket xmlns="4873beb7-5857-4685-be1f-d57550cc96cc" xsi:nil="true"/>
+    <DSATActionTaken xmlns="4873beb7-5857-4685-be1f-d57550cc96cc" xsi:nil="true"/>
+    <SubmitterId xmlns="4873beb7-5857-4685-be1f-d57550cc96cc" xsi:nil="true"/>
+    <EditorialTags xmlns="4873beb7-5857-4685-be1f-d57550cc96cc" xsi:nil="true"/>
+    <TPExecutable xmlns="4873beb7-5857-4685-be1f-d57550cc96cc" xsi:nil="true"/>
+    <CSXSubmissionDate xmlns="4873beb7-5857-4685-be1f-d57550cc96cc" xsi:nil="true"/>
+    <CSXUpdate xmlns="4873beb7-5857-4685-be1f-d57550cc96cc">false</CSXUpdate>
+    <AssetType xmlns="4873beb7-5857-4685-be1f-d57550cc96cc">TP</AssetType>
+    <ApprovalLog xmlns="4873beb7-5857-4685-be1f-d57550cc96cc" xsi:nil="true"/>
+    <BugNumber xmlns="4873beb7-5857-4685-be1f-d57550cc96cc" xsi:nil="true"/>
+    <OriginAsset xmlns="4873beb7-5857-4685-be1f-d57550cc96cc" xsi:nil="true"/>
+    <TPComponent xmlns="4873beb7-5857-4685-be1f-d57550cc96cc" xsi:nil="true"/>
+    <Milestone xmlns="4873beb7-5857-4685-be1f-d57550cc96cc" xsi:nil="true"/>
+    <RecommendationsModifier xmlns="4873beb7-5857-4685-be1f-d57550cc96cc" xsi:nil="true"/>
+    <AssetId xmlns="4873beb7-5857-4685-be1f-d57550cc96cc">TP102787001</AssetId>
+    <PolicheckWords xmlns="4873beb7-5857-4685-be1f-d57550cc96cc" xsi:nil="true"/>
+    <TPLaunchHelpLink xmlns="4873beb7-5857-4685-be1f-d57550cc96cc" xsi:nil="true"/>
+    <IntlLocPriority xmlns="4873beb7-5857-4685-be1f-d57550cc96cc" xsi:nil="true"/>
+    <TPApplication xmlns="4873beb7-5857-4685-be1f-d57550cc96cc" xsi:nil="true"/>
+    <IntlLangReviewer xmlns="4873beb7-5857-4685-be1f-d57550cc96cc" xsi:nil="true"/>
+    <HandoffToMSDN xmlns="4873beb7-5857-4685-be1f-d57550cc96cc" xsi:nil="true"/>
+    <PlannedPubDate xmlns="4873beb7-5857-4685-be1f-d57550cc96cc" xsi:nil="true"/>
+    <CrawlForDependencies xmlns="4873beb7-5857-4685-be1f-d57550cc96cc">false</CrawlForDependencies>
+    <LocLastLocAttemptVersionLookup xmlns="4873beb7-5857-4685-be1f-d57550cc96cc">693888</LocLastLocAttemptVersionLookup>
+    <LocProcessedForHandoffsLookup xmlns="4873beb7-5857-4685-be1f-d57550cc96cc" xsi:nil="true"/>
+    <TrustLevel xmlns="4873beb7-5857-4685-be1f-d57550cc96cc">1 Microsoft Managed Content</TrustLevel>
+    <CampaignTagsTaxHTField0 xmlns="4873beb7-5857-4685-be1f-d57550cc96cc">
+      <Terms xmlns="http://schemas.microsoft.com/office/infopath/2007/PartnerControls"/>
+    </CampaignTagsTaxHTField0>
+    <TPNamespace xmlns="4873beb7-5857-4685-be1f-d57550cc96cc" xsi:nil="true"/>
+    <LocOverallPreviewStatusLookup xmlns="4873beb7-5857-4685-be1f-d57550cc96cc" xsi:nil="true"/>
+    <TaxCatchAll xmlns="4873beb7-5857-4685-be1f-d57550cc96cc"/>
+    <IsSearchable xmlns="4873beb7-5857-4685-be1f-d57550cc96cc">false</IsSearchable>
+    <TemplateTemplateType xmlns="4873beb7-5857-4685-be1f-d57550cc96cc">Word Document Template</TemplateTemplateType>
+    <Markets xmlns="4873beb7-5857-4685-be1f-d57550cc96cc"/>
+    <IntlLangReview xmlns="4873beb7-5857-4685-be1f-d57550cc96cc" xsi:nil="true"/>
+    <UAProjectedTotalWords xmlns="4873beb7-5857-4685-be1f-d57550cc96cc" xsi:nil="true"/>
+    <OutputCachingOn xmlns="4873beb7-5857-4685-be1f-d57550cc96cc">false</OutputCachingOn>
+    <AverageRating xmlns="4873beb7-5857-4685-be1f-d57550cc96cc" xsi:nil="true"/>
+    <LocMarketGroupTiers2 xmlns="4873beb7-5857-4685-be1f-d57550cc96cc" xsi:nil="true"/>
+    <APAuthor xmlns="4873beb7-5857-4685-be1f-d57550cc96cc">
+      <UserInfo>
+        <DisplayName>REDMOND\v-namall</DisplayName>
+        <AccountId>978</AccountId>
+        <AccountType/>
+      </UserInfo>
+    </APAuthor>
+    <TPCommandLine xmlns="4873beb7-5857-4685-be1f-d57550cc96cc" xsi:nil="true"/>
+    <LocManualTestRequired xmlns="4873beb7-5857-4685-be1f-d57550cc96cc">false</LocManualTestRequired>
+    <TPAppVersion xmlns="4873beb7-5857-4685-be1f-d57550cc96cc" xsi:nil="true"/>
+    <EditorialStatus xmlns="4873beb7-5857-4685-be1f-d57550cc96cc">Complete</EditorialStatus>
+    <LocProcessedForMarketsLookup xmlns="4873beb7-5857-4685-be1f-d57550cc96cc" xsi:nil="true"/>
+    <LastModifiedDateTime xmlns="4873beb7-5857-4685-be1f-d57550cc96cc" xsi:nil="true"/>
+    <TPLaunchHelpLinkType xmlns="4873beb7-5857-4685-be1f-d57550cc96cc">Template</TPLaunchHelpLinkType>
+    <ScenarioTagsTaxHTField0 xmlns="4873beb7-5857-4685-be1f-d57550cc96cc">
+      <Terms xmlns="http://schemas.microsoft.com/office/infopath/2007/PartnerControls"/>
+    </ScenarioTagsTaxHTField0>
+    <OriginalRelease xmlns="4873beb7-5857-4685-be1f-d57550cc96cc">14</OriginalRelease>
+    <LocalizationTagsTaxHTField0 xmlns="4873beb7-5857-4685-be1f-d57550cc96cc">
+      <Terms xmlns="http://schemas.microsoft.com/office/infopath/2007/PartnerControls"/>
+    </LocalizationTagsTaxHTField0>
+    <Manager xmlns="4873beb7-5857-4685-be1f-d57550cc96cc" xsi:nil="true"/>
+    <UALocRecommendation xmlns="4873beb7-5857-4685-be1f-d57550cc96cc">Localize</UALocRecommendation>
+    <LocOverallHandbackStatusLookup xmlns="4873beb7-5857-4685-be1f-d57550cc96cc" xsi:nil="true"/>
+    <ArtSampleDocs xmlns="4873beb7-5857-4685-be1f-d57550cc96cc" xsi:nil="true"/>
+    <UACurrentWords xmlns="4873beb7-5857-4685-be1f-d57550cc96cc" xsi:nil="true"/>
+    <ShowIn xmlns="4873beb7-5857-4685-be1f-d57550cc96cc">Show everywhere</ShowIn>
+    <CSXHash xmlns="4873beb7-5857-4685-be1f-d57550cc96cc" xsi:nil="true"/>
+    <VoteCount xmlns="4873beb7-5857-4685-be1f-d57550cc96cc" xsi:nil="true"/>
+    <InternalTagsTaxHTField0 xmlns="4873beb7-5857-4685-be1f-d57550cc96cc">
+      <Terms xmlns="http://schemas.microsoft.com/office/infopath/2007/PartnerControls"/>
+    </InternalTagsTaxHTField0>
+    <UANotes xmlns="4873beb7-5857-4685-be1f-d57550cc96cc" xsi:nil="true"/>
+  </documentManagement>
+</p:properties>
 </file>
 
 <file path=customXml/itemProps1.xml><?xml version="1.0" encoding="utf-8"?>
-<ds:datastoreItem xmlns:ds="http://schemas.openxmlformats.org/officeDocument/2006/customXml" ds:itemID="{7FBDB1CC-CEFB-4E46-8174-1F0AA0D30B24}">
+<ds:datastoreItem xmlns:ds="http://schemas.openxmlformats.org/officeDocument/2006/customXml" ds:itemID="{C01C3C56-10DB-49F7-B061-44D8728D078A}">
   <ds:schemaRefs>
-    <ds:schemaRef ds:uri="http://schemas.microsoft.com/office/2006/metadata/properties"/>
-    <ds:schemaRef ds:uri="http://schemas.microsoft.com/office/infopath/2007/PartnerControls"/>
-    <ds:schemaRef ds:uri="4873beb7-5857-4685-be1f-d57550cc96cc"/>
+    <ds:schemaRef ds:uri="http://schemas.microsoft.com/sharepoint/v3/contenttype/forms"/>
   </ds:schemaRefs>
 </ds:datastoreItem>
 </file>
@@ -4657,9 +5410,11 @@
 </file>
 
 <file path=customXml/itemProps3.xml><?xml version="1.0" encoding="utf-8"?>
-<ds:datastoreItem xmlns:ds="http://schemas.openxmlformats.org/officeDocument/2006/customXml" ds:itemID="{C01C3C56-10DB-49F7-B061-44D8728D078A}">
+<ds:datastoreItem xmlns:ds="http://schemas.openxmlformats.org/officeDocument/2006/customXml" ds:itemID="{7FBDB1CC-CEFB-4E46-8174-1F0AA0D30B24}">
   <ds:schemaRefs>
-    <ds:schemaRef ds:uri="http://schemas.microsoft.com/sharepoint/v3/contenttype/forms"/>
+    <ds:schemaRef ds:uri="http://schemas.microsoft.com/office/2006/metadata/properties"/>
+    <ds:schemaRef ds:uri="http://schemas.microsoft.com/office/infopath/2007/PartnerControls"/>
+    <ds:schemaRef ds:uri="4873beb7-5857-4685-be1f-d57550cc96cc"/>
   </ds:schemaRefs>
 </ds:datastoreItem>
 </file>
</xml_diff>

<commit_message>
Added intro and graphics
</commit_message>
<xml_diff>
--- a/Documents/ProjectReport.docx
+++ b/Documents/ProjectReport.docx
@@ -11,13 +11,599 @@
           <w:szCs w:val="24"/>
         </w:rPr>
       </w:pPr>
-      <w:r>
+    </w:p>
+    <w:p>
+      <w:pPr>
         <w:rPr>
           <w:b/>
           <w:bCs/>
           <w:sz w:val="24"/>
           <w:szCs w:val="24"/>
         </w:rPr>
+      </w:pPr>
+      <w:r>
+        <w:rPr>
+          <w:b/>
+          <w:bCs/>
+          <w:sz w:val="24"/>
+          <w:szCs w:val="24"/>
+        </w:rPr>
+        <w:t>Introduction</w:t>
+      </w:r>
+    </w:p>
+    <w:p>
+      <w:r>
+        <w:t xml:space="preserve">This project uses ridership, cost, and weather data to find what effect weather and seasonal changes </w:t>
+      </w:r>
+      <w:r>
+        <w:t>have</w:t>
+      </w:r>
+      <w:r>
+        <w:t xml:space="preserve"> on </w:t>
+      </w:r>
+      <w:r>
+        <w:t xml:space="preserve">the use </w:t>
+      </w:r>
+      <w:proofErr w:type="gramStart"/>
+      <w:r>
+        <w:t>of  Portland</w:t>
+      </w:r>
+      <w:proofErr w:type="gramEnd"/>
+      <w:r>
+        <w:t xml:space="preserve"> area’s </w:t>
+      </w:r>
+      <w:proofErr w:type="spellStart"/>
+      <w:r>
+        <w:t>TriMet</w:t>
+      </w:r>
+      <w:proofErr w:type="spellEnd"/>
+      <w:r>
+        <w:t xml:space="preserve"> public transportation systems.  Charts are provided that show the number of </w:t>
+      </w:r>
+      <w:proofErr w:type="gramStart"/>
+      <w:r>
+        <w:t>riders</w:t>
+      </w:r>
+      <w:proofErr w:type="gramEnd"/>
+      <w:r>
+        <w:t xml:space="preserve"> vs monthly precipitation, monthly ridership by year, </w:t>
+      </w:r>
+      <w:r>
+        <w:t>annual number of riders vs precipitation by month, and cost per ride vs the number of boarding rides.  Two maps are also provided.  The transit map shows the number of daily riders for each stop.  The heat map shows ridership density.</w:t>
+      </w:r>
+      <w:r>
+        <w:t xml:space="preserve"> </w:t>
+      </w:r>
+      <w:r>
+        <w:t xml:space="preserve">This project uses public data from Portland </w:t>
+      </w:r>
+      <w:proofErr w:type="spellStart"/>
+      <w:r>
+        <w:t>TriMet</w:t>
+      </w:r>
+      <w:proofErr w:type="spellEnd"/>
+      <w:r>
+        <w:t>.</w:t>
+      </w:r>
+      <w:r>
+        <w:t xml:space="preserve">  </w:t>
+      </w:r>
+      <w:r>
+        <w:t xml:space="preserve">  </w:t>
+      </w:r>
+    </w:p>
+    <w:p>
+      <w:pPr>
+        <w:rPr>
+          <w:b/>
+          <w:bCs/>
+          <w:sz w:val="24"/>
+          <w:szCs w:val="24"/>
+        </w:rPr>
+      </w:pPr>
+    </w:p>
+    <w:p>
+      <w:pPr>
+        <w:rPr>
+          <w:b/>
+          <w:bCs/>
+          <w:sz w:val="24"/>
+          <w:szCs w:val="24"/>
+        </w:rPr>
+      </w:pPr>
+      <w:r>
+        <w:rPr>
+          <w:noProof/>
+        </w:rPr>
+        <w:drawing>
+          <wp:anchor distT="0" distB="0" distL="114300" distR="114300" simplePos="0" relativeHeight="251658240" behindDoc="0" locked="0" layoutInCell="1" allowOverlap="1" wp14:anchorId="597E1E4D" wp14:editId="58D2A00C">
+            <wp:simplePos x="0" y="0"/>
+            <wp:positionH relativeFrom="column">
+              <wp:posOffset>3272790</wp:posOffset>
+            </wp:positionH>
+            <wp:positionV relativeFrom="paragraph">
+              <wp:posOffset>1270</wp:posOffset>
+            </wp:positionV>
+            <wp:extent cx="2671373" cy="1416685"/>
+            <wp:effectExtent l="0" t="0" r="0" b="0"/>
+            <wp:wrapSquare wrapText="bothSides"/>
+            <wp:docPr id="1" name="Picture 1"/>
+            <wp:cNvGraphicFramePr>
+              <a:graphicFrameLocks xmlns:a="http://schemas.openxmlformats.org/drawingml/2006/main" noChangeAspect="1"/>
+            </wp:cNvGraphicFramePr>
+            <a:graphic xmlns:a="http://schemas.openxmlformats.org/drawingml/2006/main">
+              <a:graphicData uri="http://schemas.openxmlformats.org/drawingml/2006/picture">
+                <pic:pic xmlns:pic="http://schemas.openxmlformats.org/drawingml/2006/picture">
+                  <pic:nvPicPr>
+                    <pic:cNvPr id="1" name=""/>
+                    <pic:cNvPicPr/>
+                  </pic:nvPicPr>
+                  <pic:blipFill>
+                    <a:blip r:embed="rId10" cstate="print">
+                      <a:extLst>
+                        <a:ext uri="{28A0092B-C50C-407E-A947-70E740481C1C}">
+                          <a14:useLocalDpi xmlns:a14="http://schemas.microsoft.com/office/drawing/2010/main" val="0"/>
+                        </a:ext>
+                      </a:extLst>
+                    </a:blip>
+                    <a:stretch>
+                      <a:fillRect/>
+                    </a:stretch>
+                  </pic:blipFill>
+                  <pic:spPr>
+                    <a:xfrm>
+                      <a:off x="0" y="0"/>
+                      <a:ext cx="2671373" cy="1416685"/>
+                    </a:xfrm>
+                    <a:prstGeom prst="rect">
+                      <a:avLst/>
+                    </a:prstGeom>
+                  </pic:spPr>
+                </pic:pic>
+              </a:graphicData>
+            </a:graphic>
+          </wp:anchor>
+        </w:drawing>
+      </w:r>
+      <w:proofErr w:type="spellStart"/>
+      <w:r>
+        <w:rPr>
+          <w:b/>
+          <w:bCs/>
+          <w:sz w:val="24"/>
+          <w:szCs w:val="24"/>
+        </w:rPr>
+        <w:t>TriMet</w:t>
+      </w:r>
+      <w:proofErr w:type="spellEnd"/>
+      <w:r>
+        <w:rPr>
+          <w:b/>
+          <w:bCs/>
+          <w:sz w:val="24"/>
+          <w:szCs w:val="24"/>
+        </w:rPr>
+        <w:t xml:space="preserve"> Data Analysis</w:t>
+      </w:r>
+    </w:p>
+    <w:p>
+      <w:pPr>
+        <w:rPr>
+          <w:sz w:val="24"/>
+          <w:szCs w:val="24"/>
+        </w:rPr>
+      </w:pPr>
+    </w:p>
+    <w:p>
+      <w:pPr>
+        <w:rPr>
+          <w:b/>
+          <w:bCs/>
+        </w:rPr>
+      </w:pPr>
+      <w:r>
+        <w:rPr>
+          <w:b/>
+          <w:bCs/>
+        </w:rPr>
+        <w:t>Transit Map</w:t>
+      </w:r>
+    </w:p>
+    <w:p/>
+    <w:p>
+      <w:pPr>
+        <w:rPr>
+          <w:b/>
+          <w:bCs/>
+        </w:rPr>
+      </w:pPr>
+      <w:r>
+        <w:rPr>
+          <w:b/>
+          <w:bCs/>
+        </w:rPr>
+        <w:t>Transit Heat Map</w:t>
+      </w:r>
+    </w:p>
+    <w:p/>
+    <w:p>
+      <w:pPr>
+        <w:rPr>
+          <w:b/>
+          <w:bCs/>
+        </w:rPr>
+      </w:pPr>
+    </w:p>
+    <w:p>
+      <w:pPr>
+        <w:rPr>
+          <w:b/>
+          <w:bCs/>
+        </w:rPr>
+      </w:pPr>
+    </w:p>
+    <w:p>
+      <w:pPr>
+        <w:rPr>
+          <w:b/>
+          <w:bCs/>
+        </w:rPr>
+      </w:pPr>
+    </w:p>
+    <w:p>
+      <w:pPr>
+        <w:rPr>
+          <w:b/>
+          <w:bCs/>
+        </w:rPr>
+      </w:pPr>
+    </w:p>
+    <w:p>
+      <w:pPr>
+        <w:rPr>
+          <w:b/>
+          <w:bCs/>
+        </w:rPr>
+      </w:pPr>
+    </w:p>
+    <w:p>
+      <w:pPr>
+        <w:rPr>
+          <w:b/>
+          <w:bCs/>
+        </w:rPr>
+      </w:pPr>
+    </w:p>
+    <w:p>
+      <w:pPr>
+        <w:rPr>
+          <w:b/>
+          <w:bCs/>
+          <w:sz w:val="24"/>
+          <w:szCs w:val="24"/>
+        </w:rPr>
+      </w:pPr>
+    </w:p>
+    <w:p>
+      <w:pPr>
+        <w:rPr>
+          <w:b/>
+          <w:bCs/>
+          <w:sz w:val="24"/>
+          <w:szCs w:val="24"/>
+        </w:rPr>
+      </w:pPr>
+    </w:p>
+    <w:p>
+      <w:pPr>
+        <w:rPr>
+          <w:b/>
+          <w:bCs/>
+          <w:sz w:val="24"/>
+          <w:szCs w:val="24"/>
+        </w:rPr>
+      </w:pPr>
+      <w:proofErr w:type="spellStart"/>
+      <w:r>
+        <w:rPr>
+          <w:b/>
+          <w:bCs/>
+          <w:sz w:val="24"/>
+          <w:szCs w:val="24"/>
+        </w:rPr>
+        <w:t>TriMet</w:t>
+      </w:r>
+      <w:proofErr w:type="spellEnd"/>
+      <w:r>
+        <w:rPr>
+          <w:b/>
+          <w:bCs/>
+          <w:sz w:val="24"/>
+          <w:szCs w:val="24"/>
+        </w:rPr>
+        <w:t xml:space="preserve"> Riders v. Precipitation</w:t>
+      </w:r>
+      <w:r>
+        <w:rPr>
+          <w:b/>
+          <w:bCs/>
+          <w:sz w:val="24"/>
+          <w:szCs w:val="24"/>
+        </w:rPr>
+        <w:t xml:space="preserve"> </w:t>
+      </w:r>
+      <w:r>
+        <w:rPr>
+          <w:b/>
+          <w:bCs/>
+          <w:sz w:val="24"/>
+          <w:szCs w:val="24"/>
+        </w:rPr>
+        <w:drawing>
+          <wp:anchor distT="0" distB="0" distL="114300" distR="114300" simplePos="0" relativeHeight="251659264" behindDoc="0" locked="0" layoutInCell="1" allowOverlap="1" wp14:anchorId="54F2B89D" wp14:editId="70D4556E">
+            <wp:simplePos x="0" y="0"/>
+            <wp:positionH relativeFrom="column">
+              <wp:posOffset>3273425</wp:posOffset>
+            </wp:positionH>
+            <wp:positionV relativeFrom="page">
+              <wp:posOffset>5013325</wp:posOffset>
+            </wp:positionV>
+            <wp:extent cx="2542032" cy="2276856"/>
+            <wp:effectExtent l="0" t="0" r="0" b="9525"/>
+            <wp:wrapSquare wrapText="bothSides"/>
+            <wp:docPr id="3" name="Picture 3"/>
+            <wp:cNvGraphicFramePr>
+              <a:graphicFrameLocks xmlns:a="http://schemas.openxmlformats.org/drawingml/2006/main" noChangeAspect="1"/>
+            </wp:cNvGraphicFramePr>
+            <a:graphic xmlns:a="http://schemas.openxmlformats.org/drawingml/2006/main">
+              <a:graphicData uri="http://schemas.openxmlformats.org/drawingml/2006/picture">
+                <pic:pic xmlns:pic="http://schemas.openxmlformats.org/drawingml/2006/picture">
+                  <pic:nvPicPr>
+                    <pic:cNvPr id="1" name=""/>
+                    <pic:cNvPicPr/>
+                  </pic:nvPicPr>
+                  <pic:blipFill>
+                    <a:blip r:embed="rId11" cstate="print">
+                      <a:extLst>
+                        <a:ext uri="{28A0092B-C50C-407E-A947-70E740481C1C}">
+                          <a14:useLocalDpi xmlns:a14="http://schemas.microsoft.com/office/drawing/2010/main" val="0"/>
+                        </a:ext>
+                      </a:extLst>
+                    </a:blip>
+                    <a:stretch>
+                      <a:fillRect/>
+                    </a:stretch>
+                  </pic:blipFill>
+                  <pic:spPr>
+                    <a:xfrm>
+                      <a:off x="0" y="0"/>
+                      <a:ext cx="2542032" cy="2276856"/>
+                    </a:xfrm>
+                    <a:prstGeom prst="rect">
+                      <a:avLst/>
+                    </a:prstGeom>
+                  </pic:spPr>
+                </pic:pic>
+              </a:graphicData>
+            </a:graphic>
+            <wp14:sizeRelH relativeFrom="margin">
+              <wp14:pctWidth>0</wp14:pctWidth>
+            </wp14:sizeRelH>
+            <wp14:sizeRelV relativeFrom="margin">
+              <wp14:pctHeight>0</wp14:pctHeight>
+            </wp14:sizeRelV>
+          </wp:anchor>
+        </w:drawing>
+      </w:r>
+    </w:p>
+    <w:p>
+      <w:pPr>
+        <w:rPr>
+          <w:b/>
+          <w:bCs/>
+          <w:sz w:val="24"/>
+          <w:szCs w:val="24"/>
+        </w:rPr>
+      </w:pPr>
+    </w:p>
+    <w:p>
+      <w:pPr>
+        <w:rPr>
+          <w:b/>
+          <w:bCs/>
+          <w:sz w:val="24"/>
+          <w:szCs w:val="24"/>
+        </w:rPr>
+      </w:pPr>
+      <w:r>
+        <w:rPr>
+          <w:b/>
+          <w:bCs/>
+          <w:sz w:val="24"/>
+          <w:szCs w:val="24"/>
+        </w:rPr>
+        <w:t xml:space="preserve">Monthly </w:t>
+      </w:r>
+      <w:proofErr w:type="spellStart"/>
+      <w:r>
+        <w:rPr>
+          <w:b/>
+          <w:bCs/>
+          <w:sz w:val="24"/>
+          <w:szCs w:val="24"/>
+        </w:rPr>
+        <w:t>TriMet</w:t>
+      </w:r>
+      <w:proofErr w:type="spellEnd"/>
+      <w:r>
+        <w:rPr>
+          <w:b/>
+          <w:bCs/>
+          <w:sz w:val="24"/>
+          <w:szCs w:val="24"/>
+        </w:rPr>
+        <w:t xml:space="preserve"> Riders by Year</w:t>
+      </w:r>
+    </w:p>
+    <w:p>
+      <w:pPr>
+        <w:rPr>
+          <w:b/>
+          <w:bCs/>
+          <w:sz w:val="24"/>
+          <w:szCs w:val="24"/>
+        </w:rPr>
+      </w:pPr>
+    </w:p>
+    <w:p>
+      <w:pPr>
+        <w:rPr>
+          <w:b/>
+          <w:bCs/>
+          <w:sz w:val="24"/>
+          <w:szCs w:val="24"/>
+        </w:rPr>
+      </w:pPr>
+      <w:r>
+        <w:rPr>
+          <w:b/>
+          <w:bCs/>
+          <w:sz w:val="24"/>
+          <w:szCs w:val="24"/>
+        </w:rPr>
+        <w:t xml:space="preserve">Annual </w:t>
+      </w:r>
+      <w:proofErr w:type="spellStart"/>
+      <w:r>
+        <w:rPr>
+          <w:b/>
+          <w:bCs/>
+          <w:sz w:val="24"/>
+          <w:szCs w:val="24"/>
+        </w:rPr>
+        <w:t>TriMet</w:t>
+      </w:r>
+      <w:proofErr w:type="spellEnd"/>
+      <w:r>
+        <w:rPr>
+          <w:b/>
+          <w:bCs/>
+          <w:sz w:val="24"/>
+          <w:szCs w:val="24"/>
+        </w:rPr>
+        <w:t xml:space="preserve"> Riders</w:t>
+      </w:r>
+    </w:p>
+    <w:p>
+      <w:pPr>
+        <w:rPr>
+          <w:b/>
+          <w:bCs/>
+          <w:sz w:val="24"/>
+          <w:szCs w:val="24"/>
+        </w:rPr>
+      </w:pPr>
+    </w:p>
+    <w:p>
+      <w:pPr>
+        <w:rPr>
+          <w:b/>
+          <w:bCs/>
+          <w:sz w:val="24"/>
+          <w:szCs w:val="24"/>
+        </w:rPr>
+      </w:pPr>
+      <w:r>
+        <w:rPr>
+          <w:b/>
+          <w:bCs/>
+          <w:sz w:val="24"/>
+          <w:szCs w:val="24"/>
+        </w:rPr>
+        <w:t>Cost vs Rides</w:t>
+      </w:r>
+    </w:p>
+    <w:p>
+      <w:r>
+        <w:t xml:space="preserve">The Cost vs Rides chart shows the reported cost per ride vs the number of boarding rides for each of the four sample periods.  The blue dots show the data for each route.  The orange dots show the two routes with the </w:t>
+      </w:r>
+      <w:proofErr w:type="spellStart"/>
+      <w:r>
+        <w:t>minimun</w:t>
+      </w:r>
+      <w:proofErr w:type="spellEnd"/>
+      <w:r>
+        <w:t xml:space="preserve"> and maximum cost per ride.  The green dot is the point where the median values for each axis cross. Notice that none of the bus routes make a profit on a per rider basis based on a $2.50 cost per </w:t>
+      </w:r>
+      <w:proofErr w:type="gramStart"/>
+      <w:r>
+        <w:t>ride..</w:t>
+      </w:r>
+      <w:proofErr w:type="gramEnd"/>
+      <w:r>
+        <w:t xml:space="preserve"> </w:t>
+      </w:r>
+    </w:p>
+    <w:p/>
+    <w:p>
+      <w:r>
+        <w:t xml:space="preserve">The two routes with the highest cost per rider are Route 97 and Route 152. Route 152 connects Milwaukie with the south end of the Max line and Route 97 connects Sherwood with the WES in Tualatin indicting that taking a bus to a train is not very popular.  The two routes with the lowest cost per ride </w:t>
+      </w:r>
+      <w:proofErr w:type="gramStart"/>
+      <w:r>
+        <w:t>is</w:t>
+      </w:r>
+      <w:proofErr w:type="gramEnd"/>
+      <w:r>
+        <w:t xml:space="preserve"> Route 72 going from Clackamas Towne Center to Gresham to Swan Island and Route 14 going from downtown Portland to the Max station at Foster and I205. Route 72 is a very long route going from one of Portland's outlying areas through mature populated areas to downtown.</w:t>
+      </w:r>
+    </w:p>
+    <w:p>
+      <w:pPr>
+        <w:rPr>
+          <w:b/>
+          <w:bCs/>
+          <w:sz w:val="24"/>
+          <w:szCs w:val="24"/>
+        </w:rPr>
+      </w:pPr>
+    </w:p>
+    <w:p>
+      <w:pPr>
+        <w:rPr>
+          <w:b/>
+          <w:bCs/>
+          <w:sz w:val="24"/>
+          <w:szCs w:val="24"/>
+        </w:rPr>
+      </w:pPr>
+    </w:p>
+    <w:p>
+      <w:pPr>
+        <w:rPr>
+          <w:b/>
+          <w:bCs/>
+          <w:sz w:val="24"/>
+          <w:szCs w:val="24"/>
+        </w:rPr>
+      </w:pPr>
+    </w:p>
+    <w:p>
+      <w:pPr>
+        <w:rPr>
+          <w:b/>
+          <w:bCs/>
+          <w:sz w:val="24"/>
+          <w:szCs w:val="24"/>
+        </w:rPr>
+      </w:pPr>
+      <w:r>
+        <w:rPr>
+          <w:b/>
+          <w:bCs/>
+          <w:sz w:val="24"/>
+          <w:szCs w:val="24"/>
+        </w:rPr>
         <w:t>Installation</w:t>
       </w:r>
     </w:p>
@@ -30,13 +616,7 @@
       </w:r>
     </w:p>
     <w:p>
-      <w:pPr>
-        <w:ind w:firstLine="720"/>
-      </w:pPr>
-      <w:r>
-        <w:t xml:space="preserve"> </w:t>
-      </w:r>
-      <w:hyperlink r:id="rId10" w:history="1">
+      <w:hyperlink r:id="rId12" w:history="1">
         <w:r>
           <w:rPr>
             <w:rStyle w:val="Hyperlink"/>
@@ -54,24 +634,42 @@
       </w:r>
     </w:p>
     <w:p>
+      <w:pPr>
+        <w:rPr>
+          <w:i/>
+          <w:iCs/>
+        </w:rPr>
+      </w:pPr>
       <w:r>
         <w:tab/>
-        <w:t xml:space="preserve">$ </w:t>
-      </w:r>
-      <w:r>
-        <w:t xml:space="preserve">python -m </w:t>
+      </w:r>
+      <w:r>
+        <w:rPr>
+          <w:i/>
+          <w:iCs/>
+        </w:rPr>
+        <w:t xml:space="preserve">$ python -m </w:t>
       </w:r>
       <w:proofErr w:type="spellStart"/>
       <w:proofErr w:type="gramStart"/>
       <w:r>
+        <w:rPr>
+          <w:i/>
+          <w:iCs/>
+        </w:rPr>
         <w:t>http.server</w:t>
       </w:r>
       <w:proofErr w:type="spellEnd"/>
       <w:proofErr w:type="gramEnd"/>
       <w:r>
+        <w:rPr>
+          <w:i/>
+          <w:iCs/>
+        </w:rPr>
         <w:t xml:space="preserve"> </w:t>
       </w:r>
     </w:p>
+    <w:p/>
     <w:p>
       <w:pPr>
         <w:rPr>
@@ -81,16 +679,15 @@
           <w:szCs w:val="24"/>
         </w:rPr>
       </w:pPr>
-    </w:p>
-    <w:p>
-      <w:pPr>
+      <w:r>
         <w:rPr>
           <w:b/>
           <w:bCs/>
           <w:sz w:val="24"/>
           <w:szCs w:val="24"/>
         </w:rPr>
-      </w:pPr>
+        <w:t xml:space="preserve">Skill </w:t>
+      </w:r>
       <w:r>
         <w:rPr>
           <w:b/>
@@ -98,25 +695,151 @@
           <w:sz w:val="24"/>
           <w:szCs w:val="24"/>
         </w:rPr>
+        <w:t>Sets</w:t>
+      </w:r>
+      <w:r>
+        <w:rPr>
+          <w:b/>
+          <w:bCs/>
+          <w:sz w:val="24"/>
+          <w:szCs w:val="24"/>
+        </w:rPr>
+        <w:t xml:space="preserve"> Used</w:t>
+      </w:r>
+    </w:p>
+    <w:p/>
+    <w:p>
+      <w:r>
+        <w:t>Python: Jupyter Notebook</w:t>
+      </w:r>
+    </w:p>
+    <w:p>
+      <w:pPr>
+        <w:ind w:firstLine="720"/>
+      </w:pPr>
+      <w:r>
+        <w:t xml:space="preserve"> Pandas</w:t>
+      </w:r>
+    </w:p>
+    <w:p>
+      <w:pPr>
+        <w:ind w:firstLine="720"/>
+      </w:pPr>
+      <w:r>
+        <w:t xml:space="preserve"> JSON</w:t>
+      </w:r>
+    </w:p>
+    <w:p>
+      <w:r>
+        <w:t>JavaScript</w:t>
+      </w:r>
+    </w:p>
+    <w:p>
+      <w:pPr>
+        <w:ind w:firstLine="720"/>
+      </w:pPr>
+      <w:r>
+        <w:t xml:space="preserve"> Leaflet</w:t>
+      </w:r>
+    </w:p>
+    <w:p>
+      <w:pPr>
+        <w:ind w:firstLine="720"/>
+      </w:pPr>
+      <w:r>
+        <w:t xml:space="preserve"> </w:t>
+      </w:r>
+      <w:proofErr w:type="spellStart"/>
+      <w:r>
+        <w:t>Plotly</w:t>
+      </w:r>
+      <w:proofErr w:type="spellEnd"/>
+    </w:p>
+    <w:p>
+      <w:pPr>
+        <w:ind w:firstLine="720"/>
+      </w:pPr>
+      <w:proofErr w:type="spellStart"/>
+      <w:r>
+        <w:t>GeoJSON</w:t>
+      </w:r>
+      <w:proofErr w:type="spellEnd"/>
+    </w:p>
+    <w:p>
+      <w:pPr>
+        <w:ind w:firstLine="720"/>
+      </w:pPr>
+      <w:r>
+        <w:t>JSON</w:t>
+      </w:r>
+    </w:p>
+    <w:p>
+      <w:r>
+        <w:t>VBA</w:t>
+      </w:r>
+    </w:p>
+    <w:p>
+      <w:r>
+        <w:tab/>
+        <w:t>Scripting</w:t>
+      </w:r>
+    </w:p>
+    <w:p>
+      <w:r>
+        <w:tab/>
+        <w:t>File type conversion</w:t>
+      </w:r>
+    </w:p>
+    <w:p/>
+    <w:p/>
+    <w:p>
+      <w:pPr>
+        <w:rPr>
+          <w:b/>
+          <w:bCs/>
+          <w:sz w:val="24"/>
+          <w:szCs w:val="24"/>
+        </w:rPr>
+      </w:pPr>
+      <w:r>
+        <w:rPr>
+          <w:b/>
+          <w:bCs/>
+          <w:sz w:val="24"/>
+          <w:szCs w:val="24"/>
+        </w:rPr>
+        <w:t xml:space="preserve">New JavaScript module: </w:t>
+      </w:r>
+    </w:p>
+    <w:p>
+      <w:r>
+        <w:t>Leaflet.MakiMarkers.js</w:t>
+      </w:r>
+      <w:r>
+        <w:t xml:space="preserve"> </w:t>
+      </w:r>
+    </w:p>
+    <w:p/>
+    <w:p>
+      <w:pPr>
+        <w:rPr>
+          <w:b/>
+          <w:bCs/>
+          <w:sz w:val="24"/>
+          <w:szCs w:val="24"/>
+        </w:rPr>
+      </w:pPr>
+      <w:r>
+        <w:rPr>
+          <w:b/>
+          <w:bCs/>
+          <w:sz w:val="24"/>
+          <w:szCs w:val="24"/>
+        </w:rPr>
         <w:t>Data Acquisition and Munging</w:t>
       </w:r>
     </w:p>
     <w:p>
-      <w:bookmarkStart w:id="0" w:name="_GoBack"/>
-      <w:bookmarkEnd w:id="0"/>
-    </w:p>
-    <w:p>
-      <w:r>
-        <w:t xml:space="preserve">This project uses public data from Portland </w:t>
-      </w:r>
-      <w:proofErr w:type="spellStart"/>
-      <w:r>
-        <w:t>TriMet</w:t>
-      </w:r>
-      <w:proofErr w:type="spellEnd"/>
-      <w:r>
-        <w:t xml:space="preserve">.  </w:t>
-      </w:r>
       <w:proofErr w:type="spellStart"/>
       <w:r>
         <w:t>TriMet</w:t>
@@ -136,59 +859,26 @@
       <w:proofErr w:type="spellEnd"/>
       <w:proofErr w:type="gramEnd"/>
       <w:r>
-        <w:t xml:space="preserve"> files for boundaries, stops,</w:t>
-      </w:r>
-      <w:r>
-        <w:t xml:space="preserve"> bus routes and rail lines.</w:t>
+        <w:t xml:space="preserve"> files for boundaries, stops, bus routes and rail lines.</w:t>
       </w:r>
     </w:p>
     <w:p/>
     <w:p>
       <w:r>
-        <w:t xml:space="preserve">The </w:t>
-      </w:r>
-      <w:r>
-        <w:t xml:space="preserve">raw </w:t>
-      </w:r>
-      <w:r>
-        <w:t xml:space="preserve">data was downloaded </w:t>
-      </w:r>
-      <w:r>
-        <w:t>from</w:t>
-      </w:r>
-      <w:r>
-        <w:t xml:space="preserve"> the </w:t>
+        <w:t xml:space="preserve">The raw data was downloaded from the </w:t>
       </w:r>
       <w:proofErr w:type="spellStart"/>
       <w:proofErr w:type="gramStart"/>
       <w:r>
-        <w:t>Tri</w:t>
-      </w:r>
-      <w:r>
-        <w:t>M</w:t>
-      </w:r>
-      <w:r>
-        <w:t>et</w:t>
+        <w:t>TriMet</w:t>
       </w:r>
       <w:proofErr w:type="spellEnd"/>
       <w:r>
-        <w:t xml:space="preserve"> </w:t>
-      </w:r>
-      <w:r>
-        <w:t xml:space="preserve"> website</w:t>
+        <w:t xml:space="preserve">  website</w:t>
       </w:r>
       <w:proofErr w:type="gramEnd"/>
       <w:r>
-        <w:t>.</w:t>
-      </w:r>
-      <w:r>
-        <w:t xml:space="preserve"> (</w:t>
-      </w:r>
-      <w:r>
-        <w:t>https://trimet.org/about/performance.htm</w:t>
-      </w:r>
-      <w:r>
-        <w:t>)</w:t>
+        <w:t>. (https://trimet.org/about/performance.htm)</w:t>
       </w:r>
     </w:p>
     <w:p>
@@ -198,10 +888,7 @@
     </w:p>
     <w:p>
       <w:r>
-        <w:t>Fall 2018, Spring 2019, Fall 2019.</w:t>
-      </w:r>
-      <w:r>
-        <w:t xml:space="preserve"> File names had parentheses “(“, “)” in them which prevented them from being downloaded and converted from pdf to csv </w:t>
+        <w:t xml:space="preserve">Fall 2018, Spring 2019, Fall 2019. File names had parentheses “(“, “)” in them which prevented them from being downloaded and converted from pdf to csv </w:t>
       </w:r>
       <w:proofErr w:type="gramStart"/>
       <w:r>
@@ -215,18 +902,9 @@
     <w:p/>
     <w:p>
       <w:r>
-        <w:t xml:space="preserve">The files </w:t>
-      </w:r>
-      <w:r>
-        <w:t>arrive</w:t>
-      </w:r>
-      <w:r>
-        <w:t xml:space="preserve"> in PDF format</w:t>
-      </w:r>
-      <w:r>
-        <w:t xml:space="preserve"> and were converted from PDF to XLSX format using the online service </w:t>
-      </w:r>
-      <w:hyperlink r:id="rId11" w:history="1">
+        <w:t xml:space="preserve">The files arrive in PDF format and were converted from PDF to XLSX format using the online service </w:t>
+      </w:r>
+      <w:hyperlink r:id="rId13" w:history="1">
         <w:r>
           <w:rPr>
             <w:rStyle w:val="Hyperlink"/>
@@ -241,19 +919,7 @@
     <w:p/>
     <w:p>
       <w:r>
-        <w:t xml:space="preserve">Each file had multiple sections with headings and descriptive text in each section and some sections were offset compared to the others. </w:t>
-      </w:r>
-      <w:r>
-        <w:t>VBA scripts were used to</w:t>
-      </w:r>
-      <w:r>
-        <w:t xml:space="preserve"> remove the top heading and name each column.  Unwanted columns were removed. To do this, o</w:t>
-      </w:r>
-      <w:r>
-        <w:t xml:space="preserve">pen each file, import and run the VB script </w:t>
-      </w:r>
-      <w:r>
-        <w:t>“</w:t>
+        <w:t>Each file had multiple sections with headings and descriptive text in each section and some sections were offset compared to the others. VBA scripts were used to remove the top heading and name each column.  Unwanted columns were removed. To do this, open each file, import and run the VB script “</w:t>
       </w:r>
       <w:proofErr w:type="spellStart"/>
       <w:r>
@@ -269,10 +935,7 @@
       </w:r>
       <w:proofErr w:type="spellEnd"/>
       <w:r>
-        <w:t>”</w:t>
-      </w:r>
-      <w:r>
-        <w:t>.  Run the first Sub in the script.</w:t>
+        <w:t>”.  Run the first Sub in the script.</w:t>
       </w:r>
     </w:p>
     <w:p/>
@@ -312,10 +975,7 @@
       <w:proofErr w:type="spellEnd"/>
       <w:proofErr w:type="gramEnd"/>
       <w:r>
-        <w:t xml:space="preserve">”.  All files are converted to </w:t>
-      </w:r>
-      <w:r>
-        <w:t>JSON format.</w:t>
+        <w:t>”.  All files are converted to JSON format.</w:t>
       </w:r>
     </w:p>
     <w:p/>
@@ -327,10 +987,7 @@
     <w:p>
       <w:proofErr w:type="gramStart"/>
       <w:r>
-        <w:t xml:space="preserve">required </w:t>
-      </w:r>
-      <w:r>
-        <w:t xml:space="preserve"> some</w:t>
+        <w:t>required  some</w:t>
       </w:r>
       <w:proofErr w:type="gramEnd"/>
       <w:r>
@@ -338,7 +995,10 @@
       </w:r>
     </w:p>
     <w:p/>
-    <w:p/>
+    <w:p>
+      <w:bookmarkStart w:id="0" w:name="_GoBack"/>
+      <w:bookmarkEnd w:id="0"/>
+    </w:p>
     <w:p>
       <w:pPr>
         <w:rPr>
@@ -355,112 +1015,454 @@
           <w:sz w:val="24"/>
           <w:szCs w:val="24"/>
         </w:rPr>
-        <w:t xml:space="preserve">Skill </w:t>
-      </w:r>
-      <w:r>
+        <w:t>Folder and File Structure</w:t>
+      </w:r>
+    </w:p>
+    <w:p>
+      <w:proofErr w:type="gramStart"/>
+      <w:r>
+        <w:t>.</w:t>
+      </w:r>
+      <w:r>
+        <w:rPr>
+          <w:b/>
+          <w:bCs/>
+        </w:rPr>
+        <w:t>Project</w:t>
+      </w:r>
+      <w:proofErr w:type="gramEnd"/>
+      <w:r>
+        <w:rPr>
+          <w:b/>
+          <w:bCs/>
+        </w:rPr>
+        <w:t>2</w:t>
+      </w:r>
+    </w:p>
+    <w:p>
+      <w:r>
+        <w:t xml:space="preserve">|-- </w:t>
+      </w:r>
+      <w:r>
+        <w:rPr>
+          <w:b/>
+          <w:bCs/>
+        </w:rPr>
+        <w:t>Documents</w:t>
+      </w:r>
+    </w:p>
+    <w:p>
+      <w:r>
+        <w:t>|   |-- ProjectReport.docx</w:t>
+      </w:r>
+    </w:p>
+    <w:p>
+      <w:r>
+        <w:t>|   |-- TeamScrapeShow_Proposal.docx</w:t>
+      </w:r>
+    </w:p>
+    <w:p>
+      <w:r>
+        <w:t xml:space="preserve">|   |-- </w:t>
+      </w:r>
+      <w:proofErr w:type="spellStart"/>
+      <w:r>
+        <w:t>TrimetMetaData</w:t>
+      </w:r>
+      <w:proofErr w:type="spellEnd"/>
+      <w:r>
+        <w:t xml:space="preserve"> (Metadata for </w:t>
+      </w:r>
+      <w:proofErr w:type="spellStart"/>
+      <w:r>
+        <w:t>TriMet</w:t>
+      </w:r>
+      <w:proofErr w:type="spellEnd"/>
+      <w:r>
+        <w:t xml:space="preserve"> </w:t>
+      </w:r>
+      <w:proofErr w:type="spellStart"/>
+      <w:r>
+        <w:t>Geojson</w:t>
+      </w:r>
+      <w:proofErr w:type="spellEnd"/>
+      <w:r>
+        <w:t xml:space="preserve"> files, linked from web pages)</w:t>
+      </w:r>
+    </w:p>
+    <w:p>
+      <w:r>
+        <w:t xml:space="preserve">|-- </w:t>
+      </w:r>
+      <w:r>
+        <w:rPr>
+          <w:b/>
+          <w:bCs/>
+        </w:rPr>
+        <w:t>Munging</w:t>
+      </w:r>
+      <w:r>
+        <w:tab/>
+      </w:r>
+      <w:r>
+        <w:tab/>
+      </w:r>
+      <w:r>
+        <w:tab/>
+        <w:t xml:space="preserve">(Jupyter Notebook, Excel scripts, </w:t>
+      </w:r>
+      <w:r>
+        <w:t>d</w:t>
+      </w:r>
+      <w:r>
+        <w:t>ata</w:t>
+      </w:r>
+      <w:r>
+        <w:t xml:space="preserve"> files) </w:t>
+      </w:r>
+    </w:p>
+    <w:p>
+      <w:r>
+        <w:t>|-- dataSources.html</w:t>
+      </w:r>
+      <w:r>
+        <w:tab/>
+      </w:r>
+      <w:r>
+        <w:tab/>
+        <w:t>(Links to data and metadata)</w:t>
+      </w:r>
+    </w:p>
+    <w:p>
+      <w:r>
+        <w:t>|-- index.html</w:t>
+      </w:r>
+      <w:r>
+        <w:tab/>
+      </w:r>
+      <w:r>
+        <w:tab/>
+      </w:r>
+      <w:r>
+        <w:tab/>
+        <w:t>(Launch page)</w:t>
+      </w:r>
+    </w:p>
+    <w:p>
+      <w:r>
+        <w:t>|-- leaflet.html</w:t>
+      </w:r>
+      <w:r>
+        <w:tab/>
+      </w:r>
+      <w:r>
+        <w:tab/>
+      </w:r>
+      <w:r>
+        <w:tab/>
+      </w:r>
+    </w:p>
+    <w:p>
+      <w:r>
+        <w:t>|-- plotly.html</w:t>
+      </w:r>
+      <w:r>
+        <w:tab/>
+      </w:r>
+      <w:r>
+        <w:tab/>
+      </w:r>
+      <w:r>
+        <w:tab/>
+        <w:t>(Chart page)</w:t>
+      </w:r>
+    </w:p>
+    <w:p>
+      <w:r>
+        <w:t xml:space="preserve">|-- </w:t>
+      </w:r>
+      <w:proofErr w:type="spellStart"/>
+      <w:r>
+        <w:t>raw_data</w:t>
+      </w:r>
+      <w:proofErr w:type="spellEnd"/>
+      <w:r>
+        <w:tab/>
+      </w:r>
+      <w:r>
+        <w:tab/>
+      </w:r>
+      <w:r>
+        <w:tab/>
+        <w:t>(General storage of raw data)</w:t>
+      </w:r>
+    </w:p>
+    <w:p>
+      <w:r>
+        <w:t xml:space="preserve">|-- </w:t>
+      </w:r>
+      <w:proofErr w:type="spellStart"/>
+      <w:r>
+        <w:t>rider_</w:t>
+      </w:r>
+      <w:proofErr w:type="gramStart"/>
+      <w:r>
+        <w:t>data.ipynb</w:t>
+      </w:r>
+      <w:proofErr w:type="spellEnd"/>
+      <w:proofErr w:type="gramEnd"/>
+      <w:r>
+        <w:tab/>
+      </w:r>
+      <w:r>
+        <w:tab/>
+        <w:t>(Jupyter Notebook for rider charts)</w:t>
+      </w:r>
+    </w:p>
+    <w:p>
+      <w:r>
+        <w:t xml:space="preserve">|-- </w:t>
+      </w:r>
+      <w:r>
+        <w:rPr>
+          <w:b/>
+          <w:bCs/>
+        </w:rPr>
+        <w:t>static</w:t>
+      </w:r>
+    </w:p>
+    <w:p>
+      <w:r>
+        <w:t xml:space="preserve">|   |-- </w:t>
+      </w:r>
+      <w:proofErr w:type="spellStart"/>
+      <w:r>
+        <w:rPr>
+          <w:b/>
+          <w:bCs/>
+        </w:rPr>
+        <w:t>css</w:t>
+      </w:r>
+      <w:proofErr w:type="spellEnd"/>
+    </w:p>
+    <w:p>
+      <w:r>
+        <w:t>|   |   |-- leafletStyle.css</w:t>
+      </w:r>
+    </w:p>
+    <w:p>
+      <w:r>
+        <w:t>|   |   |-- plotlyStyle.css</w:t>
+      </w:r>
+    </w:p>
+    <w:p>
+      <w:r>
+        <w:t>|   |   `-- style.css</w:t>
+      </w:r>
+    </w:p>
+    <w:p>
+      <w:r>
+        <w:t xml:space="preserve">|   |-- </w:t>
+      </w:r>
+      <w:proofErr w:type="gramStart"/>
+      <w:r>
+        <w:rPr>
+          <w:b/>
+          <w:bCs/>
+        </w:rPr>
+        <w:t>data</w:t>
+      </w:r>
+      <w:r>
+        <w:t xml:space="preserve">  </w:t>
+      </w:r>
+      <w:r>
+        <w:tab/>
+      </w:r>
+      <w:proofErr w:type="gramEnd"/>
+      <w:r>
+        <w:tab/>
+      </w:r>
+      <w:r>
+        <w:tab/>
+        <w:t xml:space="preserve">(The final </w:t>
+      </w:r>
+      <w:r>
+        <w:t xml:space="preserve">JSON </w:t>
+      </w:r>
+      <w:r>
+        <w:t>output from munging, data and map overlays)</w:t>
+      </w:r>
+    </w:p>
+    <w:p>
+      <w:r>
+        <w:t xml:space="preserve">|   |-- </w:t>
+      </w:r>
+      <w:r>
+        <w:rPr>
+          <w:b/>
+          <w:bCs/>
+        </w:rPr>
+        <w:t>icons</w:t>
+      </w:r>
+      <w:r>
+        <w:t xml:space="preserve"> </w:t>
+      </w:r>
+      <w:r>
+        <w:tab/>
+      </w:r>
+      <w:r>
+        <w:tab/>
+      </w:r>
+      <w:r>
+        <w:tab/>
+      </w:r>
+      <w:r>
+        <w:t>(icons used on the map pages)</w:t>
+      </w:r>
+    </w:p>
+    <w:p>
+      <w:r>
+        <w:t xml:space="preserve">|   `-- </w:t>
+      </w:r>
+      <w:proofErr w:type="spellStart"/>
+      <w:r>
+        <w:rPr>
+          <w:b/>
+          <w:bCs/>
+        </w:rPr>
+        <w:t>js</w:t>
+      </w:r>
+      <w:proofErr w:type="spellEnd"/>
+    </w:p>
+    <w:p>
+      <w:r>
+        <w:t>|       |-- config.js</w:t>
+      </w:r>
+      <w:r>
+        <w:tab/>
+      </w:r>
+      <w:r>
+        <w:tab/>
+      </w:r>
+      <w:r>
+        <w:t>(Map API Keys</w:t>
+      </w:r>
+    </w:p>
+    <w:p>
+      <w:r>
+        <w:t>|       |-- leaflet-heat.js</w:t>
+      </w:r>
+      <w:r>
+        <w:tab/>
+      </w:r>
+      <w:r>
+        <w:tab/>
+      </w:r>
+      <w:r>
+        <w:t>(JavaScript for heat map pages)</w:t>
+      </w:r>
+    </w:p>
+    <w:p>
+      <w:r>
+        <w:t>|       |-- plotly.js</w:t>
+      </w:r>
+      <w:r>
+        <w:tab/>
+      </w:r>
+      <w:r>
+        <w:tab/>
+      </w:r>
+      <w:r>
+        <w:tab/>
+      </w:r>
+      <w:r>
+        <w:t xml:space="preserve">(JavaScript for </w:t>
+      </w:r>
+      <w:r>
+        <w:t>weather and ridership charts)</w:t>
+      </w:r>
+    </w:p>
+    <w:p>
+      <w:r>
+        <w:t>|       |-- plotlyRoutes.js</w:t>
+      </w:r>
+      <w:r>
+        <w:t xml:space="preserve"> </w:t>
+      </w:r>
+      <w:r>
+        <w:tab/>
+      </w:r>
+      <w:r>
+        <w:tab/>
+      </w:r>
+      <w:r>
+        <w:t xml:space="preserve">(JavaScript for </w:t>
+      </w:r>
+      <w:r>
+        <w:t>cost-boarding analysis.)</w:t>
+      </w:r>
+    </w:p>
+    <w:p>
+      <w:r>
+        <w:t>|       `-- transitHeatmap.js</w:t>
+      </w:r>
+      <w:r>
+        <w:tab/>
+        <w:t>(JavaScript for heat map pages)</w:t>
+      </w:r>
+    </w:p>
+    <w:p>
+      <w:r>
+        <w:t>|-- transitHeatmap.html</w:t>
+      </w:r>
+      <w:r>
+        <w:tab/>
+        <w:t>(Transit Heatmap page)</w:t>
+      </w:r>
+    </w:p>
+    <w:p>
+      <w:r>
+        <w:t xml:space="preserve">`-- </w:t>
+      </w:r>
+      <w:proofErr w:type="spellStart"/>
+      <w:r>
+        <w:t>weather_</w:t>
+      </w:r>
+      <w:proofErr w:type="gramStart"/>
+      <w:r>
+        <w:t>data.ipynb</w:t>
+      </w:r>
+      <w:proofErr w:type="spellEnd"/>
+      <w:proofErr w:type="gramEnd"/>
+      <w:r>
+        <w:tab/>
+      </w:r>
+      <w:r>
+        <w:tab/>
+        <w:t>(Jupyter Notebook for weather munging)</w:t>
+      </w:r>
+    </w:p>
+    <w:p/>
+    <w:p>
+      <w:pPr>
         <w:rPr>
           <w:b/>
           <w:bCs/>
           <w:sz w:val="24"/>
           <w:szCs w:val="24"/>
         </w:rPr>
-        <w:t>Sets</w:t>
-      </w:r>
-      <w:r>
+      </w:pPr>
+    </w:p>
+    <w:p>
+      <w:pPr>
         <w:rPr>
           <w:b/>
           <w:bCs/>
           <w:sz w:val="24"/>
           <w:szCs w:val="24"/>
         </w:rPr>
-        <w:t xml:space="preserve"> Used</w:t>
-      </w:r>
-    </w:p>
-    <w:p/>
-    <w:p>
-      <w:r>
-        <w:t>Python: Jupyter Notebook</w:t>
-      </w:r>
-    </w:p>
-    <w:p>
-      <w:pPr>
-        <w:ind w:firstLine="720"/>
-      </w:pPr>
-      <w:r>
-        <w:t xml:space="preserve"> Pandas</w:t>
-      </w:r>
-    </w:p>
-    <w:p>
-      <w:pPr>
-        <w:ind w:firstLine="720"/>
-      </w:pPr>
-      <w:r>
-        <w:t xml:space="preserve"> JSON</w:t>
-      </w:r>
-    </w:p>
-    <w:p>
-      <w:r>
-        <w:t>JavaScript</w:t>
-      </w:r>
-    </w:p>
-    <w:p>
-      <w:pPr>
-        <w:ind w:firstLine="720"/>
-      </w:pPr>
-      <w:r>
-        <w:t xml:space="preserve"> Leaflet</w:t>
-      </w:r>
-    </w:p>
-    <w:p>
-      <w:pPr>
-        <w:ind w:firstLine="720"/>
-      </w:pPr>
-      <w:r>
-        <w:t xml:space="preserve"> </w:t>
-      </w:r>
-      <w:proofErr w:type="spellStart"/>
-      <w:r>
-        <w:t>Plotly</w:t>
-      </w:r>
-      <w:proofErr w:type="spellEnd"/>
-    </w:p>
-    <w:p>
-      <w:pPr>
-        <w:ind w:firstLine="720"/>
-      </w:pPr>
-      <w:proofErr w:type="spellStart"/>
-      <w:r>
-        <w:t>GeoJSON</w:t>
-      </w:r>
-      <w:proofErr w:type="spellEnd"/>
-    </w:p>
-    <w:p>
-      <w:pPr>
-        <w:ind w:firstLine="720"/>
-      </w:pPr>
-      <w:r>
-        <w:t>JSON</w:t>
-      </w:r>
-    </w:p>
-    <w:p>
-      <w:r>
-        <w:t>VBA</w:t>
-      </w:r>
-    </w:p>
-    <w:p>
-      <w:r>
-        <w:tab/>
-        <w:t>Scripting</w:t>
-      </w:r>
-    </w:p>
-    <w:p>
-      <w:r>
-        <w:tab/>
-        <w:t>File type conversion</w:t>
-      </w:r>
-    </w:p>
-    <w:p/>
-    <w:p/>
+      </w:pPr>
+    </w:p>
     <w:p>
       <w:pPr>
         <w:rPr>
@@ -470,596 +1472,6 @@
           <w:szCs w:val="24"/>
         </w:rPr>
       </w:pPr>
-      <w:r>
-        <w:rPr>
-          <w:b/>
-          <w:bCs/>
-          <w:sz w:val="24"/>
-          <w:szCs w:val="24"/>
-        </w:rPr>
-        <w:lastRenderedPageBreak/>
-        <w:t xml:space="preserve">New JavaScript module: </w:t>
-      </w:r>
-    </w:p>
-    <w:p>
-      <w:r>
-        <w:t>Leaflet.MakiMarkers.js</w:t>
-      </w:r>
-      <w:r>
-        <w:t xml:space="preserve"> </w:t>
-      </w:r>
-    </w:p>
-    <w:p/>
-    <w:p/>
-    <w:p>
-      <w:pPr>
-        <w:rPr>
-          <w:b/>
-          <w:bCs/>
-          <w:sz w:val="24"/>
-          <w:szCs w:val="24"/>
-        </w:rPr>
-      </w:pPr>
-      <w:r>
-        <w:rPr>
-          <w:b/>
-          <w:bCs/>
-          <w:sz w:val="24"/>
-          <w:szCs w:val="24"/>
-        </w:rPr>
-        <w:t>Folder and File Structure</w:t>
-      </w:r>
-    </w:p>
-    <w:p>
-      <w:proofErr w:type="gramStart"/>
-      <w:r>
-        <w:t>.</w:t>
-      </w:r>
-      <w:r>
-        <w:rPr>
-          <w:b/>
-          <w:bCs/>
-        </w:rPr>
-        <w:t>Project</w:t>
-      </w:r>
-      <w:proofErr w:type="gramEnd"/>
-      <w:r>
-        <w:rPr>
-          <w:b/>
-          <w:bCs/>
-        </w:rPr>
-        <w:t>2</w:t>
-      </w:r>
-    </w:p>
-    <w:p>
-      <w:r>
-        <w:t xml:space="preserve">|-- </w:t>
-      </w:r>
-      <w:r>
-        <w:rPr>
-          <w:b/>
-          <w:bCs/>
-        </w:rPr>
-        <w:t>Documents</w:t>
-      </w:r>
-    </w:p>
-    <w:p>
-      <w:r>
-        <w:t>|   |-- ProjectReport.docx</w:t>
-      </w:r>
-    </w:p>
-    <w:p>
-      <w:r>
-        <w:t>|   |-- TeamScrapeShow_Proposal.docx</w:t>
-      </w:r>
-    </w:p>
-    <w:p>
-      <w:r>
-        <w:t xml:space="preserve">|   |-- </w:t>
-      </w:r>
-      <w:proofErr w:type="spellStart"/>
-      <w:r>
-        <w:t>TrimetMetaData</w:t>
-      </w:r>
-      <w:proofErr w:type="spellEnd"/>
-      <w:r>
-        <w:t xml:space="preserve"> (Metadata for </w:t>
-      </w:r>
-      <w:proofErr w:type="spellStart"/>
-      <w:r>
-        <w:t>TriMet</w:t>
-      </w:r>
-      <w:proofErr w:type="spellEnd"/>
-      <w:r>
-        <w:t xml:space="preserve"> </w:t>
-      </w:r>
-      <w:proofErr w:type="spellStart"/>
-      <w:r>
-        <w:t>Geojson</w:t>
-      </w:r>
-      <w:proofErr w:type="spellEnd"/>
-      <w:r>
-        <w:t xml:space="preserve"> files, linked from web pages)</w:t>
-      </w:r>
-    </w:p>
-    <w:p>
-      <w:r>
-        <w:t xml:space="preserve">|-- </w:t>
-      </w:r>
-      <w:r>
-        <w:rPr>
-          <w:b/>
-          <w:bCs/>
-        </w:rPr>
-        <w:t>Munging</w:t>
-      </w:r>
-      <w:r>
-        <w:tab/>
-      </w:r>
-      <w:r>
-        <w:tab/>
-      </w:r>
-      <w:r>
-        <w:tab/>
-        <w:t xml:space="preserve">(Jupyter Notebook, Excel scripts, </w:t>
-      </w:r>
-      <w:r>
-        <w:t>d</w:t>
-      </w:r>
-      <w:r>
-        <w:t>ata</w:t>
-      </w:r>
-      <w:r>
-        <w:t xml:space="preserve"> files) </w:t>
-      </w:r>
-    </w:p>
-    <w:p>
-      <w:r>
-        <w:t>|-- dataSources.html</w:t>
-      </w:r>
-      <w:r>
-        <w:tab/>
-      </w:r>
-      <w:r>
-        <w:tab/>
-        <w:t>(Links to data and metadata)</w:t>
-      </w:r>
-    </w:p>
-    <w:p>
-      <w:r>
-        <w:t>|-- index.html</w:t>
-      </w:r>
-      <w:r>
-        <w:tab/>
-      </w:r>
-      <w:r>
-        <w:tab/>
-      </w:r>
-      <w:r>
-        <w:tab/>
-        <w:t>(Launch page)</w:t>
-      </w:r>
-    </w:p>
-    <w:p>
-      <w:r>
-        <w:t>|-- leaflet.html</w:t>
-      </w:r>
-      <w:r>
-        <w:tab/>
-      </w:r>
-      <w:r>
-        <w:tab/>
-      </w:r>
-      <w:r>
-        <w:tab/>
-      </w:r>
-    </w:p>
-    <w:p>
-      <w:r>
-        <w:t>|-- plotly.html</w:t>
-      </w:r>
-      <w:r>
-        <w:tab/>
-      </w:r>
-      <w:r>
-        <w:tab/>
-      </w:r>
-      <w:r>
-        <w:tab/>
-        <w:t>(Chart page)</w:t>
-      </w:r>
-    </w:p>
-    <w:p>
-      <w:r>
-        <w:t xml:space="preserve">|-- </w:t>
-      </w:r>
-      <w:proofErr w:type="spellStart"/>
-      <w:r>
-        <w:t>raw_data</w:t>
-      </w:r>
-      <w:proofErr w:type="spellEnd"/>
-      <w:r>
-        <w:tab/>
-      </w:r>
-      <w:r>
-        <w:tab/>
-      </w:r>
-      <w:r>
-        <w:tab/>
-        <w:t>(General storage of raw data)</w:t>
-      </w:r>
-    </w:p>
-    <w:p>
-      <w:r>
-        <w:t xml:space="preserve">|-- </w:t>
-      </w:r>
-      <w:proofErr w:type="spellStart"/>
-      <w:r>
-        <w:t>rider_</w:t>
-      </w:r>
-      <w:proofErr w:type="gramStart"/>
-      <w:r>
-        <w:t>data.ipynb</w:t>
-      </w:r>
-      <w:proofErr w:type="spellEnd"/>
-      <w:proofErr w:type="gramEnd"/>
-      <w:r>
-        <w:tab/>
-      </w:r>
-      <w:r>
-        <w:tab/>
-        <w:t>(Jupyter Notebook for rider charts)</w:t>
-      </w:r>
-    </w:p>
-    <w:p>
-      <w:r>
-        <w:t xml:space="preserve">|-- </w:t>
-      </w:r>
-      <w:r>
-        <w:rPr>
-          <w:b/>
-          <w:bCs/>
-        </w:rPr>
-        <w:t>static</w:t>
-      </w:r>
-    </w:p>
-    <w:p>
-      <w:r>
-        <w:t xml:space="preserve">|   |-- </w:t>
-      </w:r>
-      <w:proofErr w:type="spellStart"/>
-      <w:r>
-        <w:rPr>
-          <w:b/>
-          <w:bCs/>
-        </w:rPr>
-        <w:t>css</w:t>
-      </w:r>
-      <w:proofErr w:type="spellEnd"/>
-    </w:p>
-    <w:p>
-      <w:r>
-        <w:t>|   |   |-- leafletStyle.css</w:t>
-      </w:r>
-    </w:p>
-    <w:p>
-      <w:r>
-        <w:t>|   |   |-- plotlyStyle.css</w:t>
-      </w:r>
-    </w:p>
-    <w:p>
-      <w:r>
-        <w:t>|   |   `-- style.css</w:t>
-      </w:r>
-    </w:p>
-    <w:p>
-      <w:r>
-        <w:t xml:space="preserve">|   |-- </w:t>
-      </w:r>
-      <w:proofErr w:type="gramStart"/>
-      <w:r>
-        <w:rPr>
-          <w:b/>
-          <w:bCs/>
-        </w:rPr>
-        <w:t>data</w:t>
-      </w:r>
-      <w:r>
-        <w:t xml:space="preserve">  </w:t>
-      </w:r>
-      <w:r>
-        <w:tab/>
-      </w:r>
-      <w:proofErr w:type="gramEnd"/>
-      <w:r>
-        <w:tab/>
-      </w:r>
-      <w:r>
-        <w:tab/>
-        <w:t xml:space="preserve">(The final </w:t>
-      </w:r>
-      <w:r>
-        <w:t xml:space="preserve">JSON </w:t>
-      </w:r>
-      <w:r>
-        <w:t>output from munging, data and map overlays)</w:t>
-      </w:r>
-    </w:p>
-    <w:p>
-      <w:r>
-        <w:t xml:space="preserve">|   |-- </w:t>
-      </w:r>
-      <w:r>
-        <w:rPr>
-          <w:b/>
-          <w:bCs/>
-        </w:rPr>
-        <w:t>icons</w:t>
-      </w:r>
-      <w:r>
-        <w:t xml:space="preserve"> </w:t>
-      </w:r>
-      <w:r>
-        <w:tab/>
-      </w:r>
-      <w:r>
-        <w:tab/>
-      </w:r>
-      <w:r>
-        <w:tab/>
-      </w:r>
-      <w:r>
-        <w:t>(icons used on the map pages)</w:t>
-      </w:r>
-    </w:p>
-    <w:p>
-      <w:r>
-        <w:t xml:space="preserve">|   `-- </w:t>
-      </w:r>
-      <w:proofErr w:type="spellStart"/>
-      <w:r>
-        <w:rPr>
-          <w:b/>
-          <w:bCs/>
-        </w:rPr>
-        <w:t>js</w:t>
-      </w:r>
-      <w:proofErr w:type="spellEnd"/>
-    </w:p>
-    <w:p>
-      <w:r>
-        <w:t>|       |-- config.js</w:t>
-      </w:r>
-      <w:r>
-        <w:tab/>
-      </w:r>
-      <w:r>
-        <w:tab/>
-      </w:r>
-      <w:r>
-        <w:t>(Map API Keys</w:t>
-      </w:r>
-    </w:p>
-    <w:p>
-      <w:r>
-        <w:t>|       |-- leaflet-heat.js</w:t>
-      </w:r>
-      <w:r>
-        <w:tab/>
-      </w:r>
-      <w:r>
-        <w:tab/>
-      </w:r>
-      <w:r>
-        <w:t>(JavaScript for heat map pages)</w:t>
-      </w:r>
-    </w:p>
-    <w:p>
-      <w:r>
-        <w:t>|       |-- plotly.js</w:t>
-      </w:r>
-      <w:r>
-        <w:tab/>
-      </w:r>
-      <w:r>
-        <w:tab/>
-      </w:r>
-      <w:r>
-        <w:tab/>
-      </w:r>
-      <w:r>
-        <w:t xml:space="preserve">(JavaScript for </w:t>
-      </w:r>
-      <w:r>
-        <w:t>weather and ridership charts)</w:t>
-      </w:r>
-    </w:p>
-    <w:p>
-      <w:r>
-        <w:t>|       |-- plotlyRoutes.js</w:t>
-      </w:r>
-      <w:r>
-        <w:t xml:space="preserve"> </w:t>
-      </w:r>
-      <w:r>
-        <w:tab/>
-      </w:r>
-      <w:r>
-        <w:tab/>
-      </w:r>
-      <w:r>
-        <w:t xml:space="preserve">(JavaScript for </w:t>
-      </w:r>
-      <w:r>
-        <w:t>cost-boarding analysis.)</w:t>
-      </w:r>
-    </w:p>
-    <w:p>
-      <w:r>
-        <w:t>|       `-- transitHeatmap.js</w:t>
-      </w:r>
-      <w:r>
-        <w:tab/>
-      </w:r>
-      <w:r>
-        <w:t>(JavaScript for heat map pages)</w:t>
-      </w:r>
-    </w:p>
-    <w:p>
-      <w:r>
-        <w:t>|-- transitHeatmap.html</w:t>
-      </w:r>
-      <w:r>
-        <w:tab/>
-        <w:t>(Transit Heatmap page)</w:t>
-      </w:r>
-    </w:p>
-    <w:p>
-      <w:r>
-        <w:t xml:space="preserve">`-- </w:t>
-      </w:r>
-      <w:proofErr w:type="spellStart"/>
-      <w:r>
-        <w:t>weather_</w:t>
-      </w:r>
-      <w:proofErr w:type="gramStart"/>
-      <w:r>
-        <w:t>data.ipynb</w:t>
-      </w:r>
-      <w:proofErr w:type="spellEnd"/>
-      <w:proofErr w:type="gramEnd"/>
-      <w:r>
-        <w:tab/>
-      </w:r>
-      <w:r>
-        <w:tab/>
-        <w:t>(Jupyter Notebook for weather munging)</w:t>
-      </w:r>
-    </w:p>
-    <w:p/>
-    <w:p>
-      <w:pPr>
-        <w:rPr>
-          <w:b/>
-          <w:bCs/>
-          <w:sz w:val="24"/>
-          <w:szCs w:val="24"/>
-        </w:rPr>
-      </w:pPr>
-    </w:p>
-    <w:p>
-      <w:pPr>
-        <w:rPr>
-          <w:b/>
-          <w:bCs/>
-          <w:sz w:val="24"/>
-          <w:szCs w:val="24"/>
-        </w:rPr>
-      </w:pPr>
-    </w:p>
-    <w:p>
-      <w:pPr>
-        <w:rPr>
-          <w:b/>
-          <w:bCs/>
-          <w:sz w:val="24"/>
-          <w:szCs w:val="24"/>
-        </w:rPr>
-      </w:pPr>
-      <w:proofErr w:type="spellStart"/>
-      <w:r>
-        <w:rPr>
-          <w:b/>
-          <w:bCs/>
-          <w:sz w:val="24"/>
-          <w:szCs w:val="24"/>
-        </w:rPr>
-        <w:t>TriMet</w:t>
-      </w:r>
-      <w:proofErr w:type="spellEnd"/>
-      <w:r>
-        <w:rPr>
-          <w:b/>
-          <w:bCs/>
-          <w:sz w:val="24"/>
-          <w:szCs w:val="24"/>
-        </w:rPr>
-        <w:t xml:space="preserve"> Data Analysis</w:t>
-      </w:r>
-    </w:p>
-    <w:p>
-      <w:pPr>
-        <w:rPr>
-          <w:b/>
-          <w:bCs/>
-          <w:sz w:val="24"/>
-          <w:szCs w:val="24"/>
-        </w:rPr>
-      </w:pPr>
-    </w:p>
-    <w:p>
-      <w:pPr>
-        <w:rPr>
-          <w:b/>
-          <w:bCs/>
-          <w:sz w:val="24"/>
-          <w:szCs w:val="24"/>
-        </w:rPr>
-      </w:pPr>
-      <w:r>
-        <w:rPr>
-          <w:b/>
-          <w:bCs/>
-          <w:sz w:val="24"/>
-          <w:szCs w:val="24"/>
-        </w:rPr>
-        <w:t>Cost vs Rides</w:t>
-      </w:r>
-    </w:p>
-    <w:p>
-      <w:r>
-        <w:t xml:space="preserve">The Cost vs Rides chart shows the reported cost per ride vs the number of boarding rides for each of the four sample periods.  The blue dots show the data for each route.  The orange dots show the two routes with the </w:t>
-      </w:r>
-      <w:proofErr w:type="spellStart"/>
-      <w:r>
-        <w:t>minimun</w:t>
-      </w:r>
-      <w:proofErr w:type="spellEnd"/>
-      <w:r>
-        <w:t xml:space="preserve"> and maximum cost per ride.  The green dot is the point where the median values for each axis cross. Notice that none of the bus routes make a profit on a per rider basis based on a $2.50 cost per </w:t>
-      </w:r>
-      <w:proofErr w:type="gramStart"/>
-      <w:r>
-        <w:t>ride..</w:t>
-      </w:r>
-      <w:proofErr w:type="gramEnd"/>
-      <w:r>
-        <w:t xml:space="preserve"> </w:t>
-      </w:r>
-    </w:p>
-    <w:p/>
-    <w:p>
-      <w:r>
-        <w:t xml:space="preserve">The two routes with the highest cost per rider are Route 97 and Route 152. Route 152 connects Milwaukie with the south end of the Max line and Route 97 </w:t>
-      </w:r>
-      <w:r>
-        <w:t>connects</w:t>
-      </w:r>
-      <w:r>
-        <w:t xml:space="preserve"> Sherwood with the WES in Tualatin indicting that taking a bus to a train is not very popular.  The two routes with the lowest cost per ride </w:t>
-      </w:r>
-      <w:proofErr w:type="gramStart"/>
-      <w:r>
-        <w:t>is</w:t>
-      </w:r>
-      <w:proofErr w:type="gramEnd"/>
-      <w:r>
-        <w:t xml:space="preserve"> </w:t>
-      </w:r>
-      <w:r>
-        <w:lastRenderedPageBreak/>
-        <w:t>Route 72 going from Clackamas Towne Center to Gresham to Swan Island and Route 14 going from downtown Portland to the Max station at Foster and I205. Route 72 is a very long route going from one of Portland's outlying areas through mature populated areas to downtown.</w:t>
-      </w:r>
     </w:p>
     <w:p/>
     <w:p/>
@@ -1075,7 +1487,7 @@
     <w:p/>
     <w:p/>
     <w:sectPr>
-      <w:headerReference w:type="default" r:id="rId12"/>
+      <w:headerReference w:type="default" r:id="rId14"/>
       <w:pgSz w:w="12240" w:h="15840"/>
       <w:pgMar w:top="1440" w:right="1440" w:bottom="1440" w:left="1440" w:header="720" w:footer="720" w:gutter="0"/>
       <w:cols w:space="720"/>
@@ -1128,17 +1540,44 @@
   <w:p>
     <w:pPr>
       <w:pStyle w:val="Header"/>
+      <w:jc w:val="center"/>
+      <w:rPr>
+        <w:sz w:val="40"/>
+        <w:szCs w:val="40"/>
+      </w:rPr>
     </w:pPr>
     <w:r>
+      <w:rPr>
+        <w:sz w:val="40"/>
+        <w:szCs w:val="40"/>
+      </w:rPr>
       <w:t>Bootcamp Project 2</w:t>
     </w:r>
   </w:p>
   <w:p>
     <w:pPr>
       <w:pStyle w:val="Header"/>
+      <w:jc w:val="center"/>
+      <w:rPr>
+        <w:sz w:val="28"/>
+        <w:szCs w:val="28"/>
+      </w:rPr>
     </w:pPr>
     <w:r>
+      <w:rPr>
+        <w:sz w:val="28"/>
+        <w:szCs w:val="28"/>
+      </w:rPr>
       <w:t>Team Scrape &amp; Show</w:t>
+    </w:r>
+  </w:p>
+  <w:p>
+    <w:pPr>
+      <w:pStyle w:val="Header"/>
+      <w:jc w:val="center"/>
+    </w:pPr>
+    <w:r>
+      <w:t>https://gary-schulke.github.io/Project2</w:t>
     </w:r>
   </w:p>
 </w:hdr>
@@ -3118,7 +3557,6 @@
   <w:style w:type="character" w:default="1" w:styleId="DefaultParagraphFont">
     <w:name w:val="Default Paragraph Font"/>
     <w:uiPriority w:val="1"/>
-    <w:semiHidden/>
     <w:unhideWhenUsed/>
   </w:style>
   <w:style w:type="table" w:default="1" w:styleId="TableNormal">
@@ -4199,12 +4637,139 @@
 </file>
 
 <file path=customXml/item1.xml><?xml version="1.0" encoding="utf-8"?>
-<?mso-contentType ?>
-<FormTemplates xmlns="http://schemas.microsoft.com/sharepoint/v3/contenttype/forms">
-  <Display>DocumentLibraryForm</Display>
-  <Edit>AssetEditForm</Edit>
-  <New>DocumentLibraryForm</New>
-</FormTemplates>
+<p:properties xmlns:p="http://schemas.microsoft.com/office/2006/metadata/properties" xmlns:xsi="http://www.w3.org/2001/XMLSchema-instance" xmlns:pc="http://schemas.microsoft.com/office/infopath/2007/PartnerControls">
+  <documentManagement>
+    <LocLastLocAttemptVersionTypeLookup xmlns="4873beb7-5857-4685-be1f-d57550cc96cc" xsi:nil="true"/>
+    <MarketSpecific xmlns="4873beb7-5857-4685-be1f-d57550cc96cc">false</MarketSpecific>
+    <ApprovalStatus xmlns="4873beb7-5857-4685-be1f-d57550cc96cc">InProgress</ApprovalStatus>
+    <LocComments xmlns="4873beb7-5857-4685-be1f-d57550cc96cc" xsi:nil="true"/>
+    <DirectSourceMarket xmlns="4873beb7-5857-4685-be1f-d57550cc96cc" xsi:nil="true"/>
+    <LocPublishedLinkedAssetsLookup xmlns="4873beb7-5857-4685-be1f-d57550cc96cc" xsi:nil="true"/>
+    <ThumbnailAssetId xmlns="4873beb7-5857-4685-be1f-d57550cc96cc" xsi:nil="true"/>
+    <PrimaryImageGen xmlns="4873beb7-5857-4685-be1f-d57550cc96cc">true</PrimaryImageGen>
+    <LegacyData xmlns="4873beb7-5857-4685-be1f-d57550cc96cc" xsi:nil="true"/>
+    <LocNewPublishedVersionLookup xmlns="4873beb7-5857-4685-be1f-d57550cc96cc" xsi:nil="true"/>
+    <NumericId xmlns="4873beb7-5857-4685-be1f-d57550cc96cc">102787001</NumericId>
+    <TPFriendlyName xmlns="4873beb7-5857-4685-be1f-d57550cc96cc" xsi:nil="true"/>
+    <LocOverallPublishStatusLookup xmlns="4873beb7-5857-4685-be1f-d57550cc96cc" xsi:nil="true"/>
+    <LocRecommendedHandoff xmlns="4873beb7-5857-4685-be1f-d57550cc96cc" xsi:nil="true"/>
+    <BlockPublish xmlns="4873beb7-5857-4685-be1f-d57550cc96cc">false</BlockPublish>
+    <BusinessGroup xmlns="4873beb7-5857-4685-be1f-d57550cc96cc" xsi:nil="true"/>
+    <OpenTemplate xmlns="4873beb7-5857-4685-be1f-d57550cc96cc">true</OpenTemplate>
+    <SourceTitle xmlns="4873beb7-5857-4685-be1f-d57550cc96cc" xsi:nil="true"/>
+    <LocOverallLocStatusLookup xmlns="4873beb7-5857-4685-be1f-d57550cc96cc" xsi:nil="true"/>
+    <APEditor xmlns="4873beb7-5857-4685-be1f-d57550cc96cc">
+      <UserInfo>
+        <DisplayName/>
+        <AccountId xsi:nil="true"/>
+        <AccountType/>
+      </UserInfo>
+    </APEditor>
+    <UALocComments xmlns="4873beb7-5857-4685-be1f-d57550cc96cc" xsi:nil="true"/>
+    <IntlLangReviewDate xmlns="4873beb7-5857-4685-be1f-d57550cc96cc" xsi:nil="true"/>
+    <PublishStatusLookup xmlns="4873beb7-5857-4685-be1f-d57550cc96cc">
+      <Value>1343188</Value>
+    </PublishStatusLookup>
+    <ParentAssetId xmlns="4873beb7-5857-4685-be1f-d57550cc96cc" xsi:nil="true"/>
+    <FeatureTagsTaxHTField0 xmlns="4873beb7-5857-4685-be1f-d57550cc96cc">
+      <Terms xmlns="http://schemas.microsoft.com/office/infopath/2007/PartnerControls"/>
+    </FeatureTagsTaxHTField0>
+    <MachineTranslated xmlns="4873beb7-5857-4685-be1f-d57550cc96cc">false</MachineTranslated>
+    <Providers xmlns="4873beb7-5857-4685-be1f-d57550cc96cc" xsi:nil="true"/>
+    <OriginalSourceMarket xmlns="4873beb7-5857-4685-be1f-d57550cc96cc" xsi:nil="true"/>
+    <APDescription xmlns="4873beb7-5857-4685-be1f-d57550cc96cc" xsi:nil="true"/>
+    <ContentItem xmlns="4873beb7-5857-4685-be1f-d57550cc96cc" xsi:nil="true"/>
+    <ClipArtFilename xmlns="4873beb7-5857-4685-be1f-d57550cc96cc" xsi:nil="true"/>
+    <TPInstallLocation xmlns="4873beb7-5857-4685-be1f-d57550cc96cc" xsi:nil="true"/>
+    <TimesCloned xmlns="4873beb7-5857-4685-be1f-d57550cc96cc" xsi:nil="true"/>
+    <PublishTargets xmlns="4873beb7-5857-4685-be1f-d57550cc96cc">OfficeOnlineVNext</PublishTargets>
+    <AcquiredFrom xmlns="4873beb7-5857-4685-be1f-d57550cc96cc">Internal MS</AcquiredFrom>
+    <AssetStart xmlns="4873beb7-5857-4685-be1f-d57550cc96cc">2011-11-23T17:29:00+00:00</AssetStart>
+    <FriendlyTitle xmlns="4873beb7-5857-4685-be1f-d57550cc96cc" xsi:nil="true"/>
+    <Provider xmlns="4873beb7-5857-4685-be1f-d57550cc96cc" xsi:nil="true"/>
+    <LastHandOff xmlns="4873beb7-5857-4685-be1f-d57550cc96cc" xsi:nil="true"/>
+    <TPClientViewer xmlns="4873beb7-5857-4685-be1f-d57550cc96cc" xsi:nil="true"/>
+    <TemplateStatus xmlns="4873beb7-5857-4685-be1f-d57550cc96cc">Complete</TemplateStatus>
+    <Downloads xmlns="4873beb7-5857-4685-be1f-d57550cc96cc">0</Downloads>
+    <OOCacheId xmlns="4873beb7-5857-4685-be1f-d57550cc96cc" xsi:nil="true"/>
+    <IsDeleted xmlns="4873beb7-5857-4685-be1f-d57550cc96cc">false</IsDeleted>
+    <LocPublishedDependentAssetsLookup xmlns="4873beb7-5857-4685-be1f-d57550cc96cc" xsi:nil="true"/>
+    <AssetExpire xmlns="4873beb7-5857-4685-be1f-d57550cc96cc">2029-05-12T07:00:00+00:00</AssetExpire>
+    <CSXSubmissionMarket xmlns="4873beb7-5857-4685-be1f-d57550cc96cc" xsi:nil="true"/>
+    <DSATActionTaken xmlns="4873beb7-5857-4685-be1f-d57550cc96cc" xsi:nil="true"/>
+    <SubmitterId xmlns="4873beb7-5857-4685-be1f-d57550cc96cc" xsi:nil="true"/>
+    <EditorialTags xmlns="4873beb7-5857-4685-be1f-d57550cc96cc" xsi:nil="true"/>
+    <TPExecutable xmlns="4873beb7-5857-4685-be1f-d57550cc96cc" xsi:nil="true"/>
+    <CSXSubmissionDate xmlns="4873beb7-5857-4685-be1f-d57550cc96cc" xsi:nil="true"/>
+    <CSXUpdate xmlns="4873beb7-5857-4685-be1f-d57550cc96cc">false</CSXUpdate>
+    <AssetType xmlns="4873beb7-5857-4685-be1f-d57550cc96cc">TP</AssetType>
+    <ApprovalLog xmlns="4873beb7-5857-4685-be1f-d57550cc96cc" xsi:nil="true"/>
+    <BugNumber xmlns="4873beb7-5857-4685-be1f-d57550cc96cc" xsi:nil="true"/>
+    <OriginAsset xmlns="4873beb7-5857-4685-be1f-d57550cc96cc" xsi:nil="true"/>
+    <TPComponent xmlns="4873beb7-5857-4685-be1f-d57550cc96cc" xsi:nil="true"/>
+    <Milestone xmlns="4873beb7-5857-4685-be1f-d57550cc96cc" xsi:nil="true"/>
+    <RecommendationsModifier xmlns="4873beb7-5857-4685-be1f-d57550cc96cc" xsi:nil="true"/>
+    <AssetId xmlns="4873beb7-5857-4685-be1f-d57550cc96cc">TP102787001</AssetId>
+    <PolicheckWords xmlns="4873beb7-5857-4685-be1f-d57550cc96cc" xsi:nil="true"/>
+    <TPLaunchHelpLink xmlns="4873beb7-5857-4685-be1f-d57550cc96cc" xsi:nil="true"/>
+    <IntlLocPriority xmlns="4873beb7-5857-4685-be1f-d57550cc96cc" xsi:nil="true"/>
+    <TPApplication xmlns="4873beb7-5857-4685-be1f-d57550cc96cc" xsi:nil="true"/>
+    <IntlLangReviewer xmlns="4873beb7-5857-4685-be1f-d57550cc96cc" xsi:nil="true"/>
+    <HandoffToMSDN xmlns="4873beb7-5857-4685-be1f-d57550cc96cc" xsi:nil="true"/>
+    <PlannedPubDate xmlns="4873beb7-5857-4685-be1f-d57550cc96cc" xsi:nil="true"/>
+    <CrawlForDependencies xmlns="4873beb7-5857-4685-be1f-d57550cc96cc">false</CrawlForDependencies>
+    <LocLastLocAttemptVersionLookup xmlns="4873beb7-5857-4685-be1f-d57550cc96cc">693888</LocLastLocAttemptVersionLookup>
+    <LocProcessedForHandoffsLookup xmlns="4873beb7-5857-4685-be1f-d57550cc96cc" xsi:nil="true"/>
+    <TrustLevel xmlns="4873beb7-5857-4685-be1f-d57550cc96cc">1 Microsoft Managed Content</TrustLevel>
+    <CampaignTagsTaxHTField0 xmlns="4873beb7-5857-4685-be1f-d57550cc96cc">
+      <Terms xmlns="http://schemas.microsoft.com/office/infopath/2007/PartnerControls"/>
+    </CampaignTagsTaxHTField0>
+    <TPNamespace xmlns="4873beb7-5857-4685-be1f-d57550cc96cc" xsi:nil="true"/>
+    <LocOverallPreviewStatusLookup xmlns="4873beb7-5857-4685-be1f-d57550cc96cc" xsi:nil="true"/>
+    <TaxCatchAll xmlns="4873beb7-5857-4685-be1f-d57550cc96cc"/>
+    <IsSearchable xmlns="4873beb7-5857-4685-be1f-d57550cc96cc">false</IsSearchable>
+    <TemplateTemplateType xmlns="4873beb7-5857-4685-be1f-d57550cc96cc">Word Document Template</TemplateTemplateType>
+    <Markets xmlns="4873beb7-5857-4685-be1f-d57550cc96cc"/>
+    <IntlLangReview xmlns="4873beb7-5857-4685-be1f-d57550cc96cc" xsi:nil="true"/>
+    <UAProjectedTotalWords xmlns="4873beb7-5857-4685-be1f-d57550cc96cc" xsi:nil="true"/>
+    <OutputCachingOn xmlns="4873beb7-5857-4685-be1f-d57550cc96cc">false</OutputCachingOn>
+    <AverageRating xmlns="4873beb7-5857-4685-be1f-d57550cc96cc" xsi:nil="true"/>
+    <LocMarketGroupTiers2 xmlns="4873beb7-5857-4685-be1f-d57550cc96cc" xsi:nil="true"/>
+    <APAuthor xmlns="4873beb7-5857-4685-be1f-d57550cc96cc">
+      <UserInfo>
+        <DisplayName>REDMOND\v-namall</DisplayName>
+        <AccountId>978</AccountId>
+        <AccountType/>
+      </UserInfo>
+    </APAuthor>
+    <TPCommandLine xmlns="4873beb7-5857-4685-be1f-d57550cc96cc" xsi:nil="true"/>
+    <LocManualTestRequired xmlns="4873beb7-5857-4685-be1f-d57550cc96cc">false</LocManualTestRequired>
+    <TPAppVersion xmlns="4873beb7-5857-4685-be1f-d57550cc96cc" xsi:nil="true"/>
+    <EditorialStatus xmlns="4873beb7-5857-4685-be1f-d57550cc96cc">Complete</EditorialStatus>
+    <LocProcessedForMarketsLookup xmlns="4873beb7-5857-4685-be1f-d57550cc96cc" xsi:nil="true"/>
+    <LastModifiedDateTime xmlns="4873beb7-5857-4685-be1f-d57550cc96cc" xsi:nil="true"/>
+    <TPLaunchHelpLinkType xmlns="4873beb7-5857-4685-be1f-d57550cc96cc">Template</TPLaunchHelpLinkType>
+    <ScenarioTagsTaxHTField0 xmlns="4873beb7-5857-4685-be1f-d57550cc96cc">
+      <Terms xmlns="http://schemas.microsoft.com/office/infopath/2007/PartnerControls"/>
+    </ScenarioTagsTaxHTField0>
+    <OriginalRelease xmlns="4873beb7-5857-4685-be1f-d57550cc96cc">14</OriginalRelease>
+    <LocalizationTagsTaxHTField0 xmlns="4873beb7-5857-4685-be1f-d57550cc96cc">
+      <Terms xmlns="http://schemas.microsoft.com/office/infopath/2007/PartnerControls"/>
+    </LocalizationTagsTaxHTField0>
+    <Manager xmlns="4873beb7-5857-4685-be1f-d57550cc96cc" xsi:nil="true"/>
+    <UALocRecommendation xmlns="4873beb7-5857-4685-be1f-d57550cc96cc">Localize</UALocRecommendation>
+    <LocOverallHandbackStatusLookup xmlns="4873beb7-5857-4685-be1f-d57550cc96cc" xsi:nil="true"/>
+    <ArtSampleDocs xmlns="4873beb7-5857-4685-be1f-d57550cc96cc" xsi:nil="true"/>
+    <UACurrentWords xmlns="4873beb7-5857-4685-be1f-d57550cc96cc" xsi:nil="true"/>
+    <ShowIn xmlns="4873beb7-5857-4685-be1f-d57550cc96cc">Show everywhere</ShowIn>
+    <CSXHash xmlns="4873beb7-5857-4685-be1f-d57550cc96cc" xsi:nil="true"/>
+    <VoteCount xmlns="4873beb7-5857-4685-be1f-d57550cc96cc" xsi:nil="true"/>
+    <InternalTagsTaxHTField0 xmlns="4873beb7-5857-4685-be1f-d57550cc96cc">
+      <Terms xmlns="http://schemas.microsoft.com/office/infopath/2007/PartnerControls"/>
+    </InternalTagsTaxHTField0>
+    <UANotes xmlns="4873beb7-5857-4685-be1f-d57550cc96cc" xsi:nil="true"/>
+  </documentManagement>
+</p:properties>
 </file>
 
 <file path=customXml/item2.xml><?xml version="1.0" encoding="utf-8"?>
@@ -5248,145 +5813,20 @@
 </file>
 
 <file path=customXml/item3.xml><?xml version="1.0" encoding="utf-8"?>
-<p:properties xmlns:p="http://schemas.microsoft.com/office/2006/metadata/properties" xmlns:xsi="http://www.w3.org/2001/XMLSchema-instance" xmlns:pc="http://schemas.microsoft.com/office/infopath/2007/PartnerControls">
-  <documentManagement>
-    <LocLastLocAttemptVersionTypeLookup xmlns="4873beb7-5857-4685-be1f-d57550cc96cc" xsi:nil="true"/>
-    <MarketSpecific xmlns="4873beb7-5857-4685-be1f-d57550cc96cc">false</MarketSpecific>
-    <ApprovalStatus xmlns="4873beb7-5857-4685-be1f-d57550cc96cc">InProgress</ApprovalStatus>
-    <LocComments xmlns="4873beb7-5857-4685-be1f-d57550cc96cc" xsi:nil="true"/>
-    <DirectSourceMarket xmlns="4873beb7-5857-4685-be1f-d57550cc96cc" xsi:nil="true"/>
-    <LocPublishedLinkedAssetsLookup xmlns="4873beb7-5857-4685-be1f-d57550cc96cc" xsi:nil="true"/>
-    <ThumbnailAssetId xmlns="4873beb7-5857-4685-be1f-d57550cc96cc" xsi:nil="true"/>
-    <PrimaryImageGen xmlns="4873beb7-5857-4685-be1f-d57550cc96cc">true</PrimaryImageGen>
-    <LegacyData xmlns="4873beb7-5857-4685-be1f-d57550cc96cc" xsi:nil="true"/>
-    <LocNewPublishedVersionLookup xmlns="4873beb7-5857-4685-be1f-d57550cc96cc" xsi:nil="true"/>
-    <NumericId xmlns="4873beb7-5857-4685-be1f-d57550cc96cc">102787001</NumericId>
-    <TPFriendlyName xmlns="4873beb7-5857-4685-be1f-d57550cc96cc" xsi:nil="true"/>
-    <LocOverallPublishStatusLookup xmlns="4873beb7-5857-4685-be1f-d57550cc96cc" xsi:nil="true"/>
-    <LocRecommendedHandoff xmlns="4873beb7-5857-4685-be1f-d57550cc96cc" xsi:nil="true"/>
-    <BlockPublish xmlns="4873beb7-5857-4685-be1f-d57550cc96cc">false</BlockPublish>
-    <BusinessGroup xmlns="4873beb7-5857-4685-be1f-d57550cc96cc" xsi:nil="true"/>
-    <OpenTemplate xmlns="4873beb7-5857-4685-be1f-d57550cc96cc">true</OpenTemplate>
-    <SourceTitle xmlns="4873beb7-5857-4685-be1f-d57550cc96cc" xsi:nil="true"/>
-    <LocOverallLocStatusLookup xmlns="4873beb7-5857-4685-be1f-d57550cc96cc" xsi:nil="true"/>
-    <APEditor xmlns="4873beb7-5857-4685-be1f-d57550cc96cc">
-      <UserInfo>
-        <DisplayName/>
-        <AccountId xsi:nil="true"/>
-        <AccountType/>
-      </UserInfo>
-    </APEditor>
-    <UALocComments xmlns="4873beb7-5857-4685-be1f-d57550cc96cc" xsi:nil="true"/>
-    <IntlLangReviewDate xmlns="4873beb7-5857-4685-be1f-d57550cc96cc" xsi:nil="true"/>
-    <PublishStatusLookup xmlns="4873beb7-5857-4685-be1f-d57550cc96cc">
-      <Value>1343188</Value>
-    </PublishStatusLookup>
-    <ParentAssetId xmlns="4873beb7-5857-4685-be1f-d57550cc96cc" xsi:nil="true"/>
-    <FeatureTagsTaxHTField0 xmlns="4873beb7-5857-4685-be1f-d57550cc96cc">
-      <Terms xmlns="http://schemas.microsoft.com/office/infopath/2007/PartnerControls"/>
-    </FeatureTagsTaxHTField0>
-    <MachineTranslated xmlns="4873beb7-5857-4685-be1f-d57550cc96cc">false</MachineTranslated>
-    <Providers xmlns="4873beb7-5857-4685-be1f-d57550cc96cc" xsi:nil="true"/>
-    <OriginalSourceMarket xmlns="4873beb7-5857-4685-be1f-d57550cc96cc" xsi:nil="true"/>
-    <APDescription xmlns="4873beb7-5857-4685-be1f-d57550cc96cc" xsi:nil="true"/>
-    <ContentItem xmlns="4873beb7-5857-4685-be1f-d57550cc96cc" xsi:nil="true"/>
-    <ClipArtFilename xmlns="4873beb7-5857-4685-be1f-d57550cc96cc" xsi:nil="true"/>
-    <TPInstallLocation xmlns="4873beb7-5857-4685-be1f-d57550cc96cc" xsi:nil="true"/>
-    <TimesCloned xmlns="4873beb7-5857-4685-be1f-d57550cc96cc" xsi:nil="true"/>
-    <PublishTargets xmlns="4873beb7-5857-4685-be1f-d57550cc96cc">OfficeOnlineVNext</PublishTargets>
-    <AcquiredFrom xmlns="4873beb7-5857-4685-be1f-d57550cc96cc">Internal MS</AcquiredFrom>
-    <AssetStart xmlns="4873beb7-5857-4685-be1f-d57550cc96cc">2011-11-23T17:29:00+00:00</AssetStart>
-    <FriendlyTitle xmlns="4873beb7-5857-4685-be1f-d57550cc96cc" xsi:nil="true"/>
-    <Provider xmlns="4873beb7-5857-4685-be1f-d57550cc96cc" xsi:nil="true"/>
-    <LastHandOff xmlns="4873beb7-5857-4685-be1f-d57550cc96cc" xsi:nil="true"/>
-    <TPClientViewer xmlns="4873beb7-5857-4685-be1f-d57550cc96cc" xsi:nil="true"/>
-    <TemplateStatus xmlns="4873beb7-5857-4685-be1f-d57550cc96cc">Complete</TemplateStatus>
-    <Downloads xmlns="4873beb7-5857-4685-be1f-d57550cc96cc">0</Downloads>
-    <OOCacheId xmlns="4873beb7-5857-4685-be1f-d57550cc96cc" xsi:nil="true"/>
-    <IsDeleted xmlns="4873beb7-5857-4685-be1f-d57550cc96cc">false</IsDeleted>
-    <LocPublishedDependentAssetsLookup xmlns="4873beb7-5857-4685-be1f-d57550cc96cc" xsi:nil="true"/>
-    <AssetExpire xmlns="4873beb7-5857-4685-be1f-d57550cc96cc">2029-05-12T07:00:00+00:00</AssetExpire>
-    <CSXSubmissionMarket xmlns="4873beb7-5857-4685-be1f-d57550cc96cc" xsi:nil="true"/>
-    <DSATActionTaken xmlns="4873beb7-5857-4685-be1f-d57550cc96cc" xsi:nil="true"/>
-    <SubmitterId xmlns="4873beb7-5857-4685-be1f-d57550cc96cc" xsi:nil="true"/>
-    <EditorialTags xmlns="4873beb7-5857-4685-be1f-d57550cc96cc" xsi:nil="true"/>
-    <TPExecutable xmlns="4873beb7-5857-4685-be1f-d57550cc96cc" xsi:nil="true"/>
-    <CSXSubmissionDate xmlns="4873beb7-5857-4685-be1f-d57550cc96cc" xsi:nil="true"/>
-    <CSXUpdate xmlns="4873beb7-5857-4685-be1f-d57550cc96cc">false</CSXUpdate>
-    <AssetType xmlns="4873beb7-5857-4685-be1f-d57550cc96cc">TP</AssetType>
-    <ApprovalLog xmlns="4873beb7-5857-4685-be1f-d57550cc96cc" xsi:nil="true"/>
-    <BugNumber xmlns="4873beb7-5857-4685-be1f-d57550cc96cc" xsi:nil="true"/>
-    <OriginAsset xmlns="4873beb7-5857-4685-be1f-d57550cc96cc" xsi:nil="true"/>
-    <TPComponent xmlns="4873beb7-5857-4685-be1f-d57550cc96cc" xsi:nil="true"/>
-    <Milestone xmlns="4873beb7-5857-4685-be1f-d57550cc96cc" xsi:nil="true"/>
-    <RecommendationsModifier xmlns="4873beb7-5857-4685-be1f-d57550cc96cc" xsi:nil="true"/>
-    <AssetId xmlns="4873beb7-5857-4685-be1f-d57550cc96cc">TP102787001</AssetId>
-    <PolicheckWords xmlns="4873beb7-5857-4685-be1f-d57550cc96cc" xsi:nil="true"/>
-    <TPLaunchHelpLink xmlns="4873beb7-5857-4685-be1f-d57550cc96cc" xsi:nil="true"/>
-    <IntlLocPriority xmlns="4873beb7-5857-4685-be1f-d57550cc96cc" xsi:nil="true"/>
-    <TPApplication xmlns="4873beb7-5857-4685-be1f-d57550cc96cc" xsi:nil="true"/>
-    <IntlLangReviewer xmlns="4873beb7-5857-4685-be1f-d57550cc96cc" xsi:nil="true"/>
-    <HandoffToMSDN xmlns="4873beb7-5857-4685-be1f-d57550cc96cc" xsi:nil="true"/>
-    <PlannedPubDate xmlns="4873beb7-5857-4685-be1f-d57550cc96cc" xsi:nil="true"/>
-    <CrawlForDependencies xmlns="4873beb7-5857-4685-be1f-d57550cc96cc">false</CrawlForDependencies>
-    <LocLastLocAttemptVersionLookup xmlns="4873beb7-5857-4685-be1f-d57550cc96cc">693888</LocLastLocAttemptVersionLookup>
-    <LocProcessedForHandoffsLookup xmlns="4873beb7-5857-4685-be1f-d57550cc96cc" xsi:nil="true"/>
-    <TrustLevel xmlns="4873beb7-5857-4685-be1f-d57550cc96cc">1 Microsoft Managed Content</TrustLevel>
-    <CampaignTagsTaxHTField0 xmlns="4873beb7-5857-4685-be1f-d57550cc96cc">
-      <Terms xmlns="http://schemas.microsoft.com/office/infopath/2007/PartnerControls"/>
-    </CampaignTagsTaxHTField0>
-    <TPNamespace xmlns="4873beb7-5857-4685-be1f-d57550cc96cc" xsi:nil="true"/>
-    <LocOverallPreviewStatusLookup xmlns="4873beb7-5857-4685-be1f-d57550cc96cc" xsi:nil="true"/>
-    <TaxCatchAll xmlns="4873beb7-5857-4685-be1f-d57550cc96cc"/>
-    <IsSearchable xmlns="4873beb7-5857-4685-be1f-d57550cc96cc">false</IsSearchable>
-    <TemplateTemplateType xmlns="4873beb7-5857-4685-be1f-d57550cc96cc">Word Document Template</TemplateTemplateType>
-    <Markets xmlns="4873beb7-5857-4685-be1f-d57550cc96cc"/>
-    <IntlLangReview xmlns="4873beb7-5857-4685-be1f-d57550cc96cc" xsi:nil="true"/>
-    <UAProjectedTotalWords xmlns="4873beb7-5857-4685-be1f-d57550cc96cc" xsi:nil="true"/>
-    <OutputCachingOn xmlns="4873beb7-5857-4685-be1f-d57550cc96cc">false</OutputCachingOn>
-    <AverageRating xmlns="4873beb7-5857-4685-be1f-d57550cc96cc" xsi:nil="true"/>
-    <LocMarketGroupTiers2 xmlns="4873beb7-5857-4685-be1f-d57550cc96cc" xsi:nil="true"/>
-    <APAuthor xmlns="4873beb7-5857-4685-be1f-d57550cc96cc">
-      <UserInfo>
-        <DisplayName>REDMOND\v-namall</DisplayName>
-        <AccountId>978</AccountId>
-        <AccountType/>
-      </UserInfo>
-    </APAuthor>
-    <TPCommandLine xmlns="4873beb7-5857-4685-be1f-d57550cc96cc" xsi:nil="true"/>
-    <LocManualTestRequired xmlns="4873beb7-5857-4685-be1f-d57550cc96cc">false</LocManualTestRequired>
-    <TPAppVersion xmlns="4873beb7-5857-4685-be1f-d57550cc96cc" xsi:nil="true"/>
-    <EditorialStatus xmlns="4873beb7-5857-4685-be1f-d57550cc96cc">Complete</EditorialStatus>
-    <LocProcessedForMarketsLookup xmlns="4873beb7-5857-4685-be1f-d57550cc96cc" xsi:nil="true"/>
-    <LastModifiedDateTime xmlns="4873beb7-5857-4685-be1f-d57550cc96cc" xsi:nil="true"/>
-    <TPLaunchHelpLinkType xmlns="4873beb7-5857-4685-be1f-d57550cc96cc">Template</TPLaunchHelpLinkType>
-    <ScenarioTagsTaxHTField0 xmlns="4873beb7-5857-4685-be1f-d57550cc96cc">
-      <Terms xmlns="http://schemas.microsoft.com/office/infopath/2007/PartnerControls"/>
-    </ScenarioTagsTaxHTField0>
-    <OriginalRelease xmlns="4873beb7-5857-4685-be1f-d57550cc96cc">14</OriginalRelease>
-    <LocalizationTagsTaxHTField0 xmlns="4873beb7-5857-4685-be1f-d57550cc96cc">
-      <Terms xmlns="http://schemas.microsoft.com/office/infopath/2007/PartnerControls"/>
-    </LocalizationTagsTaxHTField0>
-    <Manager xmlns="4873beb7-5857-4685-be1f-d57550cc96cc" xsi:nil="true"/>
-    <UALocRecommendation xmlns="4873beb7-5857-4685-be1f-d57550cc96cc">Localize</UALocRecommendation>
-    <LocOverallHandbackStatusLookup xmlns="4873beb7-5857-4685-be1f-d57550cc96cc" xsi:nil="true"/>
-    <ArtSampleDocs xmlns="4873beb7-5857-4685-be1f-d57550cc96cc" xsi:nil="true"/>
-    <UACurrentWords xmlns="4873beb7-5857-4685-be1f-d57550cc96cc" xsi:nil="true"/>
-    <ShowIn xmlns="4873beb7-5857-4685-be1f-d57550cc96cc">Show everywhere</ShowIn>
-    <CSXHash xmlns="4873beb7-5857-4685-be1f-d57550cc96cc" xsi:nil="true"/>
-    <VoteCount xmlns="4873beb7-5857-4685-be1f-d57550cc96cc" xsi:nil="true"/>
-    <InternalTagsTaxHTField0 xmlns="4873beb7-5857-4685-be1f-d57550cc96cc">
-      <Terms xmlns="http://schemas.microsoft.com/office/infopath/2007/PartnerControls"/>
-    </InternalTagsTaxHTField0>
-    <UANotes xmlns="4873beb7-5857-4685-be1f-d57550cc96cc" xsi:nil="true"/>
-  </documentManagement>
-</p:properties>
+<?mso-contentType ?>
+<FormTemplates xmlns="http://schemas.microsoft.com/sharepoint/v3/contenttype/forms">
+  <Display>DocumentLibraryForm</Display>
+  <Edit>AssetEditForm</Edit>
+  <New>DocumentLibraryForm</New>
+</FormTemplates>
 </file>
 
 <file path=customXml/itemProps1.xml><?xml version="1.0" encoding="utf-8"?>
-<ds:datastoreItem xmlns:ds="http://schemas.openxmlformats.org/officeDocument/2006/customXml" ds:itemID="{C01C3C56-10DB-49F7-B061-44D8728D078A}">
+<ds:datastoreItem xmlns:ds="http://schemas.openxmlformats.org/officeDocument/2006/customXml" ds:itemID="{7FBDB1CC-CEFB-4E46-8174-1F0AA0D30B24}">
   <ds:schemaRefs>
-    <ds:schemaRef ds:uri="http://schemas.microsoft.com/sharepoint/v3/contenttype/forms"/>
+    <ds:schemaRef ds:uri="http://schemas.microsoft.com/office/2006/metadata/properties"/>
+    <ds:schemaRef ds:uri="http://schemas.microsoft.com/office/infopath/2007/PartnerControls"/>
+    <ds:schemaRef ds:uri="4873beb7-5857-4685-be1f-d57550cc96cc"/>
   </ds:schemaRefs>
 </ds:datastoreItem>
 </file>
@@ -5410,11 +5850,9 @@
 </file>
 
 <file path=customXml/itemProps3.xml><?xml version="1.0" encoding="utf-8"?>
-<ds:datastoreItem xmlns:ds="http://schemas.openxmlformats.org/officeDocument/2006/customXml" ds:itemID="{7FBDB1CC-CEFB-4E46-8174-1F0AA0D30B24}">
+<ds:datastoreItem xmlns:ds="http://schemas.openxmlformats.org/officeDocument/2006/customXml" ds:itemID="{C01C3C56-10DB-49F7-B061-44D8728D078A}">
   <ds:schemaRefs>
-    <ds:schemaRef ds:uri="http://schemas.microsoft.com/office/2006/metadata/properties"/>
-    <ds:schemaRef ds:uri="http://schemas.microsoft.com/office/infopath/2007/PartnerControls"/>
-    <ds:schemaRef ds:uri="4873beb7-5857-4685-be1f-d57550cc96cc"/>
+    <ds:schemaRef ds:uri="http://schemas.microsoft.com/sharepoint/v3/contenttype/forms"/>
   </ds:schemaRefs>
 </ds:datastoreItem>
 </file>
</xml_diff>

<commit_message>
Add in project report notes for ridership & precipitation charts
</commit_message>
<xml_diff>
--- a/Documents/ProjectReport.docx
+++ b/Documents/ProjectReport.docx
@@ -336,11 +336,12 @@
         <w:rPr>
           <w:b/>
           <w:bCs/>
+          <w:noProof/>
           <w:sz w:val="24"/>
           <w:szCs w:val="24"/>
         </w:rPr>
         <w:drawing>
-          <wp:anchor distT="0" distB="0" distL="114300" distR="114300" simplePos="0" relativeHeight="251659264" behindDoc="0" locked="0" layoutInCell="1" allowOverlap="1" wp14:anchorId="54F2B89D" wp14:editId="70D4556E">
+          <wp:anchor distT="0" distB="0" distL="114300" distR="114300" simplePos="0" relativeHeight="251659264" behindDoc="0" locked="0" layoutInCell="1" allowOverlap="1" wp14:anchorId="54F2B89D" wp14:editId="70019BE7">
             <wp:simplePos x="0" y="0"/>
             <wp:positionH relativeFrom="column">
               <wp:posOffset>3273425</wp:posOffset>
@@ -397,6 +398,46 @@
       </w:r>
     </w:p>
     <w:p>
+      <w:r>
+        <w:t xml:space="preserve">This chart was included to help discern </w:t>
+      </w:r>
+      <w:r>
+        <w:t>whether or not a</w:t>
+      </w:r>
+      <w:r>
+        <w:t xml:space="preserve"> relationship might exist between monthly riders and monthly precip</w:t>
+      </w:r>
+      <w:r>
+        <w:t xml:space="preserve">itation across the measurement period </w:t>
+      </w:r>
+      <w:r>
+        <w:t>(</w:t>
+      </w:r>
+      <w:r>
+        <w:t>2017-2019</w:t>
+      </w:r>
+      <w:r>
+        <w:t>)</w:t>
+      </w:r>
+      <w:r>
+        <w:t xml:space="preserve"> for each transit type (Bus, MAX, WES). </w:t>
+      </w:r>
+      <w:r>
+        <w:t xml:space="preserve"> There does not seem to be an obvious relationship between precipitation and ridership</w:t>
+      </w:r>
+      <w:r>
+        <w:t xml:space="preserve"> when looking only at the </w:t>
+      </w:r>
+      <w:proofErr w:type="gramStart"/>
+      <w:r>
+        <w:t>3 year</w:t>
+      </w:r>
+      <w:proofErr w:type="gramEnd"/>
+      <w:r>
+        <w:t xml:space="preserve"> measurement period. </w:t>
+      </w:r>
+    </w:p>
+    <w:p>
       <w:pPr>
         <w:rPr>
           <w:b/>
@@ -446,6 +487,26 @@
       </w:r>
     </w:p>
     <w:p>
+      <w:r>
+        <w:t xml:space="preserve">Each chart included in this section shows the monthly ridership (using the dropdown menu) </w:t>
+      </w:r>
+      <w:r>
+        <w:t xml:space="preserve">for each year </w:t>
+      </w:r>
+      <w:r>
+        <w:t>of the measurement period</w:t>
+      </w:r>
+      <w:r>
+        <w:t xml:space="preserve"> (2017-2019)</w:t>
+      </w:r>
+      <w:r>
+        <w:t xml:space="preserve"> for the associated type of transit</w:t>
+      </w:r>
+      <w:r>
+        <w:t>. The chart is colored using the included color scale that is defined by the total precipitation for the same month and year. The darker the color the more precipitation there was for the given month.</w:t>
+      </w:r>
+    </w:p>
+    <w:p>
       <w:pPr>
         <w:rPr>
           <w:b/>
@@ -503,6 +564,17 @@
           <w:szCs w:val="24"/>
         </w:rPr>
       </w:pPr>
+      <w:r>
+        <w:t>To explore both ridership and precipitation across a given calendar year (2017-2019)</w:t>
+      </w:r>
+      <w:r>
+        <w:t>, a line chart has been included with the radius of the markers representing the total precipitation for that month. The larger the marker the higher the total precipitation.</w:t>
+      </w:r>
+      <w:r>
+        <w:t xml:space="preserve"> </w:t>
+      </w:r>
+      <w:bookmarkStart w:id="0" w:name="_GoBack"/>
+      <w:bookmarkEnd w:id="0"/>
     </w:p>
     <w:p>
       <w:pPr>
@@ -513,13 +585,24 @@
           <w:szCs w:val="24"/>
         </w:rPr>
       </w:pPr>
-      <w:r>
+    </w:p>
+    <w:p>
+      <w:pPr>
         <w:rPr>
           <w:b/>
           <w:bCs/>
           <w:sz w:val="24"/>
           <w:szCs w:val="24"/>
         </w:rPr>
+      </w:pPr>
+      <w:r>
+        <w:rPr>
+          <w:b/>
+          <w:bCs/>
+          <w:sz w:val="24"/>
+          <w:szCs w:val="24"/>
+        </w:rPr>
+        <w:lastRenderedPageBreak/>
         <w:t>Cost vs Rides</w:t>
       </w:r>
     </w:p>
@@ -527,21 +610,11 @@
       <w:r>
         <w:t xml:space="preserve">The Cost vs Rides chart shows the reported cost per ride vs the number of boarding rides for each of the four sample periods.  The blue dots show the data for each route.  The orange dots show the two routes with the </w:t>
       </w:r>
-      <w:proofErr w:type="spellStart"/>
-      <w:r>
-        <w:t>minimun</w:t>
-      </w:r>
-      <w:proofErr w:type="spellEnd"/>
-      <w:r>
-        <w:t xml:space="preserve"> and maximum cost per ride.  The green dot is the point where the median values for each axis cross. Notice that none of the bus routes make a profit on a per rider basis based on a $2.50 cost per </w:t>
-      </w:r>
-      <w:proofErr w:type="gramStart"/>
-      <w:r>
-        <w:t>ride..</w:t>
-      </w:r>
-      <w:proofErr w:type="gramEnd"/>
-      <w:r>
-        <w:t xml:space="preserve"> </w:t>
+      <w:r>
+        <w:t>minimum</w:t>
+      </w:r>
+      <w:r>
+        <w:t xml:space="preserve"> and maximum cost per ride.  The green dot is the point where the median values for each axis cross. Notice that none of the bus routes make a profit on a per rider basis based on a $2.50 cost per ride.</w:t>
       </w:r>
     </w:p>
     <w:p/>
@@ -739,7 +812,10 @@
         <w:ind w:firstLine="720"/>
       </w:pPr>
       <w:r>
-        <w:t xml:space="preserve"> Leaflet</w:t>
+        <w:t>D3</w:t>
+      </w:r>
+      <w:r>
+        <w:t xml:space="preserve"> </w:t>
       </w:r>
     </w:p>
     <w:p>
@@ -747,8 +823,13 @@
         <w:ind w:firstLine="720"/>
       </w:pPr>
       <w:r>
-        <w:t xml:space="preserve"> </w:t>
-      </w:r>
+        <w:t>Leaflet</w:t>
+      </w:r>
+    </w:p>
+    <w:p>
+      <w:pPr>
+        <w:ind w:firstLine="720"/>
+      </w:pPr>
       <w:proofErr w:type="spellStart"/>
       <w:r>
         <w:t>Plotly</w:t>
@@ -883,6 +964,7 @@
     </w:p>
     <w:p>
       <w:r>
+        <w:lastRenderedPageBreak/>
         <w:t>Census Reports and Route Ridership Reports were manually downloaded for the periods Spring 2018,</w:t>
       </w:r>
     </w:p>
@@ -995,10 +1077,7 @@
       </w:r>
     </w:p>
     <w:p/>
-    <w:p>
-      <w:bookmarkStart w:id="0" w:name="_GoBack"/>
-      <w:bookmarkEnd w:id="0"/>
-    </w:p>
+    <w:p/>
     <w:p>
       <w:pPr>
         <w:rPr>
@@ -1216,7 +1295,15 @@
       </w:r>
       <w:r>
         <w:tab/>
-        <w:t>(Jupyter Notebook for rider charts)</w:t>
+        <w:t>(</w:t>
+      </w:r>
+      <w:proofErr w:type="spellStart"/>
+      <w:r>
+        <w:t>Jupyter</w:t>
+      </w:r>
+      <w:proofErr w:type="spellEnd"/>
+      <w:r>
+        <w:t xml:space="preserve"> Notebook for rider charts)</w:t>
       </w:r>
     </w:p>
     <w:p>
@@ -1413,6 +1500,7 @@
     </w:p>
     <w:p>
       <w:r>
+        <w:lastRenderedPageBreak/>
         <w:t>|-- transitHeatmap.html</w:t>
       </w:r>
       <w:r>
@@ -1439,7 +1527,15 @@
       </w:r>
       <w:r>
         <w:tab/>
-        <w:t>(Jupyter Notebook for weather munging)</w:t>
+        <w:t>(</w:t>
+      </w:r>
+      <w:proofErr w:type="spellStart"/>
+      <w:r>
+        <w:t>Jupyter</w:t>
+      </w:r>
+      <w:proofErr w:type="spellEnd"/>
+      <w:r>
+        <w:t xml:space="preserve"> Notebook for weather munging)</w:t>
       </w:r>
     </w:p>
     <w:p/>
@@ -3557,6 +3653,7 @@
   <w:style w:type="character" w:default="1" w:styleId="DefaultParagraphFont">
     <w:name w:val="Default Paragraph Font"/>
     <w:uiPriority w:val="1"/>
+    <w:semiHidden/>
     <w:unhideWhenUsed/>
   </w:style>
   <w:style w:type="table" w:default="1" w:styleId="TableNormal">
@@ -4637,139 +4734,12 @@
 </file>
 
 <file path=customXml/item1.xml><?xml version="1.0" encoding="utf-8"?>
-<p:properties xmlns:p="http://schemas.microsoft.com/office/2006/metadata/properties" xmlns:xsi="http://www.w3.org/2001/XMLSchema-instance" xmlns:pc="http://schemas.microsoft.com/office/infopath/2007/PartnerControls">
-  <documentManagement>
-    <LocLastLocAttemptVersionTypeLookup xmlns="4873beb7-5857-4685-be1f-d57550cc96cc" xsi:nil="true"/>
-    <MarketSpecific xmlns="4873beb7-5857-4685-be1f-d57550cc96cc">false</MarketSpecific>
-    <ApprovalStatus xmlns="4873beb7-5857-4685-be1f-d57550cc96cc">InProgress</ApprovalStatus>
-    <LocComments xmlns="4873beb7-5857-4685-be1f-d57550cc96cc" xsi:nil="true"/>
-    <DirectSourceMarket xmlns="4873beb7-5857-4685-be1f-d57550cc96cc" xsi:nil="true"/>
-    <LocPublishedLinkedAssetsLookup xmlns="4873beb7-5857-4685-be1f-d57550cc96cc" xsi:nil="true"/>
-    <ThumbnailAssetId xmlns="4873beb7-5857-4685-be1f-d57550cc96cc" xsi:nil="true"/>
-    <PrimaryImageGen xmlns="4873beb7-5857-4685-be1f-d57550cc96cc">true</PrimaryImageGen>
-    <LegacyData xmlns="4873beb7-5857-4685-be1f-d57550cc96cc" xsi:nil="true"/>
-    <LocNewPublishedVersionLookup xmlns="4873beb7-5857-4685-be1f-d57550cc96cc" xsi:nil="true"/>
-    <NumericId xmlns="4873beb7-5857-4685-be1f-d57550cc96cc">102787001</NumericId>
-    <TPFriendlyName xmlns="4873beb7-5857-4685-be1f-d57550cc96cc" xsi:nil="true"/>
-    <LocOverallPublishStatusLookup xmlns="4873beb7-5857-4685-be1f-d57550cc96cc" xsi:nil="true"/>
-    <LocRecommendedHandoff xmlns="4873beb7-5857-4685-be1f-d57550cc96cc" xsi:nil="true"/>
-    <BlockPublish xmlns="4873beb7-5857-4685-be1f-d57550cc96cc">false</BlockPublish>
-    <BusinessGroup xmlns="4873beb7-5857-4685-be1f-d57550cc96cc" xsi:nil="true"/>
-    <OpenTemplate xmlns="4873beb7-5857-4685-be1f-d57550cc96cc">true</OpenTemplate>
-    <SourceTitle xmlns="4873beb7-5857-4685-be1f-d57550cc96cc" xsi:nil="true"/>
-    <LocOverallLocStatusLookup xmlns="4873beb7-5857-4685-be1f-d57550cc96cc" xsi:nil="true"/>
-    <APEditor xmlns="4873beb7-5857-4685-be1f-d57550cc96cc">
-      <UserInfo>
-        <DisplayName/>
-        <AccountId xsi:nil="true"/>
-        <AccountType/>
-      </UserInfo>
-    </APEditor>
-    <UALocComments xmlns="4873beb7-5857-4685-be1f-d57550cc96cc" xsi:nil="true"/>
-    <IntlLangReviewDate xmlns="4873beb7-5857-4685-be1f-d57550cc96cc" xsi:nil="true"/>
-    <PublishStatusLookup xmlns="4873beb7-5857-4685-be1f-d57550cc96cc">
-      <Value>1343188</Value>
-    </PublishStatusLookup>
-    <ParentAssetId xmlns="4873beb7-5857-4685-be1f-d57550cc96cc" xsi:nil="true"/>
-    <FeatureTagsTaxHTField0 xmlns="4873beb7-5857-4685-be1f-d57550cc96cc">
-      <Terms xmlns="http://schemas.microsoft.com/office/infopath/2007/PartnerControls"/>
-    </FeatureTagsTaxHTField0>
-    <MachineTranslated xmlns="4873beb7-5857-4685-be1f-d57550cc96cc">false</MachineTranslated>
-    <Providers xmlns="4873beb7-5857-4685-be1f-d57550cc96cc" xsi:nil="true"/>
-    <OriginalSourceMarket xmlns="4873beb7-5857-4685-be1f-d57550cc96cc" xsi:nil="true"/>
-    <APDescription xmlns="4873beb7-5857-4685-be1f-d57550cc96cc" xsi:nil="true"/>
-    <ContentItem xmlns="4873beb7-5857-4685-be1f-d57550cc96cc" xsi:nil="true"/>
-    <ClipArtFilename xmlns="4873beb7-5857-4685-be1f-d57550cc96cc" xsi:nil="true"/>
-    <TPInstallLocation xmlns="4873beb7-5857-4685-be1f-d57550cc96cc" xsi:nil="true"/>
-    <TimesCloned xmlns="4873beb7-5857-4685-be1f-d57550cc96cc" xsi:nil="true"/>
-    <PublishTargets xmlns="4873beb7-5857-4685-be1f-d57550cc96cc">OfficeOnlineVNext</PublishTargets>
-    <AcquiredFrom xmlns="4873beb7-5857-4685-be1f-d57550cc96cc">Internal MS</AcquiredFrom>
-    <AssetStart xmlns="4873beb7-5857-4685-be1f-d57550cc96cc">2011-11-23T17:29:00+00:00</AssetStart>
-    <FriendlyTitle xmlns="4873beb7-5857-4685-be1f-d57550cc96cc" xsi:nil="true"/>
-    <Provider xmlns="4873beb7-5857-4685-be1f-d57550cc96cc" xsi:nil="true"/>
-    <LastHandOff xmlns="4873beb7-5857-4685-be1f-d57550cc96cc" xsi:nil="true"/>
-    <TPClientViewer xmlns="4873beb7-5857-4685-be1f-d57550cc96cc" xsi:nil="true"/>
-    <TemplateStatus xmlns="4873beb7-5857-4685-be1f-d57550cc96cc">Complete</TemplateStatus>
-    <Downloads xmlns="4873beb7-5857-4685-be1f-d57550cc96cc">0</Downloads>
-    <OOCacheId xmlns="4873beb7-5857-4685-be1f-d57550cc96cc" xsi:nil="true"/>
-    <IsDeleted xmlns="4873beb7-5857-4685-be1f-d57550cc96cc">false</IsDeleted>
-    <LocPublishedDependentAssetsLookup xmlns="4873beb7-5857-4685-be1f-d57550cc96cc" xsi:nil="true"/>
-    <AssetExpire xmlns="4873beb7-5857-4685-be1f-d57550cc96cc">2029-05-12T07:00:00+00:00</AssetExpire>
-    <CSXSubmissionMarket xmlns="4873beb7-5857-4685-be1f-d57550cc96cc" xsi:nil="true"/>
-    <DSATActionTaken xmlns="4873beb7-5857-4685-be1f-d57550cc96cc" xsi:nil="true"/>
-    <SubmitterId xmlns="4873beb7-5857-4685-be1f-d57550cc96cc" xsi:nil="true"/>
-    <EditorialTags xmlns="4873beb7-5857-4685-be1f-d57550cc96cc" xsi:nil="true"/>
-    <TPExecutable xmlns="4873beb7-5857-4685-be1f-d57550cc96cc" xsi:nil="true"/>
-    <CSXSubmissionDate xmlns="4873beb7-5857-4685-be1f-d57550cc96cc" xsi:nil="true"/>
-    <CSXUpdate xmlns="4873beb7-5857-4685-be1f-d57550cc96cc">false</CSXUpdate>
-    <AssetType xmlns="4873beb7-5857-4685-be1f-d57550cc96cc">TP</AssetType>
-    <ApprovalLog xmlns="4873beb7-5857-4685-be1f-d57550cc96cc" xsi:nil="true"/>
-    <BugNumber xmlns="4873beb7-5857-4685-be1f-d57550cc96cc" xsi:nil="true"/>
-    <OriginAsset xmlns="4873beb7-5857-4685-be1f-d57550cc96cc" xsi:nil="true"/>
-    <TPComponent xmlns="4873beb7-5857-4685-be1f-d57550cc96cc" xsi:nil="true"/>
-    <Milestone xmlns="4873beb7-5857-4685-be1f-d57550cc96cc" xsi:nil="true"/>
-    <RecommendationsModifier xmlns="4873beb7-5857-4685-be1f-d57550cc96cc" xsi:nil="true"/>
-    <AssetId xmlns="4873beb7-5857-4685-be1f-d57550cc96cc">TP102787001</AssetId>
-    <PolicheckWords xmlns="4873beb7-5857-4685-be1f-d57550cc96cc" xsi:nil="true"/>
-    <TPLaunchHelpLink xmlns="4873beb7-5857-4685-be1f-d57550cc96cc" xsi:nil="true"/>
-    <IntlLocPriority xmlns="4873beb7-5857-4685-be1f-d57550cc96cc" xsi:nil="true"/>
-    <TPApplication xmlns="4873beb7-5857-4685-be1f-d57550cc96cc" xsi:nil="true"/>
-    <IntlLangReviewer xmlns="4873beb7-5857-4685-be1f-d57550cc96cc" xsi:nil="true"/>
-    <HandoffToMSDN xmlns="4873beb7-5857-4685-be1f-d57550cc96cc" xsi:nil="true"/>
-    <PlannedPubDate xmlns="4873beb7-5857-4685-be1f-d57550cc96cc" xsi:nil="true"/>
-    <CrawlForDependencies xmlns="4873beb7-5857-4685-be1f-d57550cc96cc">false</CrawlForDependencies>
-    <LocLastLocAttemptVersionLookup xmlns="4873beb7-5857-4685-be1f-d57550cc96cc">693888</LocLastLocAttemptVersionLookup>
-    <LocProcessedForHandoffsLookup xmlns="4873beb7-5857-4685-be1f-d57550cc96cc" xsi:nil="true"/>
-    <TrustLevel xmlns="4873beb7-5857-4685-be1f-d57550cc96cc">1 Microsoft Managed Content</TrustLevel>
-    <CampaignTagsTaxHTField0 xmlns="4873beb7-5857-4685-be1f-d57550cc96cc">
-      <Terms xmlns="http://schemas.microsoft.com/office/infopath/2007/PartnerControls"/>
-    </CampaignTagsTaxHTField0>
-    <TPNamespace xmlns="4873beb7-5857-4685-be1f-d57550cc96cc" xsi:nil="true"/>
-    <LocOverallPreviewStatusLookup xmlns="4873beb7-5857-4685-be1f-d57550cc96cc" xsi:nil="true"/>
-    <TaxCatchAll xmlns="4873beb7-5857-4685-be1f-d57550cc96cc"/>
-    <IsSearchable xmlns="4873beb7-5857-4685-be1f-d57550cc96cc">false</IsSearchable>
-    <TemplateTemplateType xmlns="4873beb7-5857-4685-be1f-d57550cc96cc">Word Document Template</TemplateTemplateType>
-    <Markets xmlns="4873beb7-5857-4685-be1f-d57550cc96cc"/>
-    <IntlLangReview xmlns="4873beb7-5857-4685-be1f-d57550cc96cc" xsi:nil="true"/>
-    <UAProjectedTotalWords xmlns="4873beb7-5857-4685-be1f-d57550cc96cc" xsi:nil="true"/>
-    <OutputCachingOn xmlns="4873beb7-5857-4685-be1f-d57550cc96cc">false</OutputCachingOn>
-    <AverageRating xmlns="4873beb7-5857-4685-be1f-d57550cc96cc" xsi:nil="true"/>
-    <LocMarketGroupTiers2 xmlns="4873beb7-5857-4685-be1f-d57550cc96cc" xsi:nil="true"/>
-    <APAuthor xmlns="4873beb7-5857-4685-be1f-d57550cc96cc">
-      <UserInfo>
-        <DisplayName>REDMOND\v-namall</DisplayName>
-        <AccountId>978</AccountId>
-        <AccountType/>
-      </UserInfo>
-    </APAuthor>
-    <TPCommandLine xmlns="4873beb7-5857-4685-be1f-d57550cc96cc" xsi:nil="true"/>
-    <LocManualTestRequired xmlns="4873beb7-5857-4685-be1f-d57550cc96cc">false</LocManualTestRequired>
-    <TPAppVersion xmlns="4873beb7-5857-4685-be1f-d57550cc96cc" xsi:nil="true"/>
-    <EditorialStatus xmlns="4873beb7-5857-4685-be1f-d57550cc96cc">Complete</EditorialStatus>
-    <LocProcessedForMarketsLookup xmlns="4873beb7-5857-4685-be1f-d57550cc96cc" xsi:nil="true"/>
-    <LastModifiedDateTime xmlns="4873beb7-5857-4685-be1f-d57550cc96cc" xsi:nil="true"/>
-    <TPLaunchHelpLinkType xmlns="4873beb7-5857-4685-be1f-d57550cc96cc">Template</TPLaunchHelpLinkType>
-    <ScenarioTagsTaxHTField0 xmlns="4873beb7-5857-4685-be1f-d57550cc96cc">
-      <Terms xmlns="http://schemas.microsoft.com/office/infopath/2007/PartnerControls"/>
-    </ScenarioTagsTaxHTField0>
-    <OriginalRelease xmlns="4873beb7-5857-4685-be1f-d57550cc96cc">14</OriginalRelease>
-    <LocalizationTagsTaxHTField0 xmlns="4873beb7-5857-4685-be1f-d57550cc96cc">
-      <Terms xmlns="http://schemas.microsoft.com/office/infopath/2007/PartnerControls"/>
-    </LocalizationTagsTaxHTField0>
-    <Manager xmlns="4873beb7-5857-4685-be1f-d57550cc96cc" xsi:nil="true"/>
-    <UALocRecommendation xmlns="4873beb7-5857-4685-be1f-d57550cc96cc">Localize</UALocRecommendation>
-    <LocOverallHandbackStatusLookup xmlns="4873beb7-5857-4685-be1f-d57550cc96cc" xsi:nil="true"/>
-    <ArtSampleDocs xmlns="4873beb7-5857-4685-be1f-d57550cc96cc" xsi:nil="true"/>
-    <UACurrentWords xmlns="4873beb7-5857-4685-be1f-d57550cc96cc" xsi:nil="true"/>
-    <ShowIn xmlns="4873beb7-5857-4685-be1f-d57550cc96cc">Show everywhere</ShowIn>
-    <CSXHash xmlns="4873beb7-5857-4685-be1f-d57550cc96cc" xsi:nil="true"/>
-    <VoteCount xmlns="4873beb7-5857-4685-be1f-d57550cc96cc" xsi:nil="true"/>
-    <InternalTagsTaxHTField0 xmlns="4873beb7-5857-4685-be1f-d57550cc96cc">
-      <Terms xmlns="http://schemas.microsoft.com/office/infopath/2007/PartnerControls"/>
-    </InternalTagsTaxHTField0>
-    <UANotes xmlns="4873beb7-5857-4685-be1f-d57550cc96cc" xsi:nil="true"/>
-  </documentManagement>
-</p:properties>
+<?mso-contentType ?>
+<FormTemplates xmlns="http://schemas.microsoft.com/sharepoint/v3/contenttype/forms">
+  <Display>DocumentLibraryForm</Display>
+  <Edit>AssetEditForm</Edit>
+  <New>DocumentLibraryForm</New>
+</FormTemplates>
 </file>
 
 <file path=customXml/item2.xml><?xml version="1.0" encoding="utf-8"?>
@@ -5813,20 +5783,145 @@
 </file>
 
 <file path=customXml/item3.xml><?xml version="1.0" encoding="utf-8"?>
-<?mso-contentType ?>
-<FormTemplates xmlns="http://schemas.microsoft.com/sharepoint/v3/contenttype/forms">
-  <Display>DocumentLibraryForm</Display>
-  <Edit>AssetEditForm</Edit>
-  <New>DocumentLibraryForm</New>
-</FormTemplates>
+<p:properties xmlns:p="http://schemas.microsoft.com/office/2006/metadata/properties" xmlns:xsi="http://www.w3.org/2001/XMLSchema-instance" xmlns:pc="http://schemas.microsoft.com/office/infopath/2007/PartnerControls">
+  <documentManagement>
+    <LocLastLocAttemptVersionTypeLookup xmlns="4873beb7-5857-4685-be1f-d57550cc96cc" xsi:nil="true"/>
+    <MarketSpecific xmlns="4873beb7-5857-4685-be1f-d57550cc96cc">false</MarketSpecific>
+    <ApprovalStatus xmlns="4873beb7-5857-4685-be1f-d57550cc96cc">InProgress</ApprovalStatus>
+    <LocComments xmlns="4873beb7-5857-4685-be1f-d57550cc96cc" xsi:nil="true"/>
+    <DirectSourceMarket xmlns="4873beb7-5857-4685-be1f-d57550cc96cc" xsi:nil="true"/>
+    <LocPublishedLinkedAssetsLookup xmlns="4873beb7-5857-4685-be1f-d57550cc96cc" xsi:nil="true"/>
+    <ThumbnailAssetId xmlns="4873beb7-5857-4685-be1f-d57550cc96cc" xsi:nil="true"/>
+    <PrimaryImageGen xmlns="4873beb7-5857-4685-be1f-d57550cc96cc">true</PrimaryImageGen>
+    <LegacyData xmlns="4873beb7-5857-4685-be1f-d57550cc96cc" xsi:nil="true"/>
+    <LocNewPublishedVersionLookup xmlns="4873beb7-5857-4685-be1f-d57550cc96cc" xsi:nil="true"/>
+    <NumericId xmlns="4873beb7-5857-4685-be1f-d57550cc96cc">102787001</NumericId>
+    <TPFriendlyName xmlns="4873beb7-5857-4685-be1f-d57550cc96cc" xsi:nil="true"/>
+    <LocOverallPublishStatusLookup xmlns="4873beb7-5857-4685-be1f-d57550cc96cc" xsi:nil="true"/>
+    <LocRecommendedHandoff xmlns="4873beb7-5857-4685-be1f-d57550cc96cc" xsi:nil="true"/>
+    <BlockPublish xmlns="4873beb7-5857-4685-be1f-d57550cc96cc">false</BlockPublish>
+    <BusinessGroup xmlns="4873beb7-5857-4685-be1f-d57550cc96cc" xsi:nil="true"/>
+    <OpenTemplate xmlns="4873beb7-5857-4685-be1f-d57550cc96cc">true</OpenTemplate>
+    <SourceTitle xmlns="4873beb7-5857-4685-be1f-d57550cc96cc" xsi:nil="true"/>
+    <LocOverallLocStatusLookup xmlns="4873beb7-5857-4685-be1f-d57550cc96cc" xsi:nil="true"/>
+    <APEditor xmlns="4873beb7-5857-4685-be1f-d57550cc96cc">
+      <UserInfo>
+        <DisplayName/>
+        <AccountId xsi:nil="true"/>
+        <AccountType/>
+      </UserInfo>
+    </APEditor>
+    <UALocComments xmlns="4873beb7-5857-4685-be1f-d57550cc96cc" xsi:nil="true"/>
+    <IntlLangReviewDate xmlns="4873beb7-5857-4685-be1f-d57550cc96cc" xsi:nil="true"/>
+    <PublishStatusLookup xmlns="4873beb7-5857-4685-be1f-d57550cc96cc">
+      <Value>1343188</Value>
+    </PublishStatusLookup>
+    <ParentAssetId xmlns="4873beb7-5857-4685-be1f-d57550cc96cc" xsi:nil="true"/>
+    <FeatureTagsTaxHTField0 xmlns="4873beb7-5857-4685-be1f-d57550cc96cc">
+      <Terms xmlns="http://schemas.microsoft.com/office/infopath/2007/PartnerControls"/>
+    </FeatureTagsTaxHTField0>
+    <MachineTranslated xmlns="4873beb7-5857-4685-be1f-d57550cc96cc">false</MachineTranslated>
+    <Providers xmlns="4873beb7-5857-4685-be1f-d57550cc96cc" xsi:nil="true"/>
+    <OriginalSourceMarket xmlns="4873beb7-5857-4685-be1f-d57550cc96cc" xsi:nil="true"/>
+    <APDescription xmlns="4873beb7-5857-4685-be1f-d57550cc96cc" xsi:nil="true"/>
+    <ContentItem xmlns="4873beb7-5857-4685-be1f-d57550cc96cc" xsi:nil="true"/>
+    <ClipArtFilename xmlns="4873beb7-5857-4685-be1f-d57550cc96cc" xsi:nil="true"/>
+    <TPInstallLocation xmlns="4873beb7-5857-4685-be1f-d57550cc96cc" xsi:nil="true"/>
+    <TimesCloned xmlns="4873beb7-5857-4685-be1f-d57550cc96cc" xsi:nil="true"/>
+    <PublishTargets xmlns="4873beb7-5857-4685-be1f-d57550cc96cc">OfficeOnlineVNext</PublishTargets>
+    <AcquiredFrom xmlns="4873beb7-5857-4685-be1f-d57550cc96cc">Internal MS</AcquiredFrom>
+    <AssetStart xmlns="4873beb7-5857-4685-be1f-d57550cc96cc">2011-11-23T17:29:00+00:00</AssetStart>
+    <FriendlyTitle xmlns="4873beb7-5857-4685-be1f-d57550cc96cc" xsi:nil="true"/>
+    <Provider xmlns="4873beb7-5857-4685-be1f-d57550cc96cc" xsi:nil="true"/>
+    <LastHandOff xmlns="4873beb7-5857-4685-be1f-d57550cc96cc" xsi:nil="true"/>
+    <TPClientViewer xmlns="4873beb7-5857-4685-be1f-d57550cc96cc" xsi:nil="true"/>
+    <TemplateStatus xmlns="4873beb7-5857-4685-be1f-d57550cc96cc">Complete</TemplateStatus>
+    <Downloads xmlns="4873beb7-5857-4685-be1f-d57550cc96cc">0</Downloads>
+    <OOCacheId xmlns="4873beb7-5857-4685-be1f-d57550cc96cc" xsi:nil="true"/>
+    <IsDeleted xmlns="4873beb7-5857-4685-be1f-d57550cc96cc">false</IsDeleted>
+    <LocPublishedDependentAssetsLookup xmlns="4873beb7-5857-4685-be1f-d57550cc96cc" xsi:nil="true"/>
+    <AssetExpire xmlns="4873beb7-5857-4685-be1f-d57550cc96cc">2029-05-12T07:00:00+00:00</AssetExpire>
+    <CSXSubmissionMarket xmlns="4873beb7-5857-4685-be1f-d57550cc96cc" xsi:nil="true"/>
+    <DSATActionTaken xmlns="4873beb7-5857-4685-be1f-d57550cc96cc" xsi:nil="true"/>
+    <SubmitterId xmlns="4873beb7-5857-4685-be1f-d57550cc96cc" xsi:nil="true"/>
+    <EditorialTags xmlns="4873beb7-5857-4685-be1f-d57550cc96cc" xsi:nil="true"/>
+    <TPExecutable xmlns="4873beb7-5857-4685-be1f-d57550cc96cc" xsi:nil="true"/>
+    <CSXSubmissionDate xmlns="4873beb7-5857-4685-be1f-d57550cc96cc" xsi:nil="true"/>
+    <CSXUpdate xmlns="4873beb7-5857-4685-be1f-d57550cc96cc">false</CSXUpdate>
+    <AssetType xmlns="4873beb7-5857-4685-be1f-d57550cc96cc">TP</AssetType>
+    <ApprovalLog xmlns="4873beb7-5857-4685-be1f-d57550cc96cc" xsi:nil="true"/>
+    <BugNumber xmlns="4873beb7-5857-4685-be1f-d57550cc96cc" xsi:nil="true"/>
+    <OriginAsset xmlns="4873beb7-5857-4685-be1f-d57550cc96cc" xsi:nil="true"/>
+    <TPComponent xmlns="4873beb7-5857-4685-be1f-d57550cc96cc" xsi:nil="true"/>
+    <Milestone xmlns="4873beb7-5857-4685-be1f-d57550cc96cc" xsi:nil="true"/>
+    <RecommendationsModifier xmlns="4873beb7-5857-4685-be1f-d57550cc96cc" xsi:nil="true"/>
+    <AssetId xmlns="4873beb7-5857-4685-be1f-d57550cc96cc">TP102787001</AssetId>
+    <PolicheckWords xmlns="4873beb7-5857-4685-be1f-d57550cc96cc" xsi:nil="true"/>
+    <TPLaunchHelpLink xmlns="4873beb7-5857-4685-be1f-d57550cc96cc" xsi:nil="true"/>
+    <IntlLocPriority xmlns="4873beb7-5857-4685-be1f-d57550cc96cc" xsi:nil="true"/>
+    <TPApplication xmlns="4873beb7-5857-4685-be1f-d57550cc96cc" xsi:nil="true"/>
+    <IntlLangReviewer xmlns="4873beb7-5857-4685-be1f-d57550cc96cc" xsi:nil="true"/>
+    <HandoffToMSDN xmlns="4873beb7-5857-4685-be1f-d57550cc96cc" xsi:nil="true"/>
+    <PlannedPubDate xmlns="4873beb7-5857-4685-be1f-d57550cc96cc" xsi:nil="true"/>
+    <CrawlForDependencies xmlns="4873beb7-5857-4685-be1f-d57550cc96cc">false</CrawlForDependencies>
+    <LocLastLocAttemptVersionLookup xmlns="4873beb7-5857-4685-be1f-d57550cc96cc">693888</LocLastLocAttemptVersionLookup>
+    <LocProcessedForHandoffsLookup xmlns="4873beb7-5857-4685-be1f-d57550cc96cc" xsi:nil="true"/>
+    <TrustLevel xmlns="4873beb7-5857-4685-be1f-d57550cc96cc">1 Microsoft Managed Content</TrustLevel>
+    <CampaignTagsTaxHTField0 xmlns="4873beb7-5857-4685-be1f-d57550cc96cc">
+      <Terms xmlns="http://schemas.microsoft.com/office/infopath/2007/PartnerControls"/>
+    </CampaignTagsTaxHTField0>
+    <TPNamespace xmlns="4873beb7-5857-4685-be1f-d57550cc96cc" xsi:nil="true"/>
+    <LocOverallPreviewStatusLookup xmlns="4873beb7-5857-4685-be1f-d57550cc96cc" xsi:nil="true"/>
+    <TaxCatchAll xmlns="4873beb7-5857-4685-be1f-d57550cc96cc"/>
+    <IsSearchable xmlns="4873beb7-5857-4685-be1f-d57550cc96cc">false</IsSearchable>
+    <TemplateTemplateType xmlns="4873beb7-5857-4685-be1f-d57550cc96cc">Word Document Template</TemplateTemplateType>
+    <Markets xmlns="4873beb7-5857-4685-be1f-d57550cc96cc"/>
+    <IntlLangReview xmlns="4873beb7-5857-4685-be1f-d57550cc96cc" xsi:nil="true"/>
+    <UAProjectedTotalWords xmlns="4873beb7-5857-4685-be1f-d57550cc96cc" xsi:nil="true"/>
+    <OutputCachingOn xmlns="4873beb7-5857-4685-be1f-d57550cc96cc">false</OutputCachingOn>
+    <AverageRating xmlns="4873beb7-5857-4685-be1f-d57550cc96cc" xsi:nil="true"/>
+    <LocMarketGroupTiers2 xmlns="4873beb7-5857-4685-be1f-d57550cc96cc" xsi:nil="true"/>
+    <APAuthor xmlns="4873beb7-5857-4685-be1f-d57550cc96cc">
+      <UserInfo>
+        <DisplayName>REDMOND\v-namall</DisplayName>
+        <AccountId>978</AccountId>
+        <AccountType/>
+      </UserInfo>
+    </APAuthor>
+    <TPCommandLine xmlns="4873beb7-5857-4685-be1f-d57550cc96cc" xsi:nil="true"/>
+    <LocManualTestRequired xmlns="4873beb7-5857-4685-be1f-d57550cc96cc">false</LocManualTestRequired>
+    <TPAppVersion xmlns="4873beb7-5857-4685-be1f-d57550cc96cc" xsi:nil="true"/>
+    <EditorialStatus xmlns="4873beb7-5857-4685-be1f-d57550cc96cc">Complete</EditorialStatus>
+    <LocProcessedForMarketsLookup xmlns="4873beb7-5857-4685-be1f-d57550cc96cc" xsi:nil="true"/>
+    <LastModifiedDateTime xmlns="4873beb7-5857-4685-be1f-d57550cc96cc" xsi:nil="true"/>
+    <TPLaunchHelpLinkType xmlns="4873beb7-5857-4685-be1f-d57550cc96cc">Template</TPLaunchHelpLinkType>
+    <ScenarioTagsTaxHTField0 xmlns="4873beb7-5857-4685-be1f-d57550cc96cc">
+      <Terms xmlns="http://schemas.microsoft.com/office/infopath/2007/PartnerControls"/>
+    </ScenarioTagsTaxHTField0>
+    <OriginalRelease xmlns="4873beb7-5857-4685-be1f-d57550cc96cc">14</OriginalRelease>
+    <LocalizationTagsTaxHTField0 xmlns="4873beb7-5857-4685-be1f-d57550cc96cc">
+      <Terms xmlns="http://schemas.microsoft.com/office/infopath/2007/PartnerControls"/>
+    </LocalizationTagsTaxHTField0>
+    <Manager xmlns="4873beb7-5857-4685-be1f-d57550cc96cc" xsi:nil="true"/>
+    <UALocRecommendation xmlns="4873beb7-5857-4685-be1f-d57550cc96cc">Localize</UALocRecommendation>
+    <LocOverallHandbackStatusLookup xmlns="4873beb7-5857-4685-be1f-d57550cc96cc" xsi:nil="true"/>
+    <ArtSampleDocs xmlns="4873beb7-5857-4685-be1f-d57550cc96cc" xsi:nil="true"/>
+    <UACurrentWords xmlns="4873beb7-5857-4685-be1f-d57550cc96cc" xsi:nil="true"/>
+    <ShowIn xmlns="4873beb7-5857-4685-be1f-d57550cc96cc">Show everywhere</ShowIn>
+    <CSXHash xmlns="4873beb7-5857-4685-be1f-d57550cc96cc" xsi:nil="true"/>
+    <VoteCount xmlns="4873beb7-5857-4685-be1f-d57550cc96cc" xsi:nil="true"/>
+    <InternalTagsTaxHTField0 xmlns="4873beb7-5857-4685-be1f-d57550cc96cc">
+      <Terms xmlns="http://schemas.microsoft.com/office/infopath/2007/PartnerControls"/>
+    </InternalTagsTaxHTField0>
+    <UANotes xmlns="4873beb7-5857-4685-be1f-d57550cc96cc" xsi:nil="true"/>
+  </documentManagement>
+</p:properties>
 </file>
 
 <file path=customXml/itemProps1.xml><?xml version="1.0" encoding="utf-8"?>
-<ds:datastoreItem xmlns:ds="http://schemas.openxmlformats.org/officeDocument/2006/customXml" ds:itemID="{7FBDB1CC-CEFB-4E46-8174-1F0AA0D30B24}">
+<ds:datastoreItem xmlns:ds="http://schemas.openxmlformats.org/officeDocument/2006/customXml" ds:itemID="{C01C3C56-10DB-49F7-B061-44D8728D078A}">
   <ds:schemaRefs>
-    <ds:schemaRef ds:uri="http://schemas.microsoft.com/office/2006/metadata/properties"/>
-    <ds:schemaRef ds:uri="http://schemas.microsoft.com/office/infopath/2007/PartnerControls"/>
-    <ds:schemaRef ds:uri="4873beb7-5857-4685-be1f-d57550cc96cc"/>
+    <ds:schemaRef ds:uri="http://schemas.microsoft.com/sharepoint/v3/contenttype/forms"/>
   </ds:schemaRefs>
 </ds:datastoreItem>
 </file>
@@ -5850,9 +5945,11 @@
 </file>
 
 <file path=customXml/itemProps3.xml><?xml version="1.0" encoding="utf-8"?>
-<ds:datastoreItem xmlns:ds="http://schemas.openxmlformats.org/officeDocument/2006/customXml" ds:itemID="{C01C3C56-10DB-49F7-B061-44D8728D078A}">
+<ds:datastoreItem xmlns:ds="http://schemas.openxmlformats.org/officeDocument/2006/customXml" ds:itemID="{7FBDB1CC-CEFB-4E46-8174-1F0AA0D30B24}">
   <ds:schemaRefs>
-    <ds:schemaRef ds:uri="http://schemas.microsoft.com/sharepoint/v3/contenttype/forms"/>
+    <ds:schemaRef ds:uri="http://schemas.microsoft.com/office/2006/metadata/properties"/>
+    <ds:schemaRef ds:uri="http://schemas.microsoft.com/office/infopath/2007/PartnerControls"/>
+    <ds:schemaRef ds:uri="4873beb7-5857-4685-be1f-d57550cc96cc"/>
   </ds:schemaRefs>
 </ds:datastoreItem>
 </file>
</xml_diff>

<commit_message>
Added transit map sections and several files within the Folder/file structure section
</commit_message>
<xml_diff>
--- a/Documents/ProjectReport.docx
+++ b/Documents/ProjectReport.docx
@@ -199,111 +199,178 @@
         <w:rPr>
           <w:b/>
           <w:bCs/>
-        </w:rPr>
-      </w:pPr>
-      <w:r>
-        <w:rPr>
-          <w:b/>
-          <w:bCs/>
-        </w:rPr>
-        <w:t>Transit Map</w:t>
-      </w:r>
-    </w:p>
-    <w:p/>
-    <w:p>
-      <w:pPr>
-        <w:rPr>
-          <w:b/>
-          <w:bCs/>
-        </w:rPr>
-      </w:pPr>
-      <w:r>
-        <w:rPr>
-          <w:b/>
-          <w:bCs/>
-        </w:rPr>
-        <w:t>Transit Heat Map</w:t>
-      </w:r>
-    </w:p>
-    <w:p/>
-    <w:p>
-      <w:pPr>
-        <w:rPr>
-          <w:b/>
-          <w:bCs/>
-        </w:rPr>
-      </w:pPr>
-    </w:p>
-    <w:p>
-      <w:pPr>
-        <w:rPr>
-          <w:b/>
-          <w:bCs/>
-        </w:rPr>
-      </w:pPr>
-    </w:p>
-    <w:p>
-      <w:pPr>
-        <w:rPr>
-          <w:b/>
-          <w:bCs/>
-        </w:rPr>
-      </w:pPr>
-    </w:p>
-    <w:p>
-      <w:pPr>
-        <w:rPr>
-          <w:b/>
-          <w:bCs/>
-        </w:rPr>
-      </w:pPr>
-    </w:p>
-    <w:p>
-      <w:pPr>
-        <w:rPr>
-          <w:b/>
-          <w:bCs/>
-        </w:rPr>
-      </w:pPr>
-    </w:p>
-    <w:p>
-      <w:pPr>
-        <w:rPr>
-          <w:b/>
-          <w:bCs/>
-        </w:rPr>
-      </w:pPr>
-    </w:p>
-    <w:p>
-      <w:pPr>
-        <w:rPr>
-          <w:b/>
-          <w:bCs/>
           <w:sz w:val="24"/>
           <w:szCs w:val="24"/>
         </w:rPr>
       </w:pPr>
-    </w:p>
-    <w:p>
-      <w:pPr>
+      <w:r>
         <w:rPr>
           <w:b/>
           <w:bCs/>
           <w:sz w:val="24"/>
           <w:szCs w:val="24"/>
         </w:rPr>
-      </w:pPr>
-    </w:p>
-    <w:p>
-      <w:pPr>
-        <w:rPr>
-          <w:b/>
-          <w:bCs/>
+        <w:t>Transit Map</w:t>
+      </w:r>
+    </w:p>
+    <w:p>
+      <w:r>
+        <w:rPr>
+          <w:b/>
+          <w:bCs/>
+          <w:noProof/>
+        </w:rPr>
+        <w:drawing>
+          <wp:anchor distT="0" distB="0" distL="114300" distR="114300" simplePos="0" relativeHeight="251660288" behindDoc="0" locked="0" layoutInCell="1" allowOverlap="1" wp14:anchorId="34FA074E" wp14:editId="20B4E103">
+            <wp:simplePos x="0" y="0"/>
+            <wp:positionH relativeFrom="margin">
+              <wp:align>right</wp:align>
+            </wp:positionH>
+            <wp:positionV relativeFrom="paragraph">
+              <wp:posOffset>1588770</wp:posOffset>
+            </wp:positionV>
+            <wp:extent cx="1921510" cy="1743075"/>
+            <wp:effectExtent l="0" t="0" r="2540" b="9525"/>
+            <wp:wrapSquare wrapText="bothSides"/>
+            <wp:docPr id="2" name="Picture 2"/>
+            <wp:cNvGraphicFramePr>
+              <a:graphicFrameLocks xmlns:a="http://schemas.openxmlformats.org/drawingml/2006/main" noChangeAspect="1"/>
+            </wp:cNvGraphicFramePr>
+            <a:graphic xmlns:a="http://schemas.openxmlformats.org/drawingml/2006/main">
+              <a:graphicData uri="http://schemas.openxmlformats.org/drawingml/2006/picture">
+                <pic:pic xmlns:pic="http://schemas.openxmlformats.org/drawingml/2006/picture">
+                  <pic:nvPicPr>
+                    <pic:cNvPr id="0" name="Picture 1"/>
+                    <pic:cNvPicPr>
+                      <a:picLocks noChangeAspect="1" noChangeArrowheads="1"/>
+                    </pic:cNvPicPr>
+                  </pic:nvPicPr>
+                  <pic:blipFill>
+                    <a:blip r:embed="rId11" cstate="print">
+                      <a:extLst>
+                        <a:ext uri="{28A0092B-C50C-407E-A947-70E740481C1C}">
+                          <a14:useLocalDpi xmlns:a14="http://schemas.microsoft.com/office/drawing/2010/main" val="0"/>
+                        </a:ext>
+                      </a:extLst>
+                    </a:blip>
+                    <a:srcRect/>
+                    <a:stretch>
+                      <a:fillRect/>
+                    </a:stretch>
+                  </pic:blipFill>
+                  <pic:spPr bwMode="auto">
+                    <a:xfrm>
+                      <a:off x="0" y="0"/>
+                      <a:ext cx="1921510" cy="1743075"/>
+                    </a:xfrm>
+                    <a:prstGeom prst="rect">
+                      <a:avLst/>
+                    </a:prstGeom>
+                    <a:noFill/>
+                    <a:ln>
+                      <a:noFill/>
+                    </a:ln>
+                  </pic:spPr>
+                </pic:pic>
+              </a:graphicData>
+            </a:graphic>
+          </wp:anchor>
+        </w:drawing>
+      </w:r>
+      <w:r>
+        <w:t>This map was</w:t>
+      </w:r>
+      <w:r>
+        <w:t xml:space="preserve"> included</w:t>
+      </w:r>
+      <w:r>
+        <w:t xml:space="preserve"> to allow users to interact with and explore the </w:t>
+      </w:r>
+      <w:proofErr w:type="spellStart"/>
+      <w:r>
+        <w:t>T</w:t>
+      </w:r>
+      <w:r>
+        <w:t>ri</w:t>
+      </w:r>
+      <w:r>
+        <w:t>M</w:t>
+      </w:r>
+      <w:r>
+        <w:t>et</w:t>
+      </w:r>
+      <w:proofErr w:type="spellEnd"/>
+      <w:r>
+        <w:t xml:space="preserve"> transit system</w:t>
+      </w:r>
+      <w:r>
+        <w:t>. It contains layers featuring</w:t>
+      </w:r>
+      <w:r>
+        <w:t xml:space="preserve"> the</w:t>
+      </w:r>
+      <w:r>
+        <w:t xml:space="preserve"> </w:t>
+      </w:r>
+      <w:proofErr w:type="spellStart"/>
+      <w:r>
+        <w:t>T</w:t>
+      </w:r>
+      <w:r>
+        <w:t>ri</w:t>
+      </w:r>
+      <w:r>
+        <w:t>M</w:t>
+      </w:r>
+      <w:r>
+        <w:t>et</w:t>
+      </w:r>
+      <w:proofErr w:type="spellEnd"/>
+      <w:r>
+        <w:t xml:space="preserve"> service area boundar</w:t>
+      </w:r>
+      <w:r>
+        <w:t>y</w:t>
+      </w:r>
+      <w:r>
+        <w:t xml:space="preserve">, Portland neighborhood boundaries, </w:t>
+      </w:r>
+      <w:r>
+        <w:t xml:space="preserve">rail/bus/tram lines and routes, </w:t>
+      </w:r>
+      <w:r>
+        <w:t xml:space="preserve">rail/bus/tram stops and stations, </w:t>
+      </w:r>
+      <w:r>
+        <w:t>transit centers, and park &amp; ride locations.</w:t>
+      </w:r>
+      <w:r>
+        <w:t xml:space="preserve"> If the user clicks on any one of the</w:t>
+      </w:r>
+      <w:r>
+        <w:t xml:space="preserve"> features represented by a marker, they will be able to view a popup that will provide basic information about </w:t>
+      </w:r>
+      <w:r>
+        <w:t>that feature, as well as ridership data</w:t>
+      </w:r>
+      <w:r>
+        <w:t>, if available.</w:t>
+      </w:r>
+      <w:r>
+        <w:t xml:space="preserve"> In addition, when the neighborhood boundaries layer is selected, users can click anywhere within a given neighborhood</w:t>
+      </w:r>
+      <w:r>
+        <w:t xml:space="preserve"> to see the name of that neighborhood.</w:t>
+      </w:r>
+    </w:p>
+    <w:p/>
+    <w:p>
+      <w:pPr>
+        <w:rPr>
           <w:sz w:val="24"/>
           <w:szCs w:val="24"/>
         </w:rPr>
       </w:pPr>
-      <w:proofErr w:type="spellStart"/>
       <w:r>
         <w:rPr>
           <w:b/>
@@ -311,27 +378,94 @@
           <w:sz w:val="24"/>
           <w:szCs w:val="24"/>
         </w:rPr>
+        <w:t>Transit Heat Map</w:t>
+      </w:r>
+    </w:p>
+    <w:p>
+      <w:r>
+        <w:t xml:space="preserve">This map was included to </w:t>
+      </w:r>
+      <w:r>
+        <w:t xml:space="preserve">provide users with a visual and </w:t>
+      </w:r>
+      <w:r>
+        <w:t xml:space="preserve">interactive way to explore </w:t>
+      </w:r>
+      <w:proofErr w:type="spellStart"/>
+      <w:r>
+        <w:t>T</w:t>
+      </w:r>
+      <w:r>
+        <w:t>ri</w:t>
+      </w:r>
+      <w:r>
+        <w:t>M</w:t>
+      </w:r>
+      <w:r>
+        <w:t>et</w:t>
+      </w:r>
+      <w:proofErr w:type="spellEnd"/>
+      <w:r>
+        <w:t xml:space="preserve"> ridership</w:t>
+      </w:r>
+      <w:r>
+        <w:t xml:space="preserve"> by</w:t>
+      </w:r>
+      <w:r>
+        <w:t xml:space="preserve"> stop</w:t>
+      </w:r>
+      <w:r>
+        <w:t xml:space="preserve"> location and </w:t>
+      </w:r>
+      <w:r>
+        <w:t>the number of riders who utilize a given stop. The point intensity of each stop location</w:t>
+      </w:r>
+      <w:r>
+        <w:t xml:space="preserve"> is determined by the total number of</w:t>
+      </w:r>
+      <w:r>
+        <w:t xml:space="preserve"> average users from </w:t>
+      </w:r>
+      <w:r>
+        <w:t>spring 2018, fall 2018, spring 2019, and fall 2019.</w:t>
+      </w:r>
+      <w:r>
+        <w:t xml:space="preserve"> The map also contains layers featuring the </w:t>
+      </w:r>
+      <w:proofErr w:type="spellStart"/>
+      <w:r>
         <w:t>TriMet</w:t>
       </w:r>
       <w:proofErr w:type="spellEnd"/>
       <w:r>
+        <w:t xml:space="preserve"> service area boundary, Portland neighborhood boundaries</w:t>
+      </w:r>
+      <w:r>
+        <w:t>, and</w:t>
+      </w:r>
+      <w:r>
+        <w:t xml:space="preserve"> rail/bus/tram stops and stations.</w:t>
+      </w:r>
+    </w:p>
+    <w:p>
+      <w:pPr>
         <w:rPr>
           <w:b/>
           <w:bCs/>
           <w:sz w:val="24"/>
           <w:szCs w:val="24"/>
         </w:rPr>
-        <w:t xml:space="preserve"> Riders v. Precipitation</w:t>
-      </w:r>
-      <w:r>
+      </w:pPr>
+    </w:p>
+    <w:p>
+      <w:pPr>
         <w:rPr>
           <w:b/>
           <w:bCs/>
           <w:sz w:val="24"/>
           <w:szCs w:val="24"/>
         </w:rPr>
-        <w:t xml:space="preserve"> </w:t>
-      </w:r>
+      </w:pPr>
       <w:r>
         <w:rPr>
           <w:b/>
@@ -341,13 +475,13 @@
           <w:szCs w:val="24"/>
         </w:rPr>
         <w:drawing>
-          <wp:anchor distT="0" distB="0" distL="114300" distR="114300" simplePos="0" relativeHeight="251659264" behindDoc="0" locked="0" layoutInCell="1" allowOverlap="1" wp14:anchorId="54F2B89D" wp14:editId="70019BE7">
+          <wp:anchor distT="0" distB="0" distL="114300" distR="114300" simplePos="0" relativeHeight="251659264" behindDoc="0" locked="0" layoutInCell="1" allowOverlap="1" wp14:anchorId="54F2B89D" wp14:editId="060E97F9">
             <wp:simplePos x="0" y="0"/>
-            <wp:positionH relativeFrom="column">
-              <wp:posOffset>3273425</wp:posOffset>
+            <wp:positionH relativeFrom="margin">
+              <wp:align>right</wp:align>
             </wp:positionH>
             <wp:positionV relativeFrom="page">
-              <wp:posOffset>5013325</wp:posOffset>
+              <wp:posOffset>6861175</wp:posOffset>
             </wp:positionV>
             <wp:extent cx="2542032" cy="2276856"/>
             <wp:effectExtent l="0" t="0" r="0" b="9525"/>
@@ -364,7 +498,7 @@
                     <pic:cNvPicPr/>
                   </pic:nvPicPr>
                   <pic:blipFill>
-                    <a:blip r:embed="rId11" cstate="print">
+                    <a:blip r:embed="rId12" cstate="print">
                       <a:extLst>
                         <a:ext uri="{28A0092B-C50C-407E-A947-70E740481C1C}">
                           <a14:useLocalDpi xmlns:a14="http://schemas.microsoft.com/office/drawing/2010/main" val="0"/>
@@ -396,66 +530,26 @@
           </wp:anchor>
         </w:drawing>
       </w:r>
-    </w:p>
-    <w:p>
-      <w:r>
-        <w:t xml:space="preserve">This chart was included to help discern </w:t>
-      </w:r>
-      <w:r>
-        <w:t>whether or not a</w:t>
-      </w:r>
-      <w:r>
-        <w:t xml:space="preserve"> relationship might exist between monthly riders and monthly precip</w:t>
-      </w:r>
-      <w:r>
-        <w:t xml:space="preserve">itation across the measurement period </w:t>
-      </w:r>
-      <w:r>
-        <w:t>(</w:t>
-      </w:r>
-      <w:r>
-        <w:t>2017-2019</w:t>
-      </w:r>
-      <w:r>
-        <w:t>)</w:t>
-      </w:r>
-      <w:r>
-        <w:t xml:space="preserve"> for each transit type (Bus, MAX, WES). </w:t>
-      </w:r>
-      <w:r>
-        <w:t xml:space="preserve"> There does not seem to be an obvious relationship between precipitation and ridership</w:t>
-      </w:r>
-      <w:r>
-        <w:t xml:space="preserve"> when looking only at the </w:t>
-      </w:r>
-      <w:proofErr w:type="gramStart"/>
-      <w:r>
-        <w:t>3 year</w:t>
-      </w:r>
-      <w:proofErr w:type="gramEnd"/>
-      <w:r>
-        <w:t xml:space="preserve"> measurement period. </w:t>
-      </w:r>
-    </w:p>
-    <w:p>
-      <w:pPr>
+      <w:proofErr w:type="spellStart"/>
+      <w:r>
         <w:rPr>
           <w:b/>
           <w:bCs/>
           <w:sz w:val="24"/>
           <w:szCs w:val="24"/>
         </w:rPr>
-      </w:pPr>
-    </w:p>
-    <w:p>
-      <w:pPr>
+        <w:t>TriMet</w:t>
+      </w:r>
+      <w:proofErr w:type="spellEnd"/>
+      <w:r>
         <w:rPr>
           <w:b/>
           <w:bCs/>
           <w:sz w:val="24"/>
           <w:szCs w:val="24"/>
         </w:rPr>
-      </w:pPr>
+        <w:t xml:space="preserve"> Riders v. Precipitation</w:t>
+      </w:r>
       <w:r>
         <w:rPr>
           <w:b/>
@@ -463,68 +557,88 @@
           <w:sz w:val="24"/>
           <w:szCs w:val="24"/>
         </w:rPr>
-        <w:t xml:space="preserve">Monthly </w:t>
-      </w:r>
-      <w:proofErr w:type="spellStart"/>
-      <w:r>
+        <w:t xml:space="preserve"> </w:t>
+      </w:r>
+    </w:p>
+    <w:p>
+      <w:r>
+        <w:t xml:space="preserve">This chart was included to help discern </w:t>
+      </w:r>
+      <w:r>
+        <w:t>whether or not a</w:t>
+      </w:r>
+      <w:r>
+        <w:t xml:space="preserve"> relationship might exist between monthly riders and monthly precip</w:t>
+      </w:r>
+      <w:r>
+        <w:t xml:space="preserve">itation across the measurement period </w:t>
+      </w:r>
+      <w:r>
+        <w:t>(</w:t>
+      </w:r>
+      <w:r>
+        <w:t>2017-2019</w:t>
+      </w:r>
+      <w:r>
+        <w:t>)</w:t>
+      </w:r>
+      <w:r>
+        <w:t xml:space="preserve"> for each transit type (Bus, MAX, WES). </w:t>
+      </w:r>
+      <w:r>
+        <w:t xml:space="preserve"> There does not seem to be an obvious relationship between precipitation and ridership</w:t>
+      </w:r>
+      <w:r>
+        <w:t xml:space="preserve"> when looking only at the </w:t>
+      </w:r>
+      <w:proofErr w:type="gramStart"/>
+      <w:r>
+        <w:t>3 year</w:t>
+      </w:r>
+      <w:proofErr w:type="gramEnd"/>
+      <w:r>
+        <w:t xml:space="preserve"> measurement period. </w:t>
+      </w:r>
+    </w:p>
+    <w:p>
+      <w:pPr>
         <w:rPr>
           <w:b/>
           <w:bCs/>
           <w:sz w:val="24"/>
           <w:szCs w:val="24"/>
         </w:rPr>
-        <w:t>TriMet</w:t>
-      </w:r>
-      <w:proofErr w:type="spellEnd"/>
-      <w:r>
+      </w:pPr>
+    </w:p>
+    <w:p>
+      <w:pPr>
         <w:rPr>
           <w:b/>
           <w:bCs/>
           <w:sz w:val="24"/>
           <w:szCs w:val="24"/>
         </w:rPr>
-        <w:t xml:space="preserve"> Riders by Year</w:t>
-      </w:r>
-    </w:p>
-    <w:p>
-      <w:r>
-        <w:t xml:space="preserve">Each chart included in this section shows the monthly ridership (using the dropdown menu) </w:t>
-      </w:r>
-      <w:r>
-        <w:t xml:space="preserve">for each year </w:t>
-      </w:r>
-      <w:r>
-        <w:t>of the measurement period</w:t>
-      </w:r>
-      <w:r>
-        <w:t xml:space="preserve"> (2017-2019)</w:t>
-      </w:r>
-      <w:r>
-        <w:t xml:space="preserve"> for the associated type of transit</w:t>
-      </w:r>
-      <w:r>
-        <w:t>. The chart is colored using the included color scale that is defined by the total precipitation for the same month and year. The darker the color the more precipitation there was for the given month.</w:t>
-      </w:r>
-    </w:p>
-    <w:p>
-      <w:pPr>
+      </w:pPr>
+      <w:r>
         <w:rPr>
           <w:b/>
           <w:bCs/>
           <w:sz w:val="24"/>
           <w:szCs w:val="24"/>
         </w:rPr>
-      </w:pPr>
-    </w:p>
-    <w:p>
-      <w:pPr>
+        <w:t xml:space="preserve">Monthly </w:t>
+      </w:r>
+      <w:proofErr w:type="spellStart"/>
+      <w:r>
         <w:rPr>
           <w:b/>
           <w:bCs/>
           <w:sz w:val="24"/>
           <w:szCs w:val="24"/>
         </w:rPr>
-      </w:pPr>
+        <w:t>TriMet</w:t>
+      </w:r>
+      <w:proofErr w:type="spellEnd"/>
       <w:r>
         <w:rPr>
           <w:b/>
@@ -532,103 +646,101 @@
           <w:sz w:val="24"/>
           <w:szCs w:val="24"/>
         </w:rPr>
-        <w:t xml:space="preserve">Annual </w:t>
-      </w:r>
-      <w:proofErr w:type="spellStart"/>
-      <w:r>
+        <w:t xml:space="preserve"> Riders by Year</w:t>
+      </w:r>
+    </w:p>
+    <w:p>
+      <w:r>
+        <w:t xml:space="preserve">Each chart included in this section shows the monthly ridership (using the dropdown menu) </w:t>
+      </w:r>
+      <w:r>
+        <w:t xml:space="preserve">for each year </w:t>
+      </w:r>
+      <w:r>
+        <w:t>of the measurement period</w:t>
+      </w:r>
+      <w:r>
+        <w:t xml:space="preserve"> (2017-2019)</w:t>
+      </w:r>
+      <w:r>
+        <w:t xml:space="preserve"> for the associated type </w:t>
+      </w:r>
+    </w:p>
+    <w:p/>
+    <w:p>
+      <w:r>
+        <w:t>of transit</w:t>
+      </w:r>
+      <w:r>
+        <w:t>. The chart is colored using the included color scale that is defined by the total precipitation for the same month and year. The darker the color the more precipitation there was for the given month.</w:t>
+      </w:r>
+    </w:p>
+    <w:p>
+      <w:pPr>
         <w:rPr>
           <w:b/>
           <w:bCs/>
           <w:sz w:val="24"/>
           <w:szCs w:val="24"/>
         </w:rPr>
-        <w:t>TriMet</w:t>
-      </w:r>
-      <w:proofErr w:type="spellEnd"/>
-      <w:r>
+      </w:pPr>
+    </w:p>
+    <w:p>
+      <w:pPr>
         <w:rPr>
           <w:b/>
           <w:bCs/>
           <w:sz w:val="24"/>
           <w:szCs w:val="24"/>
         </w:rPr>
-        <w:t xml:space="preserve"> Riders</w:t>
-      </w:r>
-    </w:p>
-    <w:p>
-      <w:pPr>
+      </w:pPr>
+      <w:r>
         <w:rPr>
           <w:b/>
           <w:bCs/>
           <w:sz w:val="24"/>
           <w:szCs w:val="24"/>
         </w:rPr>
-      </w:pPr>
-      <w:r>
-        <w:t>To explore both ridership and precipitation across a given calendar year (2017-2019)</w:t>
-      </w:r>
-      <w:r>
-        <w:t>, a line chart has been included with the radius of the markers representing the total precipitation for that month. The larger the marker the higher the total precipitation.</w:t>
-      </w:r>
-      <w:r>
-        <w:t xml:space="preserve"> </w:t>
-      </w:r>
-      <w:bookmarkStart w:id="0" w:name="_GoBack"/>
-      <w:bookmarkEnd w:id="0"/>
-    </w:p>
-    <w:p>
-      <w:pPr>
+        <w:t xml:space="preserve">Annual </w:t>
+      </w:r>
+      <w:proofErr w:type="spellStart"/>
+      <w:r>
         <w:rPr>
           <w:b/>
           <w:bCs/>
           <w:sz w:val="24"/>
           <w:szCs w:val="24"/>
         </w:rPr>
-      </w:pPr>
-    </w:p>
-    <w:p>
-      <w:pPr>
+        <w:t>TriMet</w:t>
+      </w:r>
+      <w:proofErr w:type="spellEnd"/>
+      <w:r>
         <w:rPr>
           <w:b/>
           <w:bCs/>
           <w:sz w:val="24"/>
           <w:szCs w:val="24"/>
         </w:rPr>
-      </w:pPr>
-      <w:r>
+        <w:t xml:space="preserve"> Riders</w:t>
+      </w:r>
+    </w:p>
+    <w:p>
+      <w:pPr>
         <w:rPr>
           <w:b/>
           <w:bCs/>
           <w:sz w:val="24"/>
           <w:szCs w:val="24"/>
         </w:rPr>
-        <w:lastRenderedPageBreak/>
-        <w:t>Cost vs Rides</w:t>
-      </w:r>
-    </w:p>
-    <w:p>
-      <w:r>
-        <w:t xml:space="preserve">The Cost vs Rides chart shows the reported cost per ride vs the number of boarding rides for each of the four sample periods.  The blue dots show the data for each route.  The orange dots show the two routes with the </w:t>
-      </w:r>
-      <w:r>
-        <w:t>minimum</w:t>
-      </w:r>
-      <w:r>
-        <w:t xml:space="preserve"> and maximum cost per ride.  The green dot is the point where the median values for each axis cross. Notice that none of the bus routes make a profit on a per rider basis based on a $2.50 cost per ride.</w:t>
-      </w:r>
-    </w:p>
-    <w:p/>
-    <w:p>
-      <w:r>
-        <w:t xml:space="preserve">The two routes with the highest cost per rider are Route 97 and Route 152. Route 152 connects Milwaukie with the south end of the Max line and Route 97 connects Sherwood with the WES in Tualatin indicting that taking a bus to a train is not very popular.  The two routes with the lowest cost per ride </w:t>
-      </w:r>
-      <w:proofErr w:type="gramStart"/>
-      <w:r>
-        <w:t>is</w:t>
-      </w:r>
-      <w:proofErr w:type="gramEnd"/>
-      <w:r>
-        <w:t xml:space="preserve"> Route 72 going from Clackamas Towne Center to Gresham to Swan Island and Route 14 going from downtown Portland to the Max station at Foster and I205. Route 72 is a very long route going from one of Portland's outlying areas through mature populated areas to downtown.</w:t>
+      </w:pPr>
+      <w:r>
+        <w:t>To explore both ridership and precipitation across a given calendar year (2017-2019)</w:t>
+      </w:r>
+      <w:r>
+        <w:t>, a line chart has been included with the radius of the markers representing the total precipitation for that month. The larger the marker the higher the total precipitation.</w:t>
+      </w:r>
+      <w:r>
+        <w:t xml:space="preserve"> </w:t>
       </w:r>
     </w:p>
     <w:p>
@@ -650,16 +762,40 @@
           <w:szCs w:val="24"/>
         </w:rPr>
       </w:pPr>
-    </w:p>
-    <w:p>
-      <w:pPr>
+      <w:r>
         <w:rPr>
           <w:b/>
           <w:bCs/>
           <w:sz w:val="24"/>
           <w:szCs w:val="24"/>
         </w:rPr>
-      </w:pPr>
+        <w:t>Cost vs Rides</w:t>
+      </w:r>
+    </w:p>
+    <w:p>
+      <w:r>
+        <w:t xml:space="preserve">The Cost vs Rides chart shows the reported cost per ride vs the number of boarding rides for each of the four sample periods.  The blue dots show the data for each route.  The orange dots show the two routes with the </w:t>
+      </w:r>
+      <w:r>
+        <w:t>minimum</w:t>
+      </w:r>
+      <w:r>
+        <w:t xml:space="preserve"> and maximum cost per ride.  The green dot is the point where the median values for each axis cross. Notice that none of the bus routes make a profit on a per rider basis based on a $2.50 cost per ride.</w:t>
+      </w:r>
+    </w:p>
+    <w:p/>
+    <w:p>
+      <w:r>
+        <w:t xml:space="preserve">The two routes with the highest cost per rider are Route 97 and Route 152. Route 152 connects Milwaukie with the south end of the Max line and Route 97 connects Sherwood with the WES in Tualatin indicting that taking a bus to a train is not very popular.  The two routes with the lowest cost per ride </w:t>
+      </w:r>
+      <w:proofErr w:type="gramStart"/>
+      <w:r>
+        <w:t>is</w:t>
+      </w:r>
+      <w:proofErr w:type="gramEnd"/>
+      <w:r>
+        <w:t xml:space="preserve"> Route 72 going from Clackamas Towne Center to Gresham to Swan Island and Route 14 going from downtown Portland to the Max station at Foster and I205. Route 72 is a very long route going from one of Portland's outlying areas through mature populated areas to downtown.</w:t>
+      </w:r>
     </w:p>
     <w:p>
       <w:pPr>
@@ -670,13 +806,33 @@
           <w:szCs w:val="24"/>
         </w:rPr>
       </w:pPr>
-      <w:r>
+    </w:p>
+    <w:p>
+      <w:pPr>
         <w:rPr>
           <w:b/>
           <w:bCs/>
           <w:sz w:val="24"/>
           <w:szCs w:val="24"/>
         </w:rPr>
+      </w:pPr>
+    </w:p>
+    <w:p>
+      <w:pPr>
+        <w:rPr>
+          <w:b/>
+          <w:bCs/>
+          <w:sz w:val="24"/>
+          <w:szCs w:val="24"/>
+        </w:rPr>
+      </w:pPr>
+      <w:r>
+        <w:rPr>
+          <w:b/>
+          <w:bCs/>
+          <w:sz w:val="24"/>
+          <w:szCs w:val="24"/>
+        </w:rPr>
         <w:t>Installation</w:t>
       </w:r>
     </w:p>
@@ -689,7 +845,7 @@
       </w:r>
     </w:p>
     <w:p>
-      <w:hyperlink r:id="rId12" w:history="1">
+      <w:hyperlink r:id="rId13" w:history="1">
         <w:r>
           <w:rPr>
             <w:rStyle w:val="Hyperlink"/>
@@ -882,41 +1038,114 @@
           <w:szCs w:val="24"/>
         </w:rPr>
       </w:pPr>
-      <w:r>
+    </w:p>
+    <w:p>
+      <w:pPr>
         <w:rPr>
           <w:b/>
           <w:bCs/>
           <w:sz w:val="24"/>
           <w:szCs w:val="24"/>
         </w:rPr>
-        <w:t xml:space="preserve">New JavaScript module: </w:t>
-      </w:r>
-    </w:p>
-    <w:p>
-      <w:r>
-        <w:t>Leaflet.MakiMarkers.js</w:t>
-      </w:r>
-      <w:r>
-        <w:t xml:space="preserve"> </w:t>
-      </w:r>
-    </w:p>
-    <w:p/>
-    <w:p>
-      <w:pPr>
+      </w:pPr>
+      <w:r>
         <w:rPr>
           <w:b/>
           <w:bCs/>
           <w:sz w:val="24"/>
           <w:szCs w:val="24"/>
         </w:rPr>
-      </w:pPr>
-      <w:r>
+        <w:t xml:space="preserve">New JavaScript module: </w:t>
+      </w:r>
+    </w:p>
+    <w:p>
+      <w:r>
+        <w:t>Leaflet.MakiMarkers.js</w:t>
+      </w:r>
+    </w:p>
+    <w:p/>
+    <w:p>
+      <w:pPr>
         <w:rPr>
           <w:b/>
           <w:bCs/>
           <w:sz w:val="24"/>
           <w:szCs w:val="24"/>
         </w:rPr>
+      </w:pPr>
+      <w:r>
+        <w:rPr>
+          <w:b/>
+          <w:bCs/>
+          <w:sz w:val="24"/>
+          <w:szCs w:val="24"/>
+        </w:rPr>
+        <w:t>Other</w:t>
+      </w:r>
+      <w:r>
+        <w:rPr>
+          <w:b/>
+          <w:bCs/>
+          <w:sz w:val="24"/>
+          <w:szCs w:val="24"/>
+        </w:rPr>
+        <w:t xml:space="preserve"> JavaScript module</w:t>
+      </w:r>
+      <w:r>
+        <w:rPr>
+          <w:b/>
+          <w:bCs/>
+          <w:sz w:val="24"/>
+          <w:szCs w:val="24"/>
+        </w:rPr>
+        <w:t>s</w:t>
+      </w:r>
+      <w:r>
+        <w:rPr>
+          <w:b/>
+          <w:bCs/>
+          <w:sz w:val="24"/>
+          <w:szCs w:val="24"/>
+        </w:rPr>
+        <w:t xml:space="preserve">: </w:t>
+      </w:r>
+    </w:p>
+    <w:p>
+      <w:r>
+        <w:t>l</w:t>
+      </w:r>
+      <w:r>
+        <w:t>eaflet</w:t>
+      </w:r>
+      <w:r>
+        <w:t>-heat</w:t>
+      </w:r>
+      <w:r>
+        <w:t>.js</w:t>
+      </w:r>
+    </w:p>
+    <w:p>
+      <w:r>
+        <w:t>leaflet.markercluster.js</w:t>
+      </w:r>
+    </w:p>
+    <w:p/>
+    <w:p>
+      <w:pPr>
+        <w:rPr>
+          <w:b/>
+          <w:bCs/>
+          <w:sz w:val="24"/>
+          <w:szCs w:val="24"/>
+        </w:rPr>
+      </w:pPr>
+      <w:r>
+        <w:rPr>
+          <w:b/>
+          <w:bCs/>
+          <w:sz w:val="24"/>
+          <w:szCs w:val="24"/>
+        </w:rPr>
         <w:t>Data Acquisition and Munging</w:t>
       </w:r>
     </w:p>
@@ -964,7 +1193,6 @@
     </w:p>
     <w:p>
       <w:r>
-        <w:lastRenderedPageBreak/>
         <w:t>Census Reports and Route Ridership Reports were manually downloaded for the periods Spring 2018,</w:t>
       </w:r>
     </w:p>
@@ -986,7 +1214,7 @@
       <w:r>
         <w:t xml:space="preserve">The files arrive in PDF format and were converted from PDF to XLSX format using the online service </w:t>
       </w:r>
-      <w:hyperlink r:id="rId13" w:history="1">
+      <w:hyperlink r:id="rId14" w:history="1">
         <w:r>
           <w:rPr>
             <w:rStyle w:val="Hyperlink"/>
@@ -1077,6 +1305,137 @@
       </w:r>
     </w:p>
     <w:p/>
+    <w:p>
+      <w:r>
+        <w:t>Historical weather data was</w:t>
+      </w:r>
+      <w:r>
+        <w:t xml:space="preserve"> obtained</w:t>
+      </w:r>
+      <w:r>
+        <w:t xml:space="preserve"> from openweathermap.</w:t>
+      </w:r>
+      <w:r>
+        <w:t xml:space="preserve">org. </w:t>
+      </w:r>
+      <w:r>
+        <w:t xml:space="preserve">The </w:t>
+      </w:r>
+      <w:r>
+        <w:t xml:space="preserve">raw </w:t>
+      </w:r>
+      <w:r>
+        <w:t xml:space="preserve">data </w:t>
+      </w:r>
+      <w:r>
+        <w:t>w</w:t>
+      </w:r>
+      <w:r>
+        <w:t>as</w:t>
+      </w:r>
+      <w:r>
+        <w:t xml:space="preserve"> </w:t>
+      </w:r>
+      <w:r>
+        <w:t>downloaded</w:t>
+      </w:r>
+      <w:r>
+        <w:t xml:space="preserve"> </w:t>
+      </w:r>
+      <w:r>
+        <w:t>in a .csv file</w:t>
+      </w:r>
+      <w:r>
+        <w:t>.</w:t>
+      </w:r>
+      <w:r>
+        <w:t xml:space="preserve"> </w:t>
+      </w:r>
+      <w:r>
+        <w:t>Data munging/conversion</w:t>
+      </w:r>
+      <w:r>
+        <w:t xml:space="preserve"> was completed using</w:t>
+      </w:r>
+      <w:r>
+        <w:t xml:space="preserve"> a </w:t>
+      </w:r>
+      <w:proofErr w:type="spellStart"/>
+      <w:r>
+        <w:t>Jupyter</w:t>
+      </w:r>
+      <w:proofErr w:type="spellEnd"/>
+      <w:r>
+        <w:t xml:space="preserve"> Notebook </w:t>
+      </w:r>
+      <w:r>
+        <w:t>“</w:t>
+      </w:r>
+      <w:proofErr w:type="spellStart"/>
+      <w:r>
+        <w:t>weather_</w:t>
+      </w:r>
+      <w:proofErr w:type="gramStart"/>
+      <w:r>
+        <w:t>data.ipynb</w:t>
+      </w:r>
+      <w:proofErr w:type="spellEnd"/>
+      <w:proofErr w:type="gramEnd"/>
+      <w:r>
+        <w:t>”</w:t>
+      </w:r>
+      <w:r>
+        <w:t xml:space="preserve"> </w:t>
+      </w:r>
+      <w:r>
+        <w:t>and Pandas.</w:t>
+      </w:r>
+      <w:r>
+        <w:t xml:space="preserve"> </w:t>
+      </w:r>
+      <w:r>
+        <w:t xml:space="preserve">Once all </w:t>
+      </w:r>
+      <w:r>
+        <w:t xml:space="preserve">cells in the </w:t>
+      </w:r>
+      <w:proofErr w:type="spellStart"/>
+      <w:r>
+        <w:t>Jupyter</w:t>
+      </w:r>
+      <w:proofErr w:type="spellEnd"/>
+      <w:r>
+        <w:t xml:space="preserve"> Notebook have run, an output</w:t>
+      </w:r>
+      <w:r>
+        <w:t xml:space="preserve"> “</w:t>
+      </w:r>
+      <w:proofErr w:type="spellStart"/>
+      <w:r>
+        <w:t>final_weather_</w:t>
+      </w:r>
+      <w:proofErr w:type="gramStart"/>
+      <w:r>
+        <w:t>data.json</w:t>
+      </w:r>
+      <w:proofErr w:type="spellEnd"/>
+      <w:proofErr w:type="gramEnd"/>
+      <w:r>
+        <w:t>”</w:t>
+      </w:r>
+      <w:r>
+        <w:t xml:space="preserve"> fi</w:t>
+      </w:r>
+      <w:r>
+        <w:t>le is created and stored in the</w:t>
+      </w:r>
+      <w:r>
+        <w:t xml:space="preserve"> static/data directory</w:t>
+      </w:r>
+      <w:r>
+        <w:t>.</w:t>
+      </w:r>
+    </w:p>
     <w:p/>
     <w:p>
       <w:pPr>
@@ -1197,7 +1556,289 @@
         <w:t>ata</w:t>
       </w:r>
       <w:r>
-        <w:t xml:space="preserve"> files) </w:t>
+        <w:t xml:space="preserve"> files)</w:t>
+      </w:r>
+    </w:p>
+    <w:p>
+      <w:r>
+        <w:t xml:space="preserve">|-- </w:t>
+      </w:r>
+      <w:proofErr w:type="spellStart"/>
+      <w:r>
+        <w:rPr>
+          <w:b/>
+          <w:bCs/>
+        </w:rPr>
+        <w:t>raw_data</w:t>
+      </w:r>
+      <w:proofErr w:type="spellEnd"/>
+      <w:r>
+        <w:tab/>
+      </w:r>
+      <w:r>
+        <w:tab/>
+      </w:r>
+      <w:r>
+        <w:tab/>
+        <w:t>(General storage of raw data)</w:t>
+      </w:r>
+    </w:p>
+    <w:p>
+      <w:r>
+        <w:t xml:space="preserve">|-- </w:t>
+      </w:r>
+      <w:r>
+        <w:rPr>
+          <w:b/>
+          <w:bCs/>
+        </w:rPr>
+        <w:t>static</w:t>
+      </w:r>
+    </w:p>
+    <w:p>
+      <w:bookmarkStart w:id="0" w:name="_GoBack"/>
+      <w:bookmarkEnd w:id="0"/>
+    </w:p>
+    <w:p>
+      <w:r>
+        <w:t xml:space="preserve">|   |-- </w:t>
+      </w:r>
+      <w:proofErr w:type="spellStart"/>
+      <w:r>
+        <w:rPr>
+          <w:b/>
+          <w:bCs/>
+        </w:rPr>
+        <w:t>css</w:t>
+      </w:r>
+      <w:proofErr w:type="spellEnd"/>
+    </w:p>
+    <w:p>
+      <w:r>
+        <w:t>|   |   |-- leafletStyle.css</w:t>
+      </w:r>
+    </w:p>
+    <w:p>
+      <w:r>
+        <w:t>|   |   |-- plotlyStyle.css</w:t>
+      </w:r>
+    </w:p>
+    <w:p>
+      <w:r>
+        <w:t>|   |   `-- style.css</w:t>
+      </w:r>
+    </w:p>
+    <w:p>
+      <w:r>
+        <w:t xml:space="preserve">|   |-- </w:t>
+      </w:r>
+      <w:proofErr w:type="gramStart"/>
+      <w:r>
+        <w:rPr>
+          <w:b/>
+          <w:bCs/>
+        </w:rPr>
+        <w:t>data</w:t>
+      </w:r>
+      <w:r>
+        <w:t xml:space="preserve">  </w:t>
+      </w:r>
+      <w:r>
+        <w:tab/>
+      </w:r>
+      <w:proofErr w:type="gramEnd"/>
+      <w:r>
+        <w:tab/>
+      </w:r>
+      <w:r>
+        <w:tab/>
+        <w:t xml:space="preserve">(The final </w:t>
+      </w:r>
+      <w:r>
+        <w:t xml:space="preserve">JSON </w:t>
+      </w:r>
+      <w:r>
+        <w:t>output from munging, data and map overlays)</w:t>
+      </w:r>
+    </w:p>
+    <w:p>
+      <w:r>
+        <w:t xml:space="preserve">|   |-- </w:t>
+      </w:r>
+      <w:r>
+        <w:rPr>
+          <w:b/>
+          <w:bCs/>
+        </w:rPr>
+        <w:t>icons</w:t>
+      </w:r>
+      <w:r>
+        <w:t xml:space="preserve"> </w:t>
+      </w:r>
+      <w:r>
+        <w:tab/>
+      </w:r>
+      <w:r>
+        <w:tab/>
+      </w:r>
+      <w:r>
+        <w:tab/>
+      </w:r>
+      <w:r>
+        <w:t>(icons used on the map pages)</w:t>
+      </w:r>
+    </w:p>
+    <w:p>
+      <w:r>
+        <w:t xml:space="preserve">|   `-- </w:t>
+      </w:r>
+      <w:proofErr w:type="spellStart"/>
+      <w:r>
+        <w:rPr>
+          <w:b/>
+          <w:bCs/>
+        </w:rPr>
+        <w:t>js</w:t>
+      </w:r>
+      <w:proofErr w:type="spellEnd"/>
+    </w:p>
+    <w:p>
+      <w:r>
+        <w:t>|       |-- config.js</w:t>
+      </w:r>
+      <w:r>
+        <w:tab/>
+      </w:r>
+      <w:r>
+        <w:tab/>
+      </w:r>
+      <w:r>
+        <w:t>(Map API Keys</w:t>
+      </w:r>
+      <w:r>
+        <w:t>)</w:t>
+      </w:r>
+    </w:p>
+    <w:p>
+      <w:r>
+        <w:t xml:space="preserve">|       |-- </w:t>
+      </w:r>
+      <w:r>
+        <w:t>leaflet</w:t>
+      </w:r>
+      <w:r>
+        <w:t>.js</w:t>
+      </w:r>
+      <w:r>
+        <w:tab/>
+      </w:r>
+      <w:r>
+        <w:tab/>
+      </w:r>
+      <w:r>
+        <w:t xml:space="preserve">(JavaScript for </w:t>
+      </w:r>
+      <w:r>
+        <w:t>transit</w:t>
+      </w:r>
+      <w:r>
+        <w:t xml:space="preserve"> map page)</w:t>
+      </w:r>
+    </w:p>
+    <w:p>
+      <w:r>
+        <w:t xml:space="preserve">|       |-- </w:t>
+      </w:r>
+      <w:r>
+        <w:t>L</w:t>
+      </w:r>
+      <w:r>
+        <w:t>eaflet</w:t>
+      </w:r>
+      <w:r>
+        <w:t>.MakiMarkers</w:t>
+      </w:r>
+      <w:r>
+        <w:t>.js</w:t>
+      </w:r>
+      <w:r>
+        <w:tab/>
+        <w:t>(</w:t>
+      </w:r>
+      <w:r>
+        <w:t>leaflet custom marker plugin</w:t>
+      </w:r>
+      <w:r>
+        <w:t>)</w:t>
+      </w:r>
+    </w:p>
+    <w:p>
+      <w:r>
+        <w:t>|       |-- leaflet-heat.js</w:t>
+      </w:r>
+      <w:r>
+        <w:tab/>
+      </w:r>
+      <w:r>
+        <w:tab/>
+      </w:r>
+      <w:r>
+        <w:t>(</w:t>
+      </w:r>
+      <w:r>
+        <w:t>leaflet heatmap plugin</w:t>
+      </w:r>
+      <w:r>
+        <w:t>)</w:t>
+      </w:r>
+    </w:p>
+    <w:p>
+      <w:r>
+        <w:t>|       |-- plotly.js</w:t>
+      </w:r>
+      <w:r>
+        <w:tab/>
+      </w:r>
+      <w:r>
+        <w:tab/>
+      </w:r>
+      <w:r>
+        <w:tab/>
+      </w:r>
+      <w:r>
+        <w:t xml:space="preserve">(JavaScript for </w:t>
+      </w:r>
+      <w:r>
+        <w:t>weather and ridership charts)</w:t>
+      </w:r>
+    </w:p>
+    <w:p>
+      <w:r>
+        <w:t>|       |-- plotlyRoutes.js</w:t>
+      </w:r>
+      <w:r>
+        <w:t xml:space="preserve"> </w:t>
+      </w:r>
+      <w:r>
+        <w:tab/>
+      </w:r>
+      <w:r>
+        <w:tab/>
+      </w:r>
+      <w:r>
+        <w:t xml:space="preserve">(JavaScript for </w:t>
+      </w:r>
+      <w:r>
+        <w:t>cost-boarding analysis.)</w:t>
+      </w:r>
+    </w:p>
+    <w:p>
+      <w:r>
+        <w:t>|       `-- transitHeatmap.js</w:t>
+      </w:r>
+      <w:r>
+        <w:tab/>
+        <w:t>(JavaScript for heat map page)</w:t>
       </w:r>
     </w:p>
     <w:p>
@@ -1239,6 +1880,13 @@
       </w:r>
       <w:r>
         <w:tab/>
+        <w:t>(</w:t>
+      </w:r>
+      <w:r>
+        <w:t>Transit map page</w:t>
+      </w:r>
+      <w:r>
+        <w:t>)</w:t>
       </w:r>
     </w:p>
     <w:p>
@@ -1262,26 +1910,6 @@
       </w:r>
       <w:proofErr w:type="spellStart"/>
       <w:r>
-        <w:t>raw_data</w:t>
-      </w:r>
-      <w:proofErr w:type="spellEnd"/>
-      <w:r>
-        <w:tab/>
-      </w:r>
-      <w:r>
-        <w:tab/>
-      </w:r>
-      <w:r>
-        <w:tab/>
-        <w:t>(General storage of raw data)</w:t>
-      </w:r>
-    </w:p>
-    <w:p>
-      <w:r>
-        <w:t xml:space="preserve">|-- </w:t>
-      </w:r>
-      <w:proofErr w:type="spellStart"/>
-      <w:r>
         <w:t>rider_</w:t>
       </w:r>
       <w:proofErr w:type="gramStart"/>
@@ -1308,204 +1936,17 @@
     </w:p>
     <w:p>
       <w:r>
-        <w:t xml:space="preserve">|-- </w:t>
-      </w:r>
-      <w:r>
-        <w:rPr>
-          <w:b/>
-          <w:bCs/>
-        </w:rPr>
-        <w:t>static</w:t>
-      </w:r>
-    </w:p>
-    <w:p>
-      <w:r>
-        <w:t xml:space="preserve">|   |-- </w:t>
-      </w:r>
-      <w:proofErr w:type="spellStart"/>
-      <w:r>
-        <w:rPr>
-          <w:b/>
-          <w:bCs/>
-        </w:rPr>
-        <w:t>css</w:t>
-      </w:r>
-      <w:proofErr w:type="spellEnd"/>
-    </w:p>
-    <w:p>
-      <w:r>
-        <w:t>|   |   |-- leafletStyle.css</w:t>
-      </w:r>
-    </w:p>
-    <w:p>
-      <w:r>
-        <w:t>|   |   |-- plotlyStyle.css</w:t>
-      </w:r>
-    </w:p>
-    <w:p>
-      <w:r>
-        <w:t>|   |   `-- style.css</w:t>
-      </w:r>
-    </w:p>
-    <w:p>
-      <w:r>
-        <w:t xml:space="preserve">|   |-- </w:t>
-      </w:r>
-      <w:proofErr w:type="gramStart"/>
-      <w:r>
-        <w:rPr>
-          <w:b/>
-          <w:bCs/>
-        </w:rPr>
-        <w:t>data</w:t>
-      </w:r>
-      <w:r>
-        <w:t xml:space="preserve">  </w:t>
+        <w:t>|-- transitHeatmap.html</w:t>
       </w:r>
       <w:r>
         <w:tab/>
-      </w:r>
-      <w:proofErr w:type="gramEnd"/>
-      <w:r>
-        <w:tab/>
-      </w:r>
-      <w:r>
-        <w:tab/>
-        <w:t xml:space="preserve">(The final </w:t>
-      </w:r>
-      <w:r>
-        <w:t xml:space="preserve">JSON </w:t>
-      </w:r>
-      <w:r>
-        <w:t>output from munging, data and map overlays)</w:t>
-      </w:r>
-    </w:p>
-    <w:p>
-      <w:r>
-        <w:t xml:space="preserve">|   |-- </w:t>
-      </w:r>
-      <w:r>
-        <w:rPr>
-          <w:b/>
-          <w:bCs/>
-        </w:rPr>
-        <w:t>icons</w:t>
-      </w:r>
-      <w:r>
-        <w:t xml:space="preserve"> </w:t>
-      </w:r>
-      <w:r>
-        <w:tab/>
-      </w:r>
-      <w:r>
-        <w:tab/>
-      </w:r>
-      <w:r>
-        <w:tab/>
-      </w:r>
-      <w:r>
-        <w:t>(icons used on the map pages)</w:t>
-      </w:r>
-    </w:p>
-    <w:p>
-      <w:r>
-        <w:t xml:space="preserve">|   `-- </w:t>
-      </w:r>
-      <w:proofErr w:type="spellStart"/>
-      <w:r>
-        <w:rPr>
-          <w:b/>
-          <w:bCs/>
-        </w:rPr>
-        <w:t>js</w:t>
-      </w:r>
-      <w:proofErr w:type="spellEnd"/>
-    </w:p>
-    <w:p>
-      <w:r>
-        <w:t>|       |-- config.js</w:t>
-      </w:r>
-      <w:r>
-        <w:tab/>
-      </w:r>
-      <w:r>
-        <w:tab/>
-      </w:r>
-      <w:r>
-        <w:t>(Map API Keys</w:t>
-      </w:r>
-    </w:p>
-    <w:p>
-      <w:r>
-        <w:t>|       |-- leaflet-heat.js</w:t>
-      </w:r>
-      <w:r>
-        <w:tab/>
-      </w:r>
-      <w:r>
-        <w:tab/>
-      </w:r>
-      <w:r>
-        <w:t>(JavaScript for heat map pages)</w:t>
-      </w:r>
-    </w:p>
-    <w:p>
-      <w:r>
-        <w:t>|       |-- plotly.js</w:t>
-      </w:r>
-      <w:r>
-        <w:tab/>
-      </w:r>
-      <w:r>
-        <w:tab/>
-      </w:r>
-      <w:r>
-        <w:tab/>
-      </w:r>
-      <w:r>
-        <w:t xml:space="preserve">(JavaScript for </w:t>
-      </w:r>
-      <w:r>
-        <w:t>weather and ridership charts)</w:t>
-      </w:r>
-    </w:p>
-    <w:p>
-      <w:r>
-        <w:t>|       |-- plotlyRoutes.js</w:t>
-      </w:r>
-      <w:r>
-        <w:t xml:space="preserve"> </w:t>
-      </w:r>
-      <w:r>
-        <w:tab/>
-      </w:r>
-      <w:r>
-        <w:tab/>
-      </w:r>
-      <w:r>
-        <w:t xml:space="preserve">(JavaScript for </w:t>
-      </w:r>
-      <w:r>
-        <w:t>cost-boarding analysis.)</w:t>
-      </w:r>
-    </w:p>
-    <w:p>
-      <w:r>
-        <w:t>|       `-- transitHeatmap.js</w:t>
-      </w:r>
-      <w:r>
-        <w:tab/>
-        <w:t>(JavaScript for heat map pages)</w:t>
-      </w:r>
-    </w:p>
-    <w:p>
-      <w:r>
-        <w:lastRenderedPageBreak/>
-        <w:t>|-- transitHeatmap.html</w:t>
-      </w:r>
-      <w:r>
-        <w:tab/>
-        <w:t>(Transit Heatmap page)</w:t>
+        <w:t>(</w:t>
+      </w:r>
+      <w:r>
+        <w:t>heatmap page</w:t>
+      </w:r>
+      <w:r>
+        <w:t>)</w:t>
       </w:r>
     </w:p>
     <w:p>
@@ -1583,7 +2024,7 @@
     <w:p/>
     <w:p/>
     <w:sectPr>
-      <w:headerReference w:type="default" r:id="rId14"/>
+      <w:headerReference w:type="default" r:id="rId15"/>
       <w:pgSz w:w="12240" w:h="15840"/>
       <w:pgMar w:top="1440" w:right="1440" w:bottom="1440" w:left="1440" w:header="720" w:footer="720" w:gutter="0"/>
       <w:cols w:space="720"/>
@@ -4734,12 +5175,139 @@
 </file>
 
 <file path=customXml/item1.xml><?xml version="1.0" encoding="utf-8"?>
-<?mso-contentType ?>
-<FormTemplates xmlns="http://schemas.microsoft.com/sharepoint/v3/contenttype/forms">
-  <Display>DocumentLibraryForm</Display>
-  <Edit>AssetEditForm</Edit>
-  <New>DocumentLibraryForm</New>
-</FormTemplates>
+<p:properties xmlns:p="http://schemas.microsoft.com/office/2006/metadata/properties" xmlns:xsi="http://www.w3.org/2001/XMLSchema-instance" xmlns:pc="http://schemas.microsoft.com/office/infopath/2007/PartnerControls">
+  <documentManagement>
+    <LocLastLocAttemptVersionTypeLookup xmlns="4873beb7-5857-4685-be1f-d57550cc96cc" xsi:nil="true"/>
+    <MarketSpecific xmlns="4873beb7-5857-4685-be1f-d57550cc96cc">false</MarketSpecific>
+    <ApprovalStatus xmlns="4873beb7-5857-4685-be1f-d57550cc96cc">InProgress</ApprovalStatus>
+    <LocComments xmlns="4873beb7-5857-4685-be1f-d57550cc96cc" xsi:nil="true"/>
+    <DirectSourceMarket xmlns="4873beb7-5857-4685-be1f-d57550cc96cc" xsi:nil="true"/>
+    <LocPublishedLinkedAssetsLookup xmlns="4873beb7-5857-4685-be1f-d57550cc96cc" xsi:nil="true"/>
+    <ThumbnailAssetId xmlns="4873beb7-5857-4685-be1f-d57550cc96cc" xsi:nil="true"/>
+    <PrimaryImageGen xmlns="4873beb7-5857-4685-be1f-d57550cc96cc">true</PrimaryImageGen>
+    <LegacyData xmlns="4873beb7-5857-4685-be1f-d57550cc96cc" xsi:nil="true"/>
+    <LocNewPublishedVersionLookup xmlns="4873beb7-5857-4685-be1f-d57550cc96cc" xsi:nil="true"/>
+    <NumericId xmlns="4873beb7-5857-4685-be1f-d57550cc96cc">102787001</NumericId>
+    <TPFriendlyName xmlns="4873beb7-5857-4685-be1f-d57550cc96cc" xsi:nil="true"/>
+    <LocOverallPublishStatusLookup xmlns="4873beb7-5857-4685-be1f-d57550cc96cc" xsi:nil="true"/>
+    <LocRecommendedHandoff xmlns="4873beb7-5857-4685-be1f-d57550cc96cc" xsi:nil="true"/>
+    <BlockPublish xmlns="4873beb7-5857-4685-be1f-d57550cc96cc">false</BlockPublish>
+    <BusinessGroup xmlns="4873beb7-5857-4685-be1f-d57550cc96cc" xsi:nil="true"/>
+    <OpenTemplate xmlns="4873beb7-5857-4685-be1f-d57550cc96cc">true</OpenTemplate>
+    <SourceTitle xmlns="4873beb7-5857-4685-be1f-d57550cc96cc" xsi:nil="true"/>
+    <LocOverallLocStatusLookup xmlns="4873beb7-5857-4685-be1f-d57550cc96cc" xsi:nil="true"/>
+    <APEditor xmlns="4873beb7-5857-4685-be1f-d57550cc96cc">
+      <UserInfo>
+        <DisplayName/>
+        <AccountId xsi:nil="true"/>
+        <AccountType/>
+      </UserInfo>
+    </APEditor>
+    <UALocComments xmlns="4873beb7-5857-4685-be1f-d57550cc96cc" xsi:nil="true"/>
+    <IntlLangReviewDate xmlns="4873beb7-5857-4685-be1f-d57550cc96cc" xsi:nil="true"/>
+    <PublishStatusLookup xmlns="4873beb7-5857-4685-be1f-d57550cc96cc">
+      <Value>1343188</Value>
+    </PublishStatusLookup>
+    <ParentAssetId xmlns="4873beb7-5857-4685-be1f-d57550cc96cc" xsi:nil="true"/>
+    <FeatureTagsTaxHTField0 xmlns="4873beb7-5857-4685-be1f-d57550cc96cc">
+      <Terms xmlns="http://schemas.microsoft.com/office/infopath/2007/PartnerControls"/>
+    </FeatureTagsTaxHTField0>
+    <MachineTranslated xmlns="4873beb7-5857-4685-be1f-d57550cc96cc">false</MachineTranslated>
+    <Providers xmlns="4873beb7-5857-4685-be1f-d57550cc96cc" xsi:nil="true"/>
+    <OriginalSourceMarket xmlns="4873beb7-5857-4685-be1f-d57550cc96cc" xsi:nil="true"/>
+    <APDescription xmlns="4873beb7-5857-4685-be1f-d57550cc96cc" xsi:nil="true"/>
+    <ContentItem xmlns="4873beb7-5857-4685-be1f-d57550cc96cc" xsi:nil="true"/>
+    <ClipArtFilename xmlns="4873beb7-5857-4685-be1f-d57550cc96cc" xsi:nil="true"/>
+    <TPInstallLocation xmlns="4873beb7-5857-4685-be1f-d57550cc96cc" xsi:nil="true"/>
+    <TimesCloned xmlns="4873beb7-5857-4685-be1f-d57550cc96cc" xsi:nil="true"/>
+    <PublishTargets xmlns="4873beb7-5857-4685-be1f-d57550cc96cc">OfficeOnlineVNext</PublishTargets>
+    <AcquiredFrom xmlns="4873beb7-5857-4685-be1f-d57550cc96cc">Internal MS</AcquiredFrom>
+    <AssetStart xmlns="4873beb7-5857-4685-be1f-d57550cc96cc">2011-11-23T17:29:00+00:00</AssetStart>
+    <FriendlyTitle xmlns="4873beb7-5857-4685-be1f-d57550cc96cc" xsi:nil="true"/>
+    <Provider xmlns="4873beb7-5857-4685-be1f-d57550cc96cc" xsi:nil="true"/>
+    <LastHandOff xmlns="4873beb7-5857-4685-be1f-d57550cc96cc" xsi:nil="true"/>
+    <TPClientViewer xmlns="4873beb7-5857-4685-be1f-d57550cc96cc" xsi:nil="true"/>
+    <TemplateStatus xmlns="4873beb7-5857-4685-be1f-d57550cc96cc">Complete</TemplateStatus>
+    <Downloads xmlns="4873beb7-5857-4685-be1f-d57550cc96cc">0</Downloads>
+    <OOCacheId xmlns="4873beb7-5857-4685-be1f-d57550cc96cc" xsi:nil="true"/>
+    <IsDeleted xmlns="4873beb7-5857-4685-be1f-d57550cc96cc">false</IsDeleted>
+    <LocPublishedDependentAssetsLookup xmlns="4873beb7-5857-4685-be1f-d57550cc96cc" xsi:nil="true"/>
+    <AssetExpire xmlns="4873beb7-5857-4685-be1f-d57550cc96cc">2029-05-12T07:00:00+00:00</AssetExpire>
+    <CSXSubmissionMarket xmlns="4873beb7-5857-4685-be1f-d57550cc96cc" xsi:nil="true"/>
+    <DSATActionTaken xmlns="4873beb7-5857-4685-be1f-d57550cc96cc" xsi:nil="true"/>
+    <SubmitterId xmlns="4873beb7-5857-4685-be1f-d57550cc96cc" xsi:nil="true"/>
+    <EditorialTags xmlns="4873beb7-5857-4685-be1f-d57550cc96cc" xsi:nil="true"/>
+    <TPExecutable xmlns="4873beb7-5857-4685-be1f-d57550cc96cc" xsi:nil="true"/>
+    <CSXSubmissionDate xmlns="4873beb7-5857-4685-be1f-d57550cc96cc" xsi:nil="true"/>
+    <CSXUpdate xmlns="4873beb7-5857-4685-be1f-d57550cc96cc">false</CSXUpdate>
+    <AssetType xmlns="4873beb7-5857-4685-be1f-d57550cc96cc">TP</AssetType>
+    <ApprovalLog xmlns="4873beb7-5857-4685-be1f-d57550cc96cc" xsi:nil="true"/>
+    <BugNumber xmlns="4873beb7-5857-4685-be1f-d57550cc96cc" xsi:nil="true"/>
+    <OriginAsset xmlns="4873beb7-5857-4685-be1f-d57550cc96cc" xsi:nil="true"/>
+    <TPComponent xmlns="4873beb7-5857-4685-be1f-d57550cc96cc" xsi:nil="true"/>
+    <Milestone xmlns="4873beb7-5857-4685-be1f-d57550cc96cc" xsi:nil="true"/>
+    <RecommendationsModifier xmlns="4873beb7-5857-4685-be1f-d57550cc96cc" xsi:nil="true"/>
+    <AssetId xmlns="4873beb7-5857-4685-be1f-d57550cc96cc">TP102787001</AssetId>
+    <PolicheckWords xmlns="4873beb7-5857-4685-be1f-d57550cc96cc" xsi:nil="true"/>
+    <TPLaunchHelpLink xmlns="4873beb7-5857-4685-be1f-d57550cc96cc" xsi:nil="true"/>
+    <IntlLocPriority xmlns="4873beb7-5857-4685-be1f-d57550cc96cc" xsi:nil="true"/>
+    <TPApplication xmlns="4873beb7-5857-4685-be1f-d57550cc96cc" xsi:nil="true"/>
+    <IntlLangReviewer xmlns="4873beb7-5857-4685-be1f-d57550cc96cc" xsi:nil="true"/>
+    <HandoffToMSDN xmlns="4873beb7-5857-4685-be1f-d57550cc96cc" xsi:nil="true"/>
+    <PlannedPubDate xmlns="4873beb7-5857-4685-be1f-d57550cc96cc" xsi:nil="true"/>
+    <CrawlForDependencies xmlns="4873beb7-5857-4685-be1f-d57550cc96cc">false</CrawlForDependencies>
+    <LocLastLocAttemptVersionLookup xmlns="4873beb7-5857-4685-be1f-d57550cc96cc">693888</LocLastLocAttemptVersionLookup>
+    <LocProcessedForHandoffsLookup xmlns="4873beb7-5857-4685-be1f-d57550cc96cc" xsi:nil="true"/>
+    <TrustLevel xmlns="4873beb7-5857-4685-be1f-d57550cc96cc">1 Microsoft Managed Content</TrustLevel>
+    <CampaignTagsTaxHTField0 xmlns="4873beb7-5857-4685-be1f-d57550cc96cc">
+      <Terms xmlns="http://schemas.microsoft.com/office/infopath/2007/PartnerControls"/>
+    </CampaignTagsTaxHTField0>
+    <TPNamespace xmlns="4873beb7-5857-4685-be1f-d57550cc96cc" xsi:nil="true"/>
+    <LocOverallPreviewStatusLookup xmlns="4873beb7-5857-4685-be1f-d57550cc96cc" xsi:nil="true"/>
+    <TaxCatchAll xmlns="4873beb7-5857-4685-be1f-d57550cc96cc"/>
+    <IsSearchable xmlns="4873beb7-5857-4685-be1f-d57550cc96cc">false</IsSearchable>
+    <TemplateTemplateType xmlns="4873beb7-5857-4685-be1f-d57550cc96cc">Word Document Template</TemplateTemplateType>
+    <Markets xmlns="4873beb7-5857-4685-be1f-d57550cc96cc"/>
+    <IntlLangReview xmlns="4873beb7-5857-4685-be1f-d57550cc96cc" xsi:nil="true"/>
+    <UAProjectedTotalWords xmlns="4873beb7-5857-4685-be1f-d57550cc96cc" xsi:nil="true"/>
+    <OutputCachingOn xmlns="4873beb7-5857-4685-be1f-d57550cc96cc">false</OutputCachingOn>
+    <AverageRating xmlns="4873beb7-5857-4685-be1f-d57550cc96cc" xsi:nil="true"/>
+    <LocMarketGroupTiers2 xmlns="4873beb7-5857-4685-be1f-d57550cc96cc" xsi:nil="true"/>
+    <APAuthor xmlns="4873beb7-5857-4685-be1f-d57550cc96cc">
+      <UserInfo>
+        <DisplayName>REDMOND\v-namall</DisplayName>
+        <AccountId>978</AccountId>
+        <AccountType/>
+      </UserInfo>
+    </APAuthor>
+    <TPCommandLine xmlns="4873beb7-5857-4685-be1f-d57550cc96cc" xsi:nil="true"/>
+    <LocManualTestRequired xmlns="4873beb7-5857-4685-be1f-d57550cc96cc">false</LocManualTestRequired>
+    <TPAppVersion xmlns="4873beb7-5857-4685-be1f-d57550cc96cc" xsi:nil="true"/>
+    <EditorialStatus xmlns="4873beb7-5857-4685-be1f-d57550cc96cc">Complete</EditorialStatus>
+    <LocProcessedForMarketsLookup xmlns="4873beb7-5857-4685-be1f-d57550cc96cc" xsi:nil="true"/>
+    <LastModifiedDateTime xmlns="4873beb7-5857-4685-be1f-d57550cc96cc" xsi:nil="true"/>
+    <TPLaunchHelpLinkType xmlns="4873beb7-5857-4685-be1f-d57550cc96cc">Template</TPLaunchHelpLinkType>
+    <ScenarioTagsTaxHTField0 xmlns="4873beb7-5857-4685-be1f-d57550cc96cc">
+      <Terms xmlns="http://schemas.microsoft.com/office/infopath/2007/PartnerControls"/>
+    </ScenarioTagsTaxHTField0>
+    <OriginalRelease xmlns="4873beb7-5857-4685-be1f-d57550cc96cc">14</OriginalRelease>
+    <LocalizationTagsTaxHTField0 xmlns="4873beb7-5857-4685-be1f-d57550cc96cc">
+      <Terms xmlns="http://schemas.microsoft.com/office/infopath/2007/PartnerControls"/>
+    </LocalizationTagsTaxHTField0>
+    <Manager xmlns="4873beb7-5857-4685-be1f-d57550cc96cc" xsi:nil="true"/>
+    <UALocRecommendation xmlns="4873beb7-5857-4685-be1f-d57550cc96cc">Localize</UALocRecommendation>
+    <LocOverallHandbackStatusLookup xmlns="4873beb7-5857-4685-be1f-d57550cc96cc" xsi:nil="true"/>
+    <ArtSampleDocs xmlns="4873beb7-5857-4685-be1f-d57550cc96cc" xsi:nil="true"/>
+    <UACurrentWords xmlns="4873beb7-5857-4685-be1f-d57550cc96cc" xsi:nil="true"/>
+    <ShowIn xmlns="4873beb7-5857-4685-be1f-d57550cc96cc">Show everywhere</ShowIn>
+    <CSXHash xmlns="4873beb7-5857-4685-be1f-d57550cc96cc" xsi:nil="true"/>
+    <VoteCount xmlns="4873beb7-5857-4685-be1f-d57550cc96cc" xsi:nil="true"/>
+    <InternalTagsTaxHTField0 xmlns="4873beb7-5857-4685-be1f-d57550cc96cc">
+      <Terms xmlns="http://schemas.microsoft.com/office/infopath/2007/PartnerControls"/>
+    </InternalTagsTaxHTField0>
+    <UANotes xmlns="4873beb7-5857-4685-be1f-d57550cc96cc" xsi:nil="true"/>
+  </documentManagement>
+</p:properties>
 </file>
 
 <file path=customXml/item2.xml><?xml version="1.0" encoding="utf-8"?>
@@ -5783,145 +6351,20 @@
 </file>
 
 <file path=customXml/item3.xml><?xml version="1.0" encoding="utf-8"?>
-<p:properties xmlns:p="http://schemas.microsoft.com/office/2006/metadata/properties" xmlns:xsi="http://www.w3.org/2001/XMLSchema-instance" xmlns:pc="http://schemas.microsoft.com/office/infopath/2007/PartnerControls">
-  <documentManagement>
-    <LocLastLocAttemptVersionTypeLookup xmlns="4873beb7-5857-4685-be1f-d57550cc96cc" xsi:nil="true"/>
-    <MarketSpecific xmlns="4873beb7-5857-4685-be1f-d57550cc96cc">false</MarketSpecific>
-    <ApprovalStatus xmlns="4873beb7-5857-4685-be1f-d57550cc96cc">InProgress</ApprovalStatus>
-    <LocComments xmlns="4873beb7-5857-4685-be1f-d57550cc96cc" xsi:nil="true"/>
-    <DirectSourceMarket xmlns="4873beb7-5857-4685-be1f-d57550cc96cc" xsi:nil="true"/>
-    <LocPublishedLinkedAssetsLookup xmlns="4873beb7-5857-4685-be1f-d57550cc96cc" xsi:nil="true"/>
-    <ThumbnailAssetId xmlns="4873beb7-5857-4685-be1f-d57550cc96cc" xsi:nil="true"/>
-    <PrimaryImageGen xmlns="4873beb7-5857-4685-be1f-d57550cc96cc">true</PrimaryImageGen>
-    <LegacyData xmlns="4873beb7-5857-4685-be1f-d57550cc96cc" xsi:nil="true"/>
-    <LocNewPublishedVersionLookup xmlns="4873beb7-5857-4685-be1f-d57550cc96cc" xsi:nil="true"/>
-    <NumericId xmlns="4873beb7-5857-4685-be1f-d57550cc96cc">102787001</NumericId>
-    <TPFriendlyName xmlns="4873beb7-5857-4685-be1f-d57550cc96cc" xsi:nil="true"/>
-    <LocOverallPublishStatusLookup xmlns="4873beb7-5857-4685-be1f-d57550cc96cc" xsi:nil="true"/>
-    <LocRecommendedHandoff xmlns="4873beb7-5857-4685-be1f-d57550cc96cc" xsi:nil="true"/>
-    <BlockPublish xmlns="4873beb7-5857-4685-be1f-d57550cc96cc">false</BlockPublish>
-    <BusinessGroup xmlns="4873beb7-5857-4685-be1f-d57550cc96cc" xsi:nil="true"/>
-    <OpenTemplate xmlns="4873beb7-5857-4685-be1f-d57550cc96cc">true</OpenTemplate>
-    <SourceTitle xmlns="4873beb7-5857-4685-be1f-d57550cc96cc" xsi:nil="true"/>
-    <LocOverallLocStatusLookup xmlns="4873beb7-5857-4685-be1f-d57550cc96cc" xsi:nil="true"/>
-    <APEditor xmlns="4873beb7-5857-4685-be1f-d57550cc96cc">
-      <UserInfo>
-        <DisplayName/>
-        <AccountId xsi:nil="true"/>
-        <AccountType/>
-      </UserInfo>
-    </APEditor>
-    <UALocComments xmlns="4873beb7-5857-4685-be1f-d57550cc96cc" xsi:nil="true"/>
-    <IntlLangReviewDate xmlns="4873beb7-5857-4685-be1f-d57550cc96cc" xsi:nil="true"/>
-    <PublishStatusLookup xmlns="4873beb7-5857-4685-be1f-d57550cc96cc">
-      <Value>1343188</Value>
-    </PublishStatusLookup>
-    <ParentAssetId xmlns="4873beb7-5857-4685-be1f-d57550cc96cc" xsi:nil="true"/>
-    <FeatureTagsTaxHTField0 xmlns="4873beb7-5857-4685-be1f-d57550cc96cc">
-      <Terms xmlns="http://schemas.microsoft.com/office/infopath/2007/PartnerControls"/>
-    </FeatureTagsTaxHTField0>
-    <MachineTranslated xmlns="4873beb7-5857-4685-be1f-d57550cc96cc">false</MachineTranslated>
-    <Providers xmlns="4873beb7-5857-4685-be1f-d57550cc96cc" xsi:nil="true"/>
-    <OriginalSourceMarket xmlns="4873beb7-5857-4685-be1f-d57550cc96cc" xsi:nil="true"/>
-    <APDescription xmlns="4873beb7-5857-4685-be1f-d57550cc96cc" xsi:nil="true"/>
-    <ContentItem xmlns="4873beb7-5857-4685-be1f-d57550cc96cc" xsi:nil="true"/>
-    <ClipArtFilename xmlns="4873beb7-5857-4685-be1f-d57550cc96cc" xsi:nil="true"/>
-    <TPInstallLocation xmlns="4873beb7-5857-4685-be1f-d57550cc96cc" xsi:nil="true"/>
-    <TimesCloned xmlns="4873beb7-5857-4685-be1f-d57550cc96cc" xsi:nil="true"/>
-    <PublishTargets xmlns="4873beb7-5857-4685-be1f-d57550cc96cc">OfficeOnlineVNext</PublishTargets>
-    <AcquiredFrom xmlns="4873beb7-5857-4685-be1f-d57550cc96cc">Internal MS</AcquiredFrom>
-    <AssetStart xmlns="4873beb7-5857-4685-be1f-d57550cc96cc">2011-11-23T17:29:00+00:00</AssetStart>
-    <FriendlyTitle xmlns="4873beb7-5857-4685-be1f-d57550cc96cc" xsi:nil="true"/>
-    <Provider xmlns="4873beb7-5857-4685-be1f-d57550cc96cc" xsi:nil="true"/>
-    <LastHandOff xmlns="4873beb7-5857-4685-be1f-d57550cc96cc" xsi:nil="true"/>
-    <TPClientViewer xmlns="4873beb7-5857-4685-be1f-d57550cc96cc" xsi:nil="true"/>
-    <TemplateStatus xmlns="4873beb7-5857-4685-be1f-d57550cc96cc">Complete</TemplateStatus>
-    <Downloads xmlns="4873beb7-5857-4685-be1f-d57550cc96cc">0</Downloads>
-    <OOCacheId xmlns="4873beb7-5857-4685-be1f-d57550cc96cc" xsi:nil="true"/>
-    <IsDeleted xmlns="4873beb7-5857-4685-be1f-d57550cc96cc">false</IsDeleted>
-    <LocPublishedDependentAssetsLookup xmlns="4873beb7-5857-4685-be1f-d57550cc96cc" xsi:nil="true"/>
-    <AssetExpire xmlns="4873beb7-5857-4685-be1f-d57550cc96cc">2029-05-12T07:00:00+00:00</AssetExpire>
-    <CSXSubmissionMarket xmlns="4873beb7-5857-4685-be1f-d57550cc96cc" xsi:nil="true"/>
-    <DSATActionTaken xmlns="4873beb7-5857-4685-be1f-d57550cc96cc" xsi:nil="true"/>
-    <SubmitterId xmlns="4873beb7-5857-4685-be1f-d57550cc96cc" xsi:nil="true"/>
-    <EditorialTags xmlns="4873beb7-5857-4685-be1f-d57550cc96cc" xsi:nil="true"/>
-    <TPExecutable xmlns="4873beb7-5857-4685-be1f-d57550cc96cc" xsi:nil="true"/>
-    <CSXSubmissionDate xmlns="4873beb7-5857-4685-be1f-d57550cc96cc" xsi:nil="true"/>
-    <CSXUpdate xmlns="4873beb7-5857-4685-be1f-d57550cc96cc">false</CSXUpdate>
-    <AssetType xmlns="4873beb7-5857-4685-be1f-d57550cc96cc">TP</AssetType>
-    <ApprovalLog xmlns="4873beb7-5857-4685-be1f-d57550cc96cc" xsi:nil="true"/>
-    <BugNumber xmlns="4873beb7-5857-4685-be1f-d57550cc96cc" xsi:nil="true"/>
-    <OriginAsset xmlns="4873beb7-5857-4685-be1f-d57550cc96cc" xsi:nil="true"/>
-    <TPComponent xmlns="4873beb7-5857-4685-be1f-d57550cc96cc" xsi:nil="true"/>
-    <Milestone xmlns="4873beb7-5857-4685-be1f-d57550cc96cc" xsi:nil="true"/>
-    <RecommendationsModifier xmlns="4873beb7-5857-4685-be1f-d57550cc96cc" xsi:nil="true"/>
-    <AssetId xmlns="4873beb7-5857-4685-be1f-d57550cc96cc">TP102787001</AssetId>
-    <PolicheckWords xmlns="4873beb7-5857-4685-be1f-d57550cc96cc" xsi:nil="true"/>
-    <TPLaunchHelpLink xmlns="4873beb7-5857-4685-be1f-d57550cc96cc" xsi:nil="true"/>
-    <IntlLocPriority xmlns="4873beb7-5857-4685-be1f-d57550cc96cc" xsi:nil="true"/>
-    <TPApplication xmlns="4873beb7-5857-4685-be1f-d57550cc96cc" xsi:nil="true"/>
-    <IntlLangReviewer xmlns="4873beb7-5857-4685-be1f-d57550cc96cc" xsi:nil="true"/>
-    <HandoffToMSDN xmlns="4873beb7-5857-4685-be1f-d57550cc96cc" xsi:nil="true"/>
-    <PlannedPubDate xmlns="4873beb7-5857-4685-be1f-d57550cc96cc" xsi:nil="true"/>
-    <CrawlForDependencies xmlns="4873beb7-5857-4685-be1f-d57550cc96cc">false</CrawlForDependencies>
-    <LocLastLocAttemptVersionLookup xmlns="4873beb7-5857-4685-be1f-d57550cc96cc">693888</LocLastLocAttemptVersionLookup>
-    <LocProcessedForHandoffsLookup xmlns="4873beb7-5857-4685-be1f-d57550cc96cc" xsi:nil="true"/>
-    <TrustLevel xmlns="4873beb7-5857-4685-be1f-d57550cc96cc">1 Microsoft Managed Content</TrustLevel>
-    <CampaignTagsTaxHTField0 xmlns="4873beb7-5857-4685-be1f-d57550cc96cc">
-      <Terms xmlns="http://schemas.microsoft.com/office/infopath/2007/PartnerControls"/>
-    </CampaignTagsTaxHTField0>
-    <TPNamespace xmlns="4873beb7-5857-4685-be1f-d57550cc96cc" xsi:nil="true"/>
-    <LocOverallPreviewStatusLookup xmlns="4873beb7-5857-4685-be1f-d57550cc96cc" xsi:nil="true"/>
-    <TaxCatchAll xmlns="4873beb7-5857-4685-be1f-d57550cc96cc"/>
-    <IsSearchable xmlns="4873beb7-5857-4685-be1f-d57550cc96cc">false</IsSearchable>
-    <TemplateTemplateType xmlns="4873beb7-5857-4685-be1f-d57550cc96cc">Word Document Template</TemplateTemplateType>
-    <Markets xmlns="4873beb7-5857-4685-be1f-d57550cc96cc"/>
-    <IntlLangReview xmlns="4873beb7-5857-4685-be1f-d57550cc96cc" xsi:nil="true"/>
-    <UAProjectedTotalWords xmlns="4873beb7-5857-4685-be1f-d57550cc96cc" xsi:nil="true"/>
-    <OutputCachingOn xmlns="4873beb7-5857-4685-be1f-d57550cc96cc">false</OutputCachingOn>
-    <AverageRating xmlns="4873beb7-5857-4685-be1f-d57550cc96cc" xsi:nil="true"/>
-    <LocMarketGroupTiers2 xmlns="4873beb7-5857-4685-be1f-d57550cc96cc" xsi:nil="true"/>
-    <APAuthor xmlns="4873beb7-5857-4685-be1f-d57550cc96cc">
-      <UserInfo>
-        <DisplayName>REDMOND\v-namall</DisplayName>
-        <AccountId>978</AccountId>
-        <AccountType/>
-      </UserInfo>
-    </APAuthor>
-    <TPCommandLine xmlns="4873beb7-5857-4685-be1f-d57550cc96cc" xsi:nil="true"/>
-    <LocManualTestRequired xmlns="4873beb7-5857-4685-be1f-d57550cc96cc">false</LocManualTestRequired>
-    <TPAppVersion xmlns="4873beb7-5857-4685-be1f-d57550cc96cc" xsi:nil="true"/>
-    <EditorialStatus xmlns="4873beb7-5857-4685-be1f-d57550cc96cc">Complete</EditorialStatus>
-    <LocProcessedForMarketsLookup xmlns="4873beb7-5857-4685-be1f-d57550cc96cc" xsi:nil="true"/>
-    <LastModifiedDateTime xmlns="4873beb7-5857-4685-be1f-d57550cc96cc" xsi:nil="true"/>
-    <TPLaunchHelpLinkType xmlns="4873beb7-5857-4685-be1f-d57550cc96cc">Template</TPLaunchHelpLinkType>
-    <ScenarioTagsTaxHTField0 xmlns="4873beb7-5857-4685-be1f-d57550cc96cc">
-      <Terms xmlns="http://schemas.microsoft.com/office/infopath/2007/PartnerControls"/>
-    </ScenarioTagsTaxHTField0>
-    <OriginalRelease xmlns="4873beb7-5857-4685-be1f-d57550cc96cc">14</OriginalRelease>
-    <LocalizationTagsTaxHTField0 xmlns="4873beb7-5857-4685-be1f-d57550cc96cc">
-      <Terms xmlns="http://schemas.microsoft.com/office/infopath/2007/PartnerControls"/>
-    </LocalizationTagsTaxHTField0>
-    <Manager xmlns="4873beb7-5857-4685-be1f-d57550cc96cc" xsi:nil="true"/>
-    <UALocRecommendation xmlns="4873beb7-5857-4685-be1f-d57550cc96cc">Localize</UALocRecommendation>
-    <LocOverallHandbackStatusLookup xmlns="4873beb7-5857-4685-be1f-d57550cc96cc" xsi:nil="true"/>
-    <ArtSampleDocs xmlns="4873beb7-5857-4685-be1f-d57550cc96cc" xsi:nil="true"/>
-    <UACurrentWords xmlns="4873beb7-5857-4685-be1f-d57550cc96cc" xsi:nil="true"/>
-    <ShowIn xmlns="4873beb7-5857-4685-be1f-d57550cc96cc">Show everywhere</ShowIn>
-    <CSXHash xmlns="4873beb7-5857-4685-be1f-d57550cc96cc" xsi:nil="true"/>
-    <VoteCount xmlns="4873beb7-5857-4685-be1f-d57550cc96cc" xsi:nil="true"/>
-    <InternalTagsTaxHTField0 xmlns="4873beb7-5857-4685-be1f-d57550cc96cc">
-      <Terms xmlns="http://schemas.microsoft.com/office/infopath/2007/PartnerControls"/>
-    </InternalTagsTaxHTField0>
-    <UANotes xmlns="4873beb7-5857-4685-be1f-d57550cc96cc" xsi:nil="true"/>
-  </documentManagement>
-</p:properties>
+<?mso-contentType ?>
+<FormTemplates xmlns="http://schemas.microsoft.com/sharepoint/v3/contenttype/forms">
+  <Display>DocumentLibraryForm</Display>
+  <Edit>AssetEditForm</Edit>
+  <New>DocumentLibraryForm</New>
+</FormTemplates>
 </file>
 
 <file path=customXml/itemProps1.xml><?xml version="1.0" encoding="utf-8"?>
-<ds:datastoreItem xmlns:ds="http://schemas.openxmlformats.org/officeDocument/2006/customXml" ds:itemID="{C01C3C56-10DB-49F7-B061-44D8728D078A}">
+<ds:datastoreItem xmlns:ds="http://schemas.openxmlformats.org/officeDocument/2006/customXml" ds:itemID="{7FBDB1CC-CEFB-4E46-8174-1F0AA0D30B24}">
   <ds:schemaRefs>
-    <ds:schemaRef ds:uri="http://schemas.microsoft.com/sharepoint/v3/contenttype/forms"/>
+    <ds:schemaRef ds:uri="http://schemas.microsoft.com/office/2006/metadata/properties"/>
+    <ds:schemaRef ds:uri="http://schemas.microsoft.com/office/infopath/2007/PartnerControls"/>
+    <ds:schemaRef ds:uri="4873beb7-5857-4685-be1f-d57550cc96cc"/>
   </ds:schemaRefs>
 </ds:datastoreItem>
 </file>
@@ -5945,11 +6388,9 @@
 </file>
 
 <file path=customXml/itemProps3.xml><?xml version="1.0" encoding="utf-8"?>
-<ds:datastoreItem xmlns:ds="http://schemas.openxmlformats.org/officeDocument/2006/customXml" ds:itemID="{7FBDB1CC-CEFB-4E46-8174-1F0AA0D30B24}">
+<ds:datastoreItem xmlns:ds="http://schemas.openxmlformats.org/officeDocument/2006/customXml" ds:itemID="{C01C3C56-10DB-49F7-B061-44D8728D078A}">
   <ds:schemaRefs>
-    <ds:schemaRef ds:uri="http://schemas.microsoft.com/office/2006/metadata/properties"/>
-    <ds:schemaRef ds:uri="http://schemas.microsoft.com/office/infopath/2007/PartnerControls"/>
-    <ds:schemaRef ds:uri="4873beb7-5857-4685-be1f-d57550cc96cc"/>
+    <ds:schemaRef ds:uri="http://schemas.microsoft.com/sharepoint/v3/contenttype/forms"/>
   </ds:schemaRefs>
 </ds:datastoreItem>
 </file>
</xml_diff>

<commit_message>
Added map sections and details at end of munging section
</commit_message>
<xml_diff>
--- a/Documents/ProjectReport.docx
+++ b/Documents/ProjectReport.docx
@@ -816,16 +816,6 @@
           <w:szCs w:val="24"/>
         </w:rPr>
       </w:pPr>
-    </w:p>
-    <w:p>
-      <w:pPr>
-        <w:rPr>
-          <w:b/>
-          <w:bCs/>
-          <w:sz w:val="24"/>
-          <w:szCs w:val="24"/>
-        </w:rPr>
-      </w:pPr>
       <w:r>
         <w:rPr>
           <w:b/>
@@ -1048,6 +1038,18 @@
           <w:szCs w:val="24"/>
         </w:rPr>
       </w:pPr>
+    </w:p>
+    <w:p>
+      <w:pPr>
+        <w:rPr>
+          <w:b/>
+          <w:bCs/>
+          <w:sz w:val="24"/>
+          <w:szCs w:val="24"/>
+        </w:rPr>
+      </w:pPr>
+      <w:bookmarkStart w:id="0" w:name="_GoBack"/>
+      <w:bookmarkEnd w:id="0"/>
       <w:r>
         <w:rPr>
           <w:b/>
@@ -1382,10 +1384,7 @@
       <w:proofErr w:type="spellEnd"/>
       <w:proofErr w:type="gramEnd"/>
       <w:r>
-        <w:t>”</w:t>
-      </w:r>
-      <w:r>
-        <w:t xml:space="preserve"> </w:t>
+        <w:t xml:space="preserve">” </w:t>
       </w:r>
       <w:r>
         <w:t>and Pandas.</w:t>
@@ -1595,10 +1594,7 @@
         <w:t>static</w:t>
       </w:r>
     </w:p>
-    <w:p>
-      <w:bookmarkStart w:id="0" w:name="_GoBack"/>
-      <w:bookmarkEnd w:id="0"/>
-    </w:p>
+    <w:p/>
     <w:p>
       <w:r>
         <w:t xml:space="preserve">|   |-- </w:t>
@@ -1721,13 +1717,7 @@
     </w:p>
     <w:p>
       <w:r>
-        <w:t xml:space="preserve">|       |-- </w:t>
-      </w:r>
-      <w:r>
-        <w:t>leaflet</w:t>
-      </w:r>
-      <w:r>
-        <w:t>.js</w:t>
+        <w:t>|       |-- leaflet.js</w:t>
       </w:r>
       <w:r>
         <w:tab/>
@@ -5175,139 +5165,12 @@
 </file>
 
 <file path=customXml/item1.xml><?xml version="1.0" encoding="utf-8"?>
-<p:properties xmlns:p="http://schemas.microsoft.com/office/2006/metadata/properties" xmlns:xsi="http://www.w3.org/2001/XMLSchema-instance" xmlns:pc="http://schemas.microsoft.com/office/infopath/2007/PartnerControls">
-  <documentManagement>
-    <LocLastLocAttemptVersionTypeLookup xmlns="4873beb7-5857-4685-be1f-d57550cc96cc" xsi:nil="true"/>
-    <MarketSpecific xmlns="4873beb7-5857-4685-be1f-d57550cc96cc">false</MarketSpecific>
-    <ApprovalStatus xmlns="4873beb7-5857-4685-be1f-d57550cc96cc">InProgress</ApprovalStatus>
-    <LocComments xmlns="4873beb7-5857-4685-be1f-d57550cc96cc" xsi:nil="true"/>
-    <DirectSourceMarket xmlns="4873beb7-5857-4685-be1f-d57550cc96cc" xsi:nil="true"/>
-    <LocPublishedLinkedAssetsLookup xmlns="4873beb7-5857-4685-be1f-d57550cc96cc" xsi:nil="true"/>
-    <ThumbnailAssetId xmlns="4873beb7-5857-4685-be1f-d57550cc96cc" xsi:nil="true"/>
-    <PrimaryImageGen xmlns="4873beb7-5857-4685-be1f-d57550cc96cc">true</PrimaryImageGen>
-    <LegacyData xmlns="4873beb7-5857-4685-be1f-d57550cc96cc" xsi:nil="true"/>
-    <LocNewPublishedVersionLookup xmlns="4873beb7-5857-4685-be1f-d57550cc96cc" xsi:nil="true"/>
-    <NumericId xmlns="4873beb7-5857-4685-be1f-d57550cc96cc">102787001</NumericId>
-    <TPFriendlyName xmlns="4873beb7-5857-4685-be1f-d57550cc96cc" xsi:nil="true"/>
-    <LocOverallPublishStatusLookup xmlns="4873beb7-5857-4685-be1f-d57550cc96cc" xsi:nil="true"/>
-    <LocRecommendedHandoff xmlns="4873beb7-5857-4685-be1f-d57550cc96cc" xsi:nil="true"/>
-    <BlockPublish xmlns="4873beb7-5857-4685-be1f-d57550cc96cc">false</BlockPublish>
-    <BusinessGroup xmlns="4873beb7-5857-4685-be1f-d57550cc96cc" xsi:nil="true"/>
-    <OpenTemplate xmlns="4873beb7-5857-4685-be1f-d57550cc96cc">true</OpenTemplate>
-    <SourceTitle xmlns="4873beb7-5857-4685-be1f-d57550cc96cc" xsi:nil="true"/>
-    <LocOverallLocStatusLookup xmlns="4873beb7-5857-4685-be1f-d57550cc96cc" xsi:nil="true"/>
-    <APEditor xmlns="4873beb7-5857-4685-be1f-d57550cc96cc">
-      <UserInfo>
-        <DisplayName/>
-        <AccountId xsi:nil="true"/>
-        <AccountType/>
-      </UserInfo>
-    </APEditor>
-    <UALocComments xmlns="4873beb7-5857-4685-be1f-d57550cc96cc" xsi:nil="true"/>
-    <IntlLangReviewDate xmlns="4873beb7-5857-4685-be1f-d57550cc96cc" xsi:nil="true"/>
-    <PublishStatusLookup xmlns="4873beb7-5857-4685-be1f-d57550cc96cc">
-      <Value>1343188</Value>
-    </PublishStatusLookup>
-    <ParentAssetId xmlns="4873beb7-5857-4685-be1f-d57550cc96cc" xsi:nil="true"/>
-    <FeatureTagsTaxHTField0 xmlns="4873beb7-5857-4685-be1f-d57550cc96cc">
-      <Terms xmlns="http://schemas.microsoft.com/office/infopath/2007/PartnerControls"/>
-    </FeatureTagsTaxHTField0>
-    <MachineTranslated xmlns="4873beb7-5857-4685-be1f-d57550cc96cc">false</MachineTranslated>
-    <Providers xmlns="4873beb7-5857-4685-be1f-d57550cc96cc" xsi:nil="true"/>
-    <OriginalSourceMarket xmlns="4873beb7-5857-4685-be1f-d57550cc96cc" xsi:nil="true"/>
-    <APDescription xmlns="4873beb7-5857-4685-be1f-d57550cc96cc" xsi:nil="true"/>
-    <ContentItem xmlns="4873beb7-5857-4685-be1f-d57550cc96cc" xsi:nil="true"/>
-    <ClipArtFilename xmlns="4873beb7-5857-4685-be1f-d57550cc96cc" xsi:nil="true"/>
-    <TPInstallLocation xmlns="4873beb7-5857-4685-be1f-d57550cc96cc" xsi:nil="true"/>
-    <TimesCloned xmlns="4873beb7-5857-4685-be1f-d57550cc96cc" xsi:nil="true"/>
-    <PublishTargets xmlns="4873beb7-5857-4685-be1f-d57550cc96cc">OfficeOnlineVNext</PublishTargets>
-    <AcquiredFrom xmlns="4873beb7-5857-4685-be1f-d57550cc96cc">Internal MS</AcquiredFrom>
-    <AssetStart xmlns="4873beb7-5857-4685-be1f-d57550cc96cc">2011-11-23T17:29:00+00:00</AssetStart>
-    <FriendlyTitle xmlns="4873beb7-5857-4685-be1f-d57550cc96cc" xsi:nil="true"/>
-    <Provider xmlns="4873beb7-5857-4685-be1f-d57550cc96cc" xsi:nil="true"/>
-    <LastHandOff xmlns="4873beb7-5857-4685-be1f-d57550cc96cc" xsi:nil="true"/>
-    <TPClientViewer xmlns="4873beb7-5857-4685-be1f-d57550cc96cc" xsi:nil="true"/>
-    <TemplateStatus xmlns="4873beb7-5857-4685-be1f-d57550cc96cc">Complete</TemplateStatus>
-    <Downloads xmlns="4873beb7-5857-4685-be1f-d57550cc96cc">0</Downloads>
-    <OOCacheId xmlns="4873beb7-5857-4685-be1f-d57550cc96cc" xsi:nil="true"/>
-    <IsDeleted xmlns="4873beb7-5857-4685-be1f-d57550cc96cc">false</IsDeleted>
-    <LocPublishedDependentAssetsLookup xmlns="4873beb7-5857-4685-be1f-d57550cc96cc" xsi:nil="true"/>
-    <AssetExpire xmlns="4873beb7-5857-4685-be1f-d57550cc96cc">2029-05-12T07:00:00+00:00</AssetExpire>
-    <CSXSubmissionMarket xmlns="4873beb7-5857-4685-be1f-d57550cc96cc" xsi:nil="true"/>
-    <DSATActionTaken xmlns="4873beb7-5857-4685-be1f-d57550cc96cc" xsi:nil="true"/>
-    <SubmitterId xmlns="4873beb7-5857-4685-be1f-d57550cc96cc" xsi:nil="true"/>
-    <EditorialTags xmlns="4873beb7-5857-4685-be1f-d57550cc96cc" xsi:nil="true"/>
-    <TPExecutable xmlns="4873beb7-5857-4685-be1f-d57550cc96cc" xsi:nil="true"/>
-    <CSXSubmissionDate xmlns="4873beb7-5857-4685-be1f-d57550cc96cc" xsi:nil="true"/>
-    <CSXUpdate xmlns="4873beb7-5857-4685-be1f-d57550cc96cc">false</CSXUpdate>
-    <AssetType xmlns="4873beb7-5857-4685-be1f-d57550cc96cc">TP</AssetType>
-    <ApprovalLog xmlns="4873beb7-5857-4685-be1f-d57550cc96cc" xsi:nil="true"/>
-    <BugNumber xmlns="4873beb7-5857-4685-be1f-d57550cc96cc" xsi:nil="true"/>
-    <OriginAsset xmlns="4873beb7-5857-4685-be1f-d57550cc96cc" xsi:nil="true"/>
-    <TPComponent xmlns="4873beb7-5857-4685-be1f-d57550cc96cc" xsi:nil="true"/>
-    <Milestone xmlns="4873beb7-5857-4685-be1f-d57550cc96cc" xsi:nil="true"/>
-    <RecommendationsModifier xmlns="4873beb7-5857-4685-be1f-d57550cc96cc" xsi:nil="true"/>
-    <AssetId xmlns="4873beb7-5857-4685-be1f-d57550cc96cc">TP102787001</AssetId>
-    <PolicheckWords xmlns="4873beb7-5857-4685-be1f-d57550cc96cc" xsi:nil="true"/>
-    <TPLaunchHelpLink xmlns="4873beb7-5857-4685-be1f-d57550cc96cc" xsi:nil="true"/>
-    <IntlLocPriority xmlns="4873beb7-5857-4685-be1f-d57550cc96cc" xsi:nil="true"/>
-    <TPApplication xmlns="4873beb7-5857-4685-be1f-d57550cc96cc" xsi:nil="true"/>
-    <IntlLangReviewer xmlns="4873beb7-5857-4685-be1f-d57550cc96cc" xsi:nil="true"/>
-    <HandoffToMSDN xmlns="4873beb7-5857-4685-be1f-d57550cc96cc" xsi:nil="true"/>
-    <PlannedPubDate xmlns="4873beb7-5857-4685-be1f-d57550cc96cc" xsi:nil="true"/>
-    <CrawlForDependencies xmlns="4873beb7-5857-4685-be1f-d57550cc96cc">false</CrawlForDependencies>
-    <LocLastLocAttemptVersionLookup xmlns="4873beb7-5857-4685-be1f-d57550cc96cc">693888</LocLastLocAttemptVersionLookup>
-    <LocProcessedForHandoffsLookup xmlns="4873beb7-5857-4685-be1f-d57550cc96cc" xsi:nil="true"/>
-    <TrustLevel xmlns="4873beb7-5857-4685-be1f-d57550cc96cc">1 Microsoft Managed Content</TrustLevel>
-    <CampaignTagsTaxHTField0 xmlns="4873beb7-5857-4685-be1f-d57550cc96cc">
-      <Terms xmlns="http://schemas.microsoft.com/office/infopath/2007/PartnerControls"/>
-    </CampaignTagsTaxHTField0>
-    <TPNamespace xmlns="4873beb7-5857-4685-be1f-d57550cc96cc" xsi:nil="true"/>
-    <LocOverallPreviewStatusLookup xmlns="4873beb7-5857-4685-be1f-d57550cc96cc" xsi:nil="true"/>
-    <TaxCatchAll xmlns="4873beb7-5857-4685-be1f-d57550cc96cc"/>
-    <IsSearchable xmlns="4873beb7-5857-4685-be1f-d57550cc96cc">false</IsSearchable>
-    <TemplateTemplateType xmlns="4873beb7-5857-4685-be1f-d57550cc96cc">Word Document Template</TemplateTemplateType>
-    <Markets xmlns="4873beb7-5857-4685-be1f-d57550cc96cc"/>
-    <IntlLangReview xmlns="4873beb7-5857-4685-be1f-d57550cc96cc" xsi:nil="true"/>
-    <UAProjectedTotalWords xmlns="4873beb7-5857-4685-be1f-d57550cc96cc" xsi:nil="true"/>
-    <OutputCachingOn xmlns="4873beb7-5857-4685-be1f-d57550cc96cc">false</OutputCachingOn>
-    <AverageRating xmlns="4873beb7-5857-4685-be1f-d57550cc96cc" xsi:nil="true"/>
-    <LocMarketGroupTiers2 xmlns="4873beb7-5857-4685-be1f-d57550cc96cc" xsi:nil="true"/>
-    <APAuthor xmlns="4873beb7-5857-4685-be1f-d57550cc96cc">
-      <UserInfo>
-        <DisplayName>REDMOND\v-namall</DisplayName>
-        <AccountId>978</AccountId>
-        <AccountType/>
-      </UserInfo>
-    </APAuthor>
-    <TPCommandLine xmlns="4873beb7-5857-4685-be1f-d57550cc96cc" xsi:nil="true"/>
-    <LocManualTestRequired xmlns="4873beb7-5857-4685-be1f-d57550cc96cc">false</LocManualTestRequired>
-    <TPAppVersion xmlns="4873beb7-5857-4685-be1f-d57550cc96cc" xsi:nil="true"/>
-    <EditorialStatus xmlns="4873beb7-5857-4685-be1f-d57550cc96cc">Complete</EditorialStatus>
-    <LocProcessedForMarketsLookup xmlns="4873beb7-5857-4685-be1f-d57550cc96cc" xsi:nil="true"/>
-    <LastModifiedDateTime xmlns="4873beb7-5857-4685-be1f-d57550cc96cc" xsi:nil="true"/>
-    <TPLaunchHelpLinkType xmlns="4873beb7-5857-4685-be1f-d57550cc96cc">Template</TPLaunchHelpLinkType>
-    <ScenarioTagsTaxHTField0 xmlns="4873beb7-5857-4685-be1f-d57550cc96cc">
-      <Terms xmlns="http://schemas.microsoft.com/office/infopath/2007/PartnerControls"/>
-    </ScenarioTagsTaxHTField0>
-    <OriginalRelease xmlns="4873beb7-5857-4685-be1f-d57550cc96cc">14</OriginalRelease>
-    <LocalizationTagsTaxHTField0 xmlns="4873beb7-5857-4685-be1f-d57550cc96cc">
-      <Terms xmlns="http://schemas.microsoft.com/office/infopath/2007/PartnerControls"/>
-    </LocalizationTagsTaxHTField0>
-    <Manager xmlns="4873beb7-5857-4685-be1f-d57550cc96cc" xsi:nil="true"/>
-    <UALocRecommendation xmlns="4873beb7-5857-4685-be1f-d57550cc96cc">Localize</UALocRecommendation>
-    <LocOverallHandbackStatusLookup xmlns="4873beb7-5857-4685-be1f-d57550cc96cc" xsi:nil="true"/>
-    <ArtSampleDocs xmlns="4873beb7-5857-4685-be1f-d57550cc96cc" xsi:nil="true"/>
-    <UACurrentWords xmlns="4873beb7-5857-4685-be1f-d57550cc96cc" xsi:nil="true"/>
-    <ShowIn xmlns="4873beb7-5857-4685-be1f-d57550cc96cc">Show everywhere</ShowIn>
-    <CSXHash xmlns="4873beb7-5857-4685-be1f-d57550cc96cc" xsi:nil="true"/>
-    <VoteCount xmlns="4873beb7-5857-4685-be1f-d57550cc96cc" xsi:nil="true"/>
-    <InternalTagsTaxHTField0 xmlns="4873beb7-5857-4685-be1f-d57550cc96cc">
-      <Terms xmlns="http://schemas.microsoft.com/office/infopath/2007/PartnerControls"/>
-    </InternalTagsTaxHTField0>
-    <UANotes xmlns="4873beb7-5857-4685-be1f-d57550cc96cc" xsi:nil="true"/>
-  </documentManagement>
-</p:properties>
+<?mso-contentType ?>
+<FormTemplates xmlns="http://schemas.microsoft.com/sharepoint/v3/contenttype/forms">
+  <Display>DocumentLibraryForm</Display>
+  <Edit>AssetEditForm</Edit>
+  <New>DocumentLibraryForm</New>
+</FormTemplates>
 </file>
 
 <file path=customXml/item2.xml><?xml version="1.0" encoding="utf-8"?>
@@ -6351,20 +6214,145 @@
 </file>
 
 <file path=customXml/item3.xml><?xml version="1.0" encoding="utf-8"?>
-<?mso-contentType ?>
-<FormTemplates xmlns="http://schemas.microsoft.com/sharepoint/v3/contenttype/forms">
-  <Display>DocumentLibraryForm</Display>
-  <Edit>AssetEditForm</Edit>
-  <New>DocumentLibraryForm</New>
-</FormTemplates>
+<p:properties xmlns:p="http://schemas.microsoft.com/office/2006/metadata/properties" xmlns:xsi="http://www.w3.org/2001/XMLSchema-instance" xmlns:pc="http://schemas.microsoft.com/office/infopath/2007/PartnerControls">
+  <documentManagement>
+    <LocLastLocAttemptVersionTypeLookup xmlns="4873beb7-5857-4685-be1f-d57550cc96cc" xsi:nil="true"/>
+    <MarketSpecific xmlns="4873beb7-5857-4685-be1f-d57550cc96cc">false</MarketSpecific>
+    <ApprovalStatus xmlns="4873beb7-5857-4685-be1f-d57550cc96cc">InProgress</ApprovalStatus>
+    <LocComments xmlns="4873beb7-5857-4685-be1f-d57550cc96cc" xsi:nil="true"/>
+    <DirectSourceMarket xmlns="4873beb7-5857-4685-be1f-d57550cc96cc" xsi:nil="true"/>
+    <LocPublishedLinkedAssetsLookup xmlns="4873beb7-5857-4685-be1f-d57550cc96cc" xsi:nil="true"/>
+    <ThumbnailAssetId xmlns="4873beb7-5857-4685-be1f-d57550cc96cc" xsi:nil="true"/>
+    <PrimaryImageGen xmlns="4873beb7-5857-4685-be1f-d57550cc96cc">true</PrimaryImageGen>
+    <LegacyData xmlns="4873beb7-5857-4685-be1f-d57550cc96cc" xsi:nil="true"/>
+    <LocNewPublishedVersionLookup xmlns="4873beb7-5857-4685-be1f-d57550cc96cc" xsi:nil="true"/>
+    <NumericId xmlns="4873beb7-5857-4685-be1f-d57550cc96cc">102787001</NumericId>
+    <TPFriendlyName xmlns="4873beb7-5857-4685-be1f-d57550cc96cc" xsi:nil="true"/>
+    <LocOverallPublishStatusLookup xmlns="4873beb7-5857-4685-be1f-d57550cc96cc" xsi:nil="true"/>
+    <LocRecommendedHandoff xmlns="4873beb7-5857-4685-be1f-d57550cc96cc" xsi:nil="true"/>
+    <BlockPublish xmlns="4873beb7-5857-4685-be1f-d57550cc96cc">false</BlockPublish>
+    <BusinessGroup xmlns="4873beb7-5857-4685-be1f-d57550cc96cc" xsi:nil="true"/>
+    <OpenTemplate xmlns="4873beb7-5857-4685-be1f-d57550cc96cc">true</OpenTemplate>
+    <SourceTitle xmlns="4873beb7-5857-4685-be1f-d57550cc96cc" xsi:nil="true"/>
+    <LocOverallLocStatusLookup xmlns="4873beb7-5857-4685-be1f-d57550cc96cc" xsi:nil="true"/>
+    <APEditor xmlns="4873beb7-5857-4685-be1f-d57550cc96cc">
+      <UserInfo>
+        <DisplayName/>
+        <AccountId xsi:nil="true"/>
+        <AccountType/>
+      </UserInfo>
+    </APEditor>
+    <UALocComments xmlns="4873beb7-5857-4685-be1f-d57550cc96cc" xsi:nil="true"/>
+    <IntlLangReviewDate xmlns="4873beb7-5857-4685-be1f-d57550cc96cc" xsi:nil="true"/>
+    <PublishStatusLookup xmlns="4873beb7-5857-4685-be1f-d57550cc96cc">
+      <Value>1343188</Value>
+    </PublishStatusLookup>
+    <ParentAssetId xmlns="4873beb7-5857-4685-be1f-d57550cc96cc" xsi:nil="true"/>
+    <FeatureTagsTaxHTField0 xmlns="4873beb7-5857-4685-be1f-d57550cc96cc">
+      <Terms xmlns="http://schemas.microsoft.com/office/infopath/2007/PartnerControls"/>
+    </FeatureTagsTaxHTField0>
+    <MachineTranslated xmlns="4873beb7-5857-4685-be1f-d57550cc96cc">false</MachineTranslated>
+    <Providers xmlns="4873beb7-5857-4685-be1f-d57550cc96cc" xsi:nil="true"/>
+    <OriginalSourceMarket xmlns="4873beb7-5857-4685-be1f-d57550cc96cc" xsi:nil="true"/>
+    <APDescription xmlns="4873beb7-5857-4685-be1f-d57550cc96cc" xsi:nil="true"/>
+    <ContentItem xmlns="4873beb7-5857-4685-be1f-d57550cc96cc" xsi:nil="true"/>
+    <ClipArtFilename xmlns="4873beb7-5857-4685-be1f-d57550cc96cc" xsi:nil="true"/>
+    <TPInstallLocation xmlns="4873beb7-5857-4685-be1f-d57550cc96cc" xsi:nil="true"/>
+    <TimesCloned xmlns="4873beb7-5857-4685-be1f-d57550cc96cc" xsi:nil="true"/>
+    <PublishTargets xmlns="4873beb7-5857-4685-be1f-d57550cc96cc">OfficeOnlineVNext</PublishTargets>
+    <AcquiredFrom xmlns="4873beb7-5857-4685-be1f-d57550cc96cc">Internal MS</AcquiredFrom>
+    <AssetStart xmlns="4873beb7-5857-4685-be1f-d57550cc96cc">2011-11-23T17:29:00+00:00</AssetStart>
+    <FriendlyTitle xmlns="4873beb7-5857-4685-be1f-d57550cc96cc" xsi:nil="true"/>
+    <Provider xmlns="4873beb7-5857-4685-be1f-d57550cc96cc" xsi:nil="true"/>
+    <LastHandOff xmlns="4873beb7-5857-4685-be1f-d57550cc96cc" xsi:nil="true"/>
+    <TPClientViewer xmlns="4873beb7-5857-4685-be1f-d57550cc96cc" xsi:nil="true"/>
+    <TemplateStatus xmlns="4873beb7-5857-4685-be1f-d57550cc96cc">Complete</TemplateStatus>
+    <Downloads xmlns="4873beb7-5857-4685-be1f-d57550cc96cc">0</Downloads>
+    <OOCacheId xmlns="4873beb7-5857-4685-be1f-d57550cc96cc" xsi:nil="true"/>
+    <IsDeleted xmlns="4873beb7-5857-4685-be1f-d57550cc96cc">false</IsDeleted>
+    <LocPublishedDependentAssetsLookup xmlns="4873beb7-5857-4685-be1f-d57550cc96cc" xsi:nil="true"/>
+    <AssetExpire xmlns="4873beb7-5857-4685-be1f-d57550cc96cc">2029-05-12T07:00:00+00:00</AssetExpire>
+    <CSXSubmissionMarket xmlns="4873beb7-5857-4685-be1f-d57550cc96cc" xsi:nil="true"/>
+    <DSATActionTaken xmlns="4873beb7-5857-4685-be1f-d57550cc96cc" xsi:nil="true"/>
+    <SubmitterId xmlns="4873beb7-5857-4685-be1f-d57550cc96cc" xsi:nil="true"/>
+    <EditorialTags xmlns="4873beb7-5857-4685-be1f-d57550cc96cc" xsi:nil="true"/>
+    <TPExecutable xmlns="4873beb7-5857-4685-be1f-d57550cc96cc" xsi:nil="true"/>
+    <CSXSubmissionDate xmlns="4873beb7-5857-4685-be1f-d57550cc96cc" xsi:nil="true"/>
+    <CSXUpdate xmlns="4873beb7-5857-4685-be1f-d57550cc96cc">false</CSXUpdate>
+    <AssetType xmlns="4873beb7-5857-4685-be1f-d57550cc96cc">TP</AssetType>
+    <ApprovalLog xmlns="4873beb7-5857-4685-be1f-d57550cc96cc" xsi:nil="true"/>
+    <BugNumber xmlns="4873beb7-5857-4685-be1f-d57550cc96cc" xsi:nil="true"/>
+    <OriginAsset xmlns="4873beb7-5857-4685-be1f-d57550cc96cc" xsi:nil="true"/>
+    <TPComponent xmlns="4873beb7-5857-4685-be1f-d57550cc96cc" xsi:nil="true"/>
+    <Milestone xmlns="4873beb7-5857-4685-be1f-d57550cc96cc" xsi:nil="true"/>
+    <RecommendationsModifier xmlns="4873beb7-5857-4685-be1f-d57550cc96cc" xsi:nil="true"/>
+    <AssetId xmlns="4873beb7-5857-4685-be1f-d57550cc96cc">TP102787001</AssetId>
+    <PolicheckWords xmlns="4873beb7-5857-4685-be1f-d57550cc96cc" xsi:nil="true"/>
+    <TPLaunchHelpLink xmlns="4873beb7-5857-4685-be1f-d57550cc96cc" xsi:nil="true"/>
+    <IntlLocPriority xmlns="4873beb7-5857-4685-be1f-d57550cc96cc" xsi:nil="true"/>
+    <TPApplication xmlns="4873beb7-5857-4685-be1f-d57550cc96cc" xsi:nil="true"/>
+    <IntlLangReviewer xmlns="4873beb7-5857-4685-be1f-d57550cc96cc" xsi:nil="true"/>
+    <HandoffToMSDN xmlns="4873beb7-5857-4685-be1f-d57550cc96cc" xsi:nil="true"/>
+    <PlannedPubDate xmlns="4873beb7-5857-4685-be1f-d57550cc96cc" xsi:nil="true"/>
+    <CrawlForDependencies xmlns="4873beb7-5857-4685-be1f-d57550cc96cc">false</CrawlForDependencies>
+    <LocLastLocAttemptVersionLookup xmlns="4873beb7-5857-4685-be1f-d57550cc96cc">693888</LocLastLocAttemptVersionLookup>
+    <LocProcessedForHandoffsLookup xmlns="4873beb7-5857-4685-be1f-d57550cc96cc" xsi:nil="true"/>
+    <TrustLevel xmlns="4873beb7-5857-4685-be1f-d57550cc96cc">1 Microsoft Managed Content</TrustLevel>
+    <CampaignTagsTaxHTField0 xmlns="4873beb7-5857-4685-be1f-d57550cc96cc">
+      <Terms xmlns="http://schemas.microsoft.com/office/infopath/2007/PartnerControls"/>
+    </CampaignTagsTaxHTField0>
+    <TPNamespace xmlns="4873beb7-5857-4685-be1f-d57550cc96cc" xsi:nil="true"/>
+    <LocOverallPreviewStatusLookup xmlns="4873beb7-5857-4685-be1f-d57550cc96cc" xsi:nil="true"/>
+    <TaxCatchAll xmlns="4873beb7-5857-4685-be1f-d57550cc96cc"/>
+    <IsSearchable xmlns="4873beb7-5857-4685-be1f-d57550cc96cc">false</IsSearchable>
+    <TemplateTemplateType xmlns="4873beb7-5857-4685-be1f-d57550cc96cc">Word Document Template</TemplateTemplateType>
+    <Markets xmlns="4873beb7-5857-4685-be1f-d57550cc96cc"/>
+    <IntlLangReview xmlns="4873beb7-5857-4685-be1f-d57550cc96cc" xsi:nil="true"/>
+    <UAProjectedTotalWords xmlns="4873beb7-5857-4685-be1f-d57550cc96cc" xsi:nil="true"/>
+    <OutputCachingOn xmlns="4873beb7-5857-4685-be1f-d57550cc96cc">false</OutputCachingOn>
+    <AverageRating xmlns="4873beb7-5857-4685-be1f-d57550cc96cc" xsi:nil="true"/>
+    <LocMarketGroupTiers2 xmlns="4873beb7-5857-4685-be1f-d57550cc96cc" xsi:nil="true"/>
+    <APAuthor xmlns="4873beb7-5857-4685-be1f-d57550cc96cc">
+      <UserInfo>
+        <DisplayName>REDMOND\v-namall</DisplayName>
+        <AccountId>978</AccountId>
+        <AccountType/>
+      </UserInfo>
+    </APAuthor>
+    <TPCommandLine xmlns="4873beb7-5857-4685-be1f-d57550cc96cc" xsi:nil="true"/>
+    <LocManualTestRequired xmlns="4873beb7-5857-4685-be1f-d57550cc96cc">false</LocManualTestRequired>
+    <TPAppVersion xmlns="4873beb7-5857-4685-be1f-d57550cc96cc" xsi:nil="true"/>
+    <EditorialStatus xmlns="4873beb7-5857-4685-be1f-d57550cc96cc">Complete</EditorialStatus>
+    <LocProcessedForMarketsLookup xmlns="4873beb7-5857-4685-be1f-d57550cc96cc" xsi:nil="true"/>
+    <LastModifiedDateTime xmlns="4873beb7-5857-4685-be1f-d57550cc96cc" xsi:nil="true"/>
+    <TPLaunchHelpLinkType xmlns="4873beb7-5857-4685-be1f-d57550cc96cc">Template</TPLaunchHelpLinkType>
+    <ScenarioTagsTaxHTField0 xmlns="4873beb7-5857-4685-be1f-d57550cc96cc">
+      <Terms xmlns="http://schemas.microsoft.com/office/infopath/2007/PartnerControls"/>
+    </ScenarioTagsTaxHTField0>
+    <OriginalRelease xmlns="4873beb7-5857-4685-be1f-d57550cc96cc">14</OriginalRelease>
+    <LocalizationTagsTaxHTField0 xmlns="4873beb7-5857-4685-be1f-d57550cc96cc">
+      <Terms xmlns="http://schemas.microsoft.com/office/infopath/2007/PartnerControls"/>
+    </LocalizationTagsTaxHTField0>
+    <Manager xmlns="4873beb7-5857-4685-be1f-d57550cc96cc" xsi:nil="true"/>
+    <UALocRecommendation xmlns="4873beb7-5857-4685-be1f-d57550cc96cc">Localize</UALocRecommendation>
+    <LocOverallHandbackStatusLookup xmlns="4873beb7-5857-4685-be1f-d57550cc96cc" xsi:nil="true"/>
+    <ArtSampleDocs xmlns="4873beb7-5857-4685-be1f-d57550cc96cc" xsi:nil="true"/>
+    <UACurrentWords xmlns="4873beb7-5857-4685-be1f-d57550cc96cc" xsi:nil="true"/>
+    <ShowIn xmlns="4873beb7-5857-4685-be1f-d57550cc96cc">Show everywhere</ShowIn>
+    <CSXHash xmlns="4873beb7-5857-4685-be1f-d57550cc96cc" xsi:nil="true"/>
+    <VoteCount xmlns="4873beb7-5857-4685-be1f-d57550cc96cc" xsi:nil="true"/>
+    <InternalTagsTaxHTField0 xmlns="4873beb7-5857-4685-be1f-d57550cc96cc">
+      <Terms xmlns="http://schemas.microsoft.com/office/infopath/2007/PartnerControls"/>
+    </InternalTagsTaxHTField0>
+    <UANotes xmlns="4873beb7-5857-4685-be1f-d57550cc96cc" xsi:nil="true"/>
+  </documentManagement>
+</p:properties>
 </file>
 
 <file path=customXml/itemProps1.xml><?xml version="1.0" encoding="utf-8"?>
-<ds:datastoreItem xmlns:ds="http://schemas.openxmlformats.org/officeDocument/2006/customXml" ds:itemID="{7FBDB1CC-CEFB-4E46-8174-1F0AA0D30B24}">
+<ds:datastoreItem xmlns:ds="http://schemas.openxmlformats.org/officeDocument/2006/customXml" ds:itemID="{C01C3C56-10DB-49F7-B061-44D8728D078A}">
   <ds:schemaRefs>
-    <ds:schemaRef ds:uri="http://schemas.microsoft.com/office/2006/metadata/properties"/>
-    <ds:schemaRef ds:uri="http://schemas.microsoft.com/office/infopath/2007/PartnerControls"/>
-    <ds:schemaRef ds:uri="4873beb7-5857-4685-be1f-d57550cc96cc"/>
+    <ds:schemaRef ds:uri="http://schemas.microsoft.com/sharepoint/v3/contenttype/forms"/>
   </ds:schemaRefs>
 </ds:datastoreItem>
 </file>
@@ -6388,9 +6376,11 @@
 </file>
 
 <file path=customXml/itemProps3.xml><?xml version="1.0" encoding="utf-8"?>
-<ds:datastoreItem xmlns:ds="http://schemas.openxmlformats.org/officeDocument/2006/customXml" ds:itemID="{C01C3C56-10DB-49F7-B061-44D8728D078A}">
+<ds:datastoreItem xmlns:ds="http://schemas.openxmlformats.org/officeDocument/2006/customXml" ds:itemID="{7FBDB1CC-CEFB-4E46-8174-1F0AA0D30B24}">
   <ds:schemaRefs>
-    <ds:schemaRef ds:uri="http://schemas.microsoft.com/sharepoint/v3/contenttype/forms"/>
+    <ds:schemaRef ds:uri="http://schemas.microsoft.com/office/2006/metadata/properties"/>
+    <ds:schemaRef ds:uri="http://schemas.microsoft.com/office/infopath/2007/PartnerControls"/>
+    <ds:schemaRef ds:uri="4873beb7-5857-4685-be1f-d57550cc96cc"/>
   </ds:schemaRefs>
 </ds:datastoreItem>
 </file>
</xml_diff>

<commit_message>
add graphs to paragraphs
</commit_message>
<xml_diff>
--- a/Documents/ProjectReport.docx
+++ b/Documents/ProjectReport.docx
@@ -475,15 +475,15 @@
           <w:szCs w:val="24"/>
         </w:rPr>
         <w:drawing>
-          <wp:anchor distT="0" distB="0" distL="114300" distR="114300" simplePos="0" relativeHeight="251659264" behindDoc="0" locked="0" layoutInCell="1" allowOverlap="1" wp14:anchorId="54F2B89D" wp14:editId="060E97F9">
+          <wp:anchor distT="0" distB="0" distL="114300" distR="114300" simplePos="0" relativeHeight="251659264" behindDoc="0" locked="0" layoutInCell="1" allowOverlap="1" wp14:anchorId="54F2B89D" wp14:editId="4D09BB19">
             <wp:simplePos x="0" y="0"/>
             <wp:positionH relativeFrom="margin">
               <wp:align>right</wp:align>
             </wp:positionH>
             <wp:positionV relativeFrom="page">
-              <wp:posOffset>6861175</wp:posOffset>
+              <wp:posOffset>6872605</wp:posOffset>
             </wp:positionV>
-            <wp:extent cx="2542032" cy="2276856"/>
+            <wp:extent cx="2541905" cy="2276475"/>
             <wp:effectExtent l="0" t="0" r="0" b="9525"/>
             <wp:wrapSquare wrapText="bothSides"/>
             <wp:docPr id="3" name="Picture 3"/>
@@ -512,7 +512,7 @@
                   <pic:spPr>
                     <a:xfrm>
                       <a:off x="0" y="0"/>
-                      <a:ext cx="2542032" cy="2276856"/>
+                      <a:ext cx="2541905" cy="2276475"/>
                     </a:xfrm>
                     <a:prstGeom prst="rect">
                       <a:avLst/>
@@ -696,6 +696,66 @@
       </w:pPr>
       <w:r>
         <w:rPr>
+          <w:noProof/>
+        </w:rPr>
+        <w:drawing>
+          <wp:anchor distT="0" distB="0" distL="114300" distR="114300" simplePos="0" relativeHeight="251661312" behindDoc="0" locked="0" layoutInCell="1" allowOverlap="1" wp14:anchorId="280496C0" wp14:editId="1F305810">
+            <wp:simplePos x="0" y="0"/>
+            <wp:positionH relativeFrom="margin">
+              <wp:align>right</wp:align>
+            </wp:positionH>
+            <wp:positionV relativeFrom="paragraph">
+              <wp:posOffset>3175</wp:posOffset>
+            </wp:positionV>
+            <wp:extent cx="2514600" cy="1224915"/>
+            <wp:effectExtent l="0" t="0" r="0" b="0"/>
+            <wp:wrapSquare wrapText="bothSides"/>
+            <wp:docPr id="4" name="Picture 4"/>
+            <wp:cNvGraphicFramePr>
+              <a:graphicFrameLocks xmlns:a="http://schemas.openxmlformats.org/drawingml/2006/main" noChangeAspect="1"/>
+            </wp:cNvGraphicFramePr>
+            <a:graphic xmlns:a="http://schemas.openxmlformats.org/drawingml/2006/main">
+              <a:graphicData uri="http://schemas.openxmlformats.org/drawingml/2006/picture">
+                <pic:pic xmlns:pic="http://schemas.openxmlformats.org/drawingml/2006/picture">
+                  <pic:nvPicPr>
+                    <pic:cNvPr id="1" name=""/>
+                    <pic:cNvPicPr/>
+                  </pic:nvPicPr>
+                  <pic:blipFill>
+                    <a:blip r:embed="rId13" cstate="print">
+                      <a:extLst>
+                        <a:ext uri="{28A0092B-C50C-407E-A947-70E740481C1C}">
+                          <a14:useLocalDpi xmlns:a14="http://schemas.microsoft.com/office/drawing/2010/main" val="0"/>
+                        </a:ext>
+                      </a:extLst>
+                    </a:blip>
+                    <a:stretch>
+                      <a:fillRect/>
+                    </a:stretch>
+                  </pic:blipFill>
+                  <pic:spPr>
+                    <a:xfrm>
+                      <a:off x="0" y="0"/>
+                      <a:ext cx="2514600" cy="1224915"/>
+                    </a:xfrm>
+                    <a:prstGeom prst="rect">
+                      <a:avLst/>
+                    </a:prstGeom>
+                  </pic:spPr>
+                </pic:pic>
+              </a:graphicData>
+            </a:graphic>
+            <wp14:sizeRelH relativeFrom="margin">
+              <wp14:pctWidth>0</wp14:pctWidth>
+            </wp14:sizeRelH>
+            <wp14:sizeRelV relativeFrom="margin">
+              <wp14:pctHeight>0</wp14:pctHeight>
+            </wp14:sizeRelV>
+          </wp:anchor>
+        </w:drawing>
+      </w:r>
+      <w:r>
+        <w:rPr>
           <w:b/>
           <w:bCs/>
           <w:sz w:val="24"/>
@@ -774,6 +834,66 @@
     </w:p>
     <w:p>
       <w:r>
+        <w:rPr>
+          <w:noProof/>
+        </w:rPr>
+        <w:drawing>
+          <wp:anchor distT="0" distB="0" distL="114300" distR="114300" simplePos="0" relativeHeight="251662336" behindDoc="0" locked="0" layoutInCell="1" allowOverlap="1" wp14:anchorId="0CF147A6" wp14:editId="7B290781">
+            <wp:simplePos x="0" y="0"/>
+            <wp:positionH relativeFrom="margin">
+              <wp:align>right</wp:align>
+            </wp:positionH>
+            <wp:positionV relativeFrom="paragraph">
+              <wp:posOffset>112395</wp:posOffset>
+            </wp:positionV>
+            <wp:extent cx="2514600" cy="1224915"/>
+            <wp:effectExtent l="0" t="0" r="0" b="0"/>
+            <wp:wrapSquare wrapText="bothSides"/>
+            <wp:docPr id="5" name="Picture 5"/>
+            <wp:cNvGraphicFramePr>
+              <a:graphicFrameLocks xmlns:a="http://schemas.openxmlformats.org/drawingml/2006/main" noChangeAspect="1"/>
+            </wp:cNvGraphicFramePr>
+            <a:graphic xmlns:a="http://schemas.openxmlformats.org/drawingml/2006/main">
+              <a:graphicData uri="http://schemas.openxmlformats.org/drawingml/2006/picture">
+                <pic:pic xmlns:pic="http://schemas.openxmlformats.org/drawingml/2006/picture">
+                  <pic:nvPicPr>
+                    <pic:cNvPr id="1" name=""/>
+                    <pic:cNvPicPr/>
+                  </pic:nvPicPr>
+                  <pic:blipFill>
+                    <a:blip r:embed="rId14" cstate="print">
+                      <a:extLst>
+                        <a:ext uri="{28A0092B-C50C-407E-A947-70E740481C1C}">
+                          <a14:useLocalDpi xmlns:a14="http://schemas.microsoft.com/office/drawing/2010/main" val="0"/>
+                        </a:ext>
+                      </a:extLst>
+                    </a:blip>
+                    <a:stretch>
+                      <a:fillRect/>
+                    </a:stretch>
+                  </pic:blipFill>
+                  <pic:spPr>
+                    <a:xfrm>
+                      <a:off x="0" y="0"/>
+                      <a:ext cx="2514600" cy="1224915"/>
+                    </a:xfrm>
+                    <a:prstGeom prst="rect">
+                      <a:avLst/>
+                    </a:prstGeom>
+                  </pic:spPr>
+                </pic:pic>
+              </a:graphicData>
+            </a:graphic>
+            <wp14:sizeRelH relativeFrom="margin">
+              <wp14:pctWidth>0</wp14:pctWidth>
+            </wp14:sizeRelH>
+            <wp14:sizeRelV relativeFrom="margin">
+              <wp14:pctHeight>0</wp14:pctHeight>
+            </wp14:sizeRelV>
+          </wp:anchor>
+        </w:drawing>
+      </w:r>
+      <w:r>
         <w:t xml:space="preserve">The Cost vs Rides chart shows the reported cost per ride vs the number of boarding rides for each of the four sample periods.  The blue dots show the data for each route.  The orange dots show the two routes with the </w:t>
       </w:r>
       <w:r>
@@ -835,7 +955,7 @@
       </w:r>
     </w:p>
     <w:p>
-      <w:hyperlink r:id="rId13" w:history="1">
+      <w:hyperlink r:id="rId15" w:history="1">
         <w:r>
           <w:rPr>
             <w:rStyle w:val="Hyperlink"/>
@@ -1000,8 +1120,10 @@
         <w:t>JSON</w:t>
       </w:r>
     </w:p>
-    <w:p>
-      <w:r>
+    <w:p/>
+    <w:p>
+      <w:r>
+        <w:lastRenderedPageBreak/>
         <w:t>VBA</w:t>
       </w:r>
     </w:p>
@@ -1048,8 +1170,6 @@
           <w:szCs w:val="24"/>
         </w:rPr>
       </w:pPr>
-      <w:bookmarkStart w:id="0" w:name="_GoBack"/>
-      <w:bookmarkEnd w:id="0"/>
       <w:r>
         <w:rPr>
           <w:b/>
@@ -1216,7 +1336,7 @@
       <w:r>
         <w:t xml:space="preserve">The files arrive in PDF format and were converted from PDF to XLSX format using the online service </w:t>
       </w:r>
-      <w:hyperlink r:id="rId14" w:history="1">
+      <w:hyperlink r:id="rId16" w:history="1">
         <w:r>
           <w:rPr>
             <w:rStyle w:val="Hyperlink"/>
@@ -1360,15 +1480,7 @@
         <w:t xml:space="preserve"> was completed using</w:t>
       </w:r>
       <w:r>
-        <w:t xml:space="preserve"> a </w:t>
-      </w:r>
-      <w:proofErr w:type="spellStart"/>
-      <w:r>
-        <w:t>Jupyter</w:t>
-      </w:r>
-      <w:proofErr w:type="spellEnd"/>
-      <w:r>
-        <w:t xml:space="preserve"> Notebook </w:t>
+        <w:t xml:space="preserve"> a Jupyter Notebook </w:t>
       </w:r>
       <w:r>
         <w:t>“</w:t>
@@ -1396,15 +1508,7 @@
         <w:t xml:space="preserve">Once all </w:t>
       </w:r>
       <w:r>
-        <w:t xml:space="preserve">cells in the </w:t>
-      </w:r>
-      <w:proofErr w:type="spellStart"/>
-      <w:r>
-        <w:t>Jupyter</w:t>
-      </w:r>
-      <w:proofErr w:type="spellEnd"/>
-      <w:r>
-        <w:t xml:space="preserve"> Notebook have run, an output</w:t>
+        <w:t>cells in the Jupyter Notebook have run, an output</w:t>
       </w:r>
       <w:r>
         <w:t xml:space="preserve"> “</w:t>
@@ -1436,6 +1540,12 @@
       </w:r>
     </w:p>
     <w:p/>
+    <w:p/>
+    <w:p/>
+    <w:p>
+      <w:bookmarkStart w:id="0" w:name="_GoBack"/>
+      <w:bookmarkEnd w:id="0"/>
+    </w:p>
     <w:p>
       <w:pPr>
         <w:rPr>
@@ -1452,6 +1562,7 @@
           <w:sz w:val="24"/>
           <w:szCs w:val="24"/>
         </w:rPr>
+        <w:lastRenderedPageBreak/>
         <w:t>Folder and File Structure</w:t>
       </w:r>
     </w:p>
@@ -1913,15 +2024,7 @@
       </w:r>
       <w:r>
         <w:tab/>
-        <w:t>(</w:t>
-      </w:r>
-      <w:proofErr w:type="spellStart"/>
-      <w:r>
-        <w:t>Jupyter</w:t>
-      </w:r>
-      <w:proofErr w:type="spellEnd"/>
-      <w:r>
-        <w:t xml:space="preserve"> Notebook for rider charts)</w:t>
+        <w:t>(Jupyter Notebook for rider charts)</w:t>
       </w:r>
     </w:p>
     <w:p>
@@ -1958,15 +2061,7 @@
       </w:r>
       <w:r>
         <w:tab/>
-        <w:t>(</w:t>
-      </w:r>
-      <w:proofErr w:type="spellStart"/>
-      <w:r>
-        <w:t>Jupyter</w:t>
-      </w:r>
-      <w:proofErr w:type="spellEnd"/>
-      <w:r>
-        <w:t xml:space="preserve"> Notebook for weather munging)</w:t>
+        <w:t>(Jupyter Notebook for weather munging)</w:t>
       </w:r>
     </w:p>
     <w:p/>
@@ -2014,7 +2109,7 @@
     <w:p/>
     <w:p/>
     <w:sectPr>
-      <w:headerReference w:type="default" r:id="rId15"/>
+      <w:headerReference w:type="default" r:id="rId17"/>
       <w:pgSz w:w="12240" w:h="15840"/>
       <w:pgMar w:top="1440" w:right="1440" w:bottom="1440" w:left="1440" w:header="720" w:footer="720" w:gutter="0"/>
       <w:cols w:space="720"/>
@@ -5165,15 +5260,6 @@
 </file>
 
 <file path=customXml/item1.xml><?xml version="1.0" encoding="utf-8"?>
-<?mso-contentType ?>
-<FormTemplates xmlns="http://schemas.microsoft.com/sharepoint/v3/contenttype/forms">
-  <Display>DocumentLibraryForm</Display>
-  <Edit>AssetEditForm</Edit>
-  <New>DocumentLibraryForm</New>
-</FormTemplates>
-</file>
-
-<file path=customXml/item2.xml><?xml version="1.0" encoding="utf-8"?>
 <ct:contentTypeSchema xmlns:ct="http://schemas.microsoft.com/office/2006/metadata/contentType" xmlns:ma="http://schemas.microsoft.com/office/2006/metadata/properties/metaAttributes" ct:_="" ma:_="" ma:contentTypeName="TemplateFile" ma:contentTypeID="0x0101006EDDDB5EE6D98C44930B742096920B300400F5B6D36B3EF94B4E9A635CDF2A18F5B8" ma:contentTypeVersion="72" ma:contentTypeDescription="Create a new document." ma:contentTypeScope="" ma:versionID="a23e56308344d904b51738559c3d67c9">
   <xsd:schema xmlns:xsd="http://www.w3.org/2001/XMLSchema" xmlns:xs="http://www.w3.org/2001/XMLSchema" xmlns:p="http://schemas.microsoft.com/office/2006/metadata/properties" xmlns:ns2="4873beb7-5857-4685-be1f-d57550cc96cc" targetNamespace="http://schemas.microsoft.com/office/2006/metadata/properties" ma:root="true" ma:fieldsID="cd0908cc4600e77bf5da051303e00c8d" ns2:_="">
     <xsd:import namespace="4873beb7-5857-4685-be1f-d57550cc96cc"/>
@@ -6211,6 +6297,15 @@
     <xs:element name="TermId" type="xs:string"/>
   </xs:schema>
 </ct:contentTypeSchema>
+</file>
+
+<file path=customXml/item2.xml><?xml version="1.0" encoding="utf-8"?>
+<?mso-contentType ?>
+<FormTemplates xmlns="http://schemas.microsoft.com/sharepoint/v3/contenttype/forms">
+  <Display>DocumentLibraryForm</Display>
+  <Edit>AssetEditForm</Edit>
+  <New>DocumentLibraryForm</New>
+</FormTemplates>
 </file>
 
 <file path=customXml/item3.xml><?xml version="1.0" encoding="utf-8"?>
@@ -6350,14 +6445,6 @@
 </file>
 
 <file path=customXml/itemProps1.xml><?xml version="1.0" encoding="utf-8"?>
-<ds:datastoreItem xmlns:ds="http://schemas.openxmlformats.org/officeDocument/2006/customXml" ds:itemID="{C01C3C56-10DB-49F7-B061-44D8728D078A}">
-  <ds:schemaRefs>
-    <ds:schemaRef ds:uri="http://schemas.microsoft.com/sharepoint/v3/contenttype/forms"/>
-  </ds:schemaRefs>
-</ds:datastoreItem>
-</file>
-
-<file path=customXml/itemProps2.xml><?xml version="1.0" encoding="utf-8"?>
 <ds:datastoreItem xmlns:ds="http://schemas.openxmlformats.org/officeDocument/2006/customXml" ds:itemID="{4B3A7E92-E05A-4924-9E8A-9F6659E5855B}">
   <ds:schemaRefs>
     <ds:schemaRef ds:uri="http://schemas.microsoft.com/office/2006/metadata/contentType"/>
@@ -6375,6 +6462,14 @@
 </ds:datastoreItem>
 </file>
 
+<file path=customXml/itemProps2.xml><?xml version="1.0" encoding="utf-8"?>
+<ds:datastoreItem xmlns:ds="http://schemas.openxmlformats.org/officeDocument/2006/customXml" ds:itemID="{C01C3C56-10DB-49F7-B061-44D8728D078A}">
+  <ds:schemaRefs>
+    <ds:schemaRef ds:uri="http://schemas.microsoft.com/sharepoint/v3/contenttype/forms"/>
+  </ds:schemaRefs>
+</ds:datastoreItem>
+</file>
+
 <file path=customXml/itemProps3.xml><?xml version="1.0" encoding="utf-8"?>
 <ds:datastoreItem xmlns:ds="http://schemas.openxmlformats.org/officeDocument/2006/customXml" ds:itemID="{7FBDB1CC-CEFB-4E46-8174-1F0AA0D30B24}">
   <ds:schemaRefs>

</xml_diff>